<commit_message>
Actualizare cu recomandare profa. Pt echipamente, am adaugat atribuirea
</commit_message>
<xml_diff>
--- a/Proiect_UML.docx
+++ b/Proiect_UML.docx
@@ -1815,19 +1815,25 @@
           <w:rFonts w:ascii="Times New Roman" w:hAnsi="Times New Roman" w:cs="Times New Roman"/>
         </w:rPr>
         <w:lastRenderedPageBreak/>
-        <w:t xml:space="preserve"> Modifică date </w:t>
-      </w:r>
-      <w:r>
-        <w:rPr>
-          <w:rFonts w:ascii="Times New Roman" w:hAnsi="Times New Roman" w:cs="Times New Roman"/>
-        </w:rPr>
-        <w:t>echipament</w:t>
-      </w:r>
-      <w:r>
-        <w:rPr>
-          <w:rFonts w:ascii="Times New Roman" w:hAnsi="Times New Roman" w:cs="Times New Roman"/>
-        </w:rPr>
-        <w:t xml:space="preserve"> – se permite schimbarea datelor legate de resurse</w:t>
+        <w:t></w:t>
+      </w:r>
+      <w:r>
+        <w:rPr>
+          <w:rFonts w:ascii="Times New Roman" w:hAnsi="Times New Roman" w:cs="Times New Roman"/>
+        </w:rPr>
+        <w:t xml:space="preserve"> Atribuie echipament </w:t>
+      </w:r>
+      <w:r>
+        <w:rPr>
+          <w:rFonts w:ascii="Times New Roman" w:hAnsi="Times New Roman" w:cs="Times New Roman"/>
+        </w:rPr>
+        <w:t>– se permite</w:t>
+      </w:r>
+      <w:r>
+        <w:rPr>
+          <w:rFonts w:ascii="Times New Roman" w:hAnsi="Times New Roman" w:cs="Times New Roman"/>
+        </w:rPr>
+        <w:t>atribuirea echipamentului unei persoane responsabile</w:t>
       </w:r>
       <w:r>
         <w:rPr>
@@ -1852,6 +1858,37 @@
         <w:rPr>
           <w:rFonts w:ascii="Times New Roman" w:hAnsi="Times New Roman" w:cs="Times New Roman"/>
         </w:rPr>
+        <w:t xml:space="preserve"> Modifică date </w:t>
+      </w:r>
+      <w:r>
+        <w:rPr>
+          <w:rFonts w:ascii="Times New Roman" w:hAnsi="Times New Roman" w:cs="Times New Roman"/>
+        </w:rPr>
+        <w:t>echipament – se permite schimbarea datelor legate de resurse</w:t>
+      </w:r>
+      <w:r>
+        <w:rPr>
+          <w:rFonts w:ascii="Times New Roman" w:hAnsi="Times New Roman" w:cs="Times New Roman"/>
+        </w:rPr>
+        <w:t>.</w:t>
+      </w:r>
+      <w:r>
+        <w:rPr>
+          <w:rFonts w:ascii="Times New Roman" w:hAnsi="Times New Roman" w:cs="Times New Roman"/>
+        </w:rPr>
+        <w:t xml:space="preserve"> </w:t>
+      </w:r>
+    </w:p>
+    <w:p>
+      <w:pPr>
+        <w:rPr>
+          <w:rFonts w:ascii="Times New Roman" w:hAnsi="Times New Roman" w:cs="Times New Roman"/>
+        </w:rPr>
+      </w:pPr>
+      <w:r>
+        <w:rPr>
+          <w:rFonts w:ascii="Times New Roman" w:hAnsi="Times New Roman" w:cs="Times New Roman"/>
+        </w:rPr>
         <w:t xml:space="preserve"> Vizualizare </w:t>
       </w:r>
       <w:r>
@@ -1895,6 +1932,18 @@
           <w:rFonts w:ascii="Times New Roman" w:hAnsi="Times New Roman" w:cs="Times New Roman"/>
         </w:rPr>
         <w:t xml:space="preserve"> asignate acelui internship. Astfel, la sfarsitul internshipului se pot verifica toate echipamentele folosite.</w:t>
+      </w:r>
+      <w:r>
+        <w:rPr>
+          <w:rFonts w:ascii="Times New Roman" w:hAnsi="Times New Roman" w:cs="Times New Roman"/>
+        </w:rPr>
+        <w:br/>
+      </w:r>
+      <w:r>
+        <w:rPr>
+          <w:rFonts w:ascii="Times New Roman" w:hAnsi="Times New Roman" w:cs="Times New Roman"/>
+        </w:rPr>
+        <w:br/>
       </w:r>
     </w:p>
     <w:sectPr>

</xml_diff>

<commit_message>
Update cu visual paradigm
</commit_message>
<xml_diff>
--- a/Proiect_UML.docx
+++ b/Proiect_UML.docx
@@ -1079,25 +1079,7 @@
         <w:rPr>
           <w:rFonts w:ascii="Times New Roman" w:hAnsi="Times New Roman" w:cs="Times New Roman"/>
         </w:rPr>
-        <w:t xml:space="preserve"> </w:t>
-      </w:r>
-      <w:r>
-        <w:rPr>
-          <w:rFonts w:ascii="Times New Roman" w:hAnsi="Times New Roman" w:cs="Times New Roman"/>
-        </w:rPr>
-        <w:t>„acceptată”,</w:t>
-      </w:r>
-      <w:r>
-        <w:rPr>
-          <w:rFonts w:ascii="Times New Roman" w:hAnsi="Times New Roman" w:cs="Times New Roman"/>
-        </w:rPr>
-        <w:t xml:space="preserve"> </w:t>
-      </w:r>
-      <w:r>
-        <w:rPr>
-          <w:rFonts w:ascii="Times New Roman" w:hAnsi="Times New Roman" w:cs="Times New Roman"/>
-        </w:rPr>
-        <w:t>„respinsă”.</w:t>
+        <w:t xml:space="preserve"> „acceptată”, „respinsă”.</w:t>
       </w:r>
     </w:p>
     <w:p>
@@ -1976,13 +1958,7 @@
         <w:rPr>
           <w:rFonts w:ascii="Times New Roman" w:hAnsi="Times New Roman" w:cs="Times New Roman"/>
         </w:rPr>
-        <w:t></w:t>
-      </w:r>
-      <w:r>
-        <w:rPr>
-          <w:rFonts w:ascii="Times New Roman" w:hAnsi="Times New Roman" w:cs="Times New Roman"/>
-        </w:rPr>
-        <w:t xml:space="preserve"> </w:t>
+        <w:t xml:space="preserve"> </w:t>
       </w:r>
       <w:r>
         <w:rPr>
@@ -1996,31 +1972,7 @@
         <w:rPr>
           <w:rFonts w:ascii="Times New Roman" w:hAnsi="Times New Roman" w:cs="Times New Roman"/>
         </w:rPr>
-        <w:t xml:space="preserve"> </w:t>
-      </w:r>
-      <w:r>
-        <w:rPr>
-          <w:rFonts w:ascii="Times New Roman" w:hAnsi="Times New Roman" w:cs="Times New Roman"/>
-        </w:rPr>
-        <w:t>– se permite</w:t>
-      </w:r>
-      <w:r>
-        <w:rPr>
-          <w:rFonts w:ascii="Times New Roman" w:hAnsi="Times New Roman" w:cs="Times New Roman"/>
-        </w:rPr>
-        <w:t>atribuirea echipamentului unei persoane responsabile</w:t>
-      </w:r>
-      <w:r>
-        <w:rPr>
-          <w:rFonts w:ascii="Times New Roman" w:hAnsi="Times New Roman" w:cs="Times New Roman"/>
-        </w:rPr>
-        <w:t>.</w:t>
-      </w:r>
-      <w:r>
-        <w:rPr>
-          <w:rFonts w:ascii="Times New Roman" w:hAnsi="Times New Roman" w:cs="Times New Roman"/>
-        </w:rPr>
-        <w:t xml:space="preserve"> </w:t>
+        <w:t xml:space="preserve"> – se permiteatribuirea echipamentului unei persoane responsabile. </w:t>
       </w:r>
     </w:p>
     <w:p>
@@ -2047,19 +1999,7 @@
         <w:rPr>
           <w:rFonts w:ascii="Times New Roman" w:hAnsi="Times New Roman" w:cs="Times New Roman"/>
         </w:rPr>
-        <w:t xml:space="preserve"> – se permite schimbarea datelor legate de resurse</w:t>
-      </w:r>
-      <w:r>
-        <w:rPr>
-          <w:rFonts w:ascii="Times New Roman" w:hAnsi="Times New Roman" w:cs="Times New Roman"/>
-        </w:rPr>
-        <w:t>.</w:t>
-      </w:r>
-      <w:r>
-        <w:rPr>
-          <w:rFonts w:ascii="Times New Roman" w:hAnsi="Times New Roman" w:cs="Times New Roman"/>
-        </w:rPr>
-        <w:t xml:space="preserve"> </w:t>
+        <w:t xml:space="preserve"> – se permite schimbarea datelor legate de resurse. </w:t>
       </w:r>
     </w:p>
     <w:p>
@@ -2141,6 +2081,7 @@
           <w:numId w:val="1"/>
         </w:numPr>
         <w:rPr>
+          <w:rFonts w:ascii="Times New Roman" w:hAnsi="Times New Roman" w:cs="Times New Roman"/>
           <w:sz w:val="24"/>
           <w:szCs w:val="24"/>
         </w:rPr>
@@ -2157,6 +2098,7 @@
       </w:r>
       <w:r>
         <w:rPr>
+          <w:rFonts w:ascii="Times New Roman" w:hAnsi="Times New Roman" w:cs="Times New Roman"/>
           <w:sz w:val="24"/>
           <w:szCs w:val="24"/>
         </w:rPr>
@@ -2164,8 +2106,22 @@
       </w:r>
     </w:p>
     <w:p>
-      <w:r>
+      <w:pPr>
+        <w:rPr>
+          <w:rFonts w:ascii="Times New Roman" w:hAnsi="Times New Roman" w:cs="Times New Roman"/>
+        </w:rPr>
+      </w:pPr>
+      <w:r>
+        <w:rPr>
+          <w:rFonts w:ascii="Times New Roman" w:hAnsi="Times New Roman" w:cs="Times New Roman"/>
+        </w:rPr>
         <w:t>Arhitectura care va fi utilizată la implementarea aplicaţiei conţine următoarele straturi</w:t>
+      </w:r>
+      <w:r>
+        <w:rPr>
+          <w:rFonts w:ascii="Times New Roman" w:hAnsi="Times New Roman" w:cs="Times New Roman"/>
+        </w:rPr>
+        <w:t xml:space="preserve"> (fig. 1)</w:t>
       </w:r>
     </w:p>
     <w:p>
@@ -2175,27 +2131,45 @@
           <w:ilvl w:val="0"/>
           <w:numId w:val="4"/>
         </w:numPr>
-      </w:pPr>
-      <w:r>
+        <w:rPr>
+          <w:rFonts w:ascii="Times New Roman" w:hAnsi="Times New Roman" w:cs="Times New Roman"/>
+        </w:rPr>
+      </w:pPr>
+      <w:r>
+        <w:rPr>
+          <w:rFonts w:ascii="Times New Roman" w:hAnsi="Times New Roman" w:cs="Times New Roman"/>
+        </w:rPr>
         <w:t>Presentation Layer (</w:t>
       </w:r>
       <w:r>
+        <w:rPr>
+          <w:rFonts w:ascii="Times New Roman" w:hAnsi="Times New Roman" w:cs="Times New Roman"/>
+        </w:rPr>
         <w:t xml:space="preserve">UI cu </w:t>
       </w:r>
       <w:r>
+        <w:rPr>
+          <w:rFonts w:ascii="Times New Roman" w:hAnsi="Times New Roman" w:cs="Times New Roman"/>
+        </w:rPr>
         <w:t>.NET framework winforms application</w:t>
       </w:r>
       <w:r>
+        <w:rPr>
+          <w:rFonts w:ascii="Times New Roman" w:hAnsi="Times New Roman" w:cs="Times New Roman"/>
+        </w:rPr>
         <w:t>) – afisare informatii, interactiuni cu utilizatorul, transformare evenimente UI in apeluri catre celelalte straturi ale aplicatiei</w:t>
       </w:r>
       <w:r>
+        <w:rPr>
+          <w:rFonts w:ascii="Times New Roman" w:hAnsi="Times New Roman" w:cs="Times New Roman"/>
+        </w:rPr>
         <w:t xml:space="preserve">. </w:t>
       </w:r>
       <w:r>
-        <w:t>Acesta este stratul vizual al aplicației în care utilizatorii interacționează cu aplicația.</w:t>
-      </w:r>
-      <w:r>
-        <w:t xml:space="preserve"> </w:t>
+        <w:rPr>
+          <w:rFonts w:ascii="Times New Roman" w:hAnsi="Times New Roman" w:cs="Times New Roman"/>
+        </w:rPr>
+        <w:t xml:space="preserve">Acesta este stratul vizual al aplicației în care utilizatorii interacționează cu aplicația. </w:t>
       </w:r>
     </w:p>
     <w:p>
@@ -2205,24 +2179,33 @@
           <w:ilvl w:val="0"/>
           <w:numId w:val="4"/>
         </w:numPr>
-      </w:pPr>
-      <w:r>
+        <w:rPr>
+          <w:rFonts w:ascii="Times New Roman" w:hAnsi="Times New Roman" w:cs="Times New Roman"/>
+        </w:rPr>
+      </w:pPr>
+      <w:r>
+        <w:rPr>
+          <w:rFonts w:ascii="Times New Roman" w:hAnsi="Times New Roman" w:cs="Times New Roman"/>
+        </w:rPr>
         <w:t xml:space="preserve">Domain Layer </w:t>
       </w:r>
       <w:r>
+        <w:rPr>
+          <w:rFonts w:ascii="Times New Roman" w:hAnsi="Times New Roman" w:cs="Times New Roman"/>
+        </w:rPr>
         <w:t xml:space="preserve">(separate .NET project) </w:t>
       </w:r>
       <w:r>
+        <w:rPr>
+          <w:rFonts w:ascii="Times New Roman" w:hAnsi="Times New Roman" w:cs="Times New Roman"/>
+        </w:rPr>
         <w:t xml:space="preserve">– </w:t>
       </w:r>
       <w:r>
-        <w:t>Acest strat conține logica de afaceri a aplicației și este responsabil pentru procesarea și manipularea datelor.</w:t>
-      </w:r>
-      <w:r>
-        <w:t xml:space="preserve"> Este separat de stratul UI. Aici sunt gestionate </w:t>
-      </w:r>
-      <w:r>
-        <w:t>cererile și răspunsurile către/dinspre API-ul REST și bază de date.</w:t>
+        <w:rPr>
+          <w:rFonts w:ascii="Times New Roman" w:hAnsi="Times New Roman" w:cs="Times New Roman"/>
+        </w:rPr>
+        <w:t>Acest strat conține logica de afaceri a aplicației și este responsabil pentru procesarea și manipularea datelor. Este separat de stratul UI. Aici sunt gestionate cererile și răspunsurile către/dinspre API-ul REST și bază de date.</w:t>
       </w:r>
     </w:p>
     <w:p>
@@ -2232,26 +2215,38 @@
           <w:ilvl w:val="0"/>
           <w:numId w:val="4"/>
         </w:numPr>
-      </w:pPr>
-      <w:r>
+        <w:rPr>
+          <w:rFonts w:ascii="Times New Roman" w:hAnsi="Times New Roman" w:cs="Times New Roman"/>
+        </w:rPr>
+      </w:pPr>
+      <w:r>
+        <w:rPr>
+          <w:rFonts w:ascii="Times New Roman" w:hAnsi="Times New Roman" w:cs="Times New Roman"/>
+        </w:rPr>
         <w:t>Data Layer</w:t>
       </w:r>
       <w:r>
-        <w:t xml:space="preserve"> (</w:t>
-      </w:r>
-      <w:r>
-        <w:t>API REST cu Java Spring Boot</w:t>
-      </w:r>
-      <w:r>
-        <w:t>)</w:t>
-      </w:r>
-      <w:r>
+        <w:rPr>
+          <w:rFonts w:ascii="Times New Roman" w:hAnsi="Times New Roman" w:cs="Times New Roman"/>
+        </w:rPr>
+        <w:t xml:space="preserve"> (API REST cu Java Spring Boot)</w:t>
+      </w:r>
+      <w:r>
+        <w:rPr>
+          <w:rFonts w:ascii="Times New Roman" w:hAnsi="Times New Roman" w:cs="Times New Roman"/>
+        </w:rPr>
         <w:t xml:space="preserve"> – contine clasele cu rol de asigurare a ac</w:t>
       </w:r>
       <w:r>
+        <w:rPr>
+          <w:rFonts w:ascii="Times New Roman" w:hAnsi="Times New Roman" w:cs="Times New Roman"/>
+        </w:rPr>
         <w:t>c</w:t>
       </w:r>
       <w:r>
+        <w:rPr>
+          <w:rFonts w:ascii="Times New Roman" w:hAnsi="Times New Roman" w:cs="Times New Roman"/>
+        </w:rPr>
         <w:t xml:space="preserve">esului la stratul de persistenta. </w:t>
       </w:r>
     </w:p>
@@ -2262,41 +2257,64 @@
           <w:ilvl w:val="0"/>
           <w:numId w:val="4"/>
         </w:numPr>
-      </w:pPr>
-      <w:r>
+        <w:rPr>
+          <w:rFonts w:ascii="Times New Roman" w:hAnsi="Times New Roman" w:cs="Times New Roman"/>
+        </w:rPr>
+      </w:pPr>
+      <w:r>
+        <w:rPr>
+          <w:rFonts w:ascii="Times New Roman" w:hAnsi="Times New Roman" w:cs="Times New Roman"/>
+        </w:rPr>
         <w:t>Data Layer</w:t>
       </w:r>
       <w:r>
+        <w:rPr>
+          <w:rFonts w:ascii="Times New Roman" w:hAnsi="Times New Roman" w:cs="Times New Roman"/>
+        </w:rPr>
         <w:t xml:space="preserve"> </w:t>
       </w:r>
       <w:r>
-        <w:t>(</w:t>
-      </w:r>
-      <w:r>
-        <w:t>Baza de Date PostgreSQL</w:t>
-      </w:r>
-      <w:r>
-        <w:t xml:space="preserve">) </w:t>
-      </w:r>
-      <w:r>
+        <w:rPr>
+          <w:rFonts w:ascii="Times New Roman" w:hAnsi="Times New Roman" w:cs="Times New Roman"/>
+        </w:rPr>
+        <w:t xml:space="preserve">(Baza de Date PostgreSQL) </w:t>
+      </w:r>
+      <w:r>
+        <w:rPr>
+          <w:rFonts w:ascii="Times New Roman" w:hAnsi="Times New Roman" w:cs="Times New Roman"/>
+        </w:rPr>
         <w:t>–</w:t>
       </w:r>
       <w:r>
-        <w:t xml:space="preserve"> </w:t>
-      </w:r>
-      <w:r>
-        <w:t>Acesta este stratul de stocare a datelor care păstrează datele aplicației.</w:t>
-      </w:r>
-      <w:r>
-        <w:t xml:space="preserve"> </w:t>
-      </w:r>
-      <w:r>
-        <w:t>PostgreSQL este utilizat ca sistem de gestionare a bazelor de date și stochează datele în tabele structurate.</w:t>
-      </w:r>
-    </w:p>
-    <w:p>
-      <w:r>
-        <w:t>Interactiuni intre straturi:</w:t>
+        <w:rPr>
+          <w:rFonts w:ascii="Times New Roman" w:hAnsi="Times New Roman" w:cs="Times New Roman"/>
+        </w:rPr>
+        <w:t xml:space="preserve"> Acesta este stratul de stocare a datelor care păstrează datele aplicației. PostgreSQL este utilizat ca sistem de gestionare a bazelor de date și stochează datele în tabele structurate.</w:t>
+      </w:r>
+    </w:p>
+    <w:p>
+      <w:pPr>
+        <w:rPr>
+          <w:rFonts w:ascii="Times New Roman" w:hAnsi="Times New Roman" w:cs="Times New Roman"/>
+        </w:rPr>
+      </w:pPr>
+      <w:r>
+        <w:rPr>
+          <w:rFonts w:ascii="Times New Roman" w:hAnsi="Times New Roman" w:cs="Times New Roman"/>
+        </w:rPr>
+        <w:t>Interactiuni intre straturi</w:t>
+      </w:r>
+      <w:r>
+        <w:rPr>
+          <w:rFonts w:ascii="Times New Roman" w:hAnsi="Times New Roman" w:cs="Times New Roman"/>
+        </w:rPr>
+        <w:t xml:space="preserve"> (fig. 2)</w:t>
+      </w:r>
+      <w:r>
+        <w:rPr>
+          <w:rFonts w:ascii="Times New Roman" w:hAnsi="Times New Roman" w:cs="Times New Roman"/>
+        </w:rPr>
+        <w:t>:</w:t>
       </w:r>
     </w:p>
     <w:p>
@@ -2306,8 +2324,14 @@
           <w:ilvl w:val="0"/>
           <w:numId w:val="5"/>
         </w:numPr>
-      </w:pPr>
-      <w:r>
+        <w:rPr>
+          <w:rFonts w:ascii="Times New Roman" w:hAnsi="Times New Roman" w:cs="Times New Roman"/>
+        </w:rPr>
+      </w:pPr>
+      <w:r>
+        <w:rPr>
+          <w:rFonts w:ascii="Times New Roman" w:hAnsi="Times New Roman" w:cs="Times New Roman"/>
+        </w:rPr>
         <w:t>Utilizatorul interacționează cu aplicația WinForms, efectuând cereri sau acțiuni, cum ar fi obținerea sau modificarea datelor.</w:t>
       </w:r>
     </w:p>
@@ -2318,8 +2342,14 @@
           <w:ilvl w:val="0"/>
           <w:numId w:val="5"/>
         </w:numPr>
-      </w:pPr>
-      <w:r>
+        <w:rPr>
+          <w:rFonts w:ascii="Times New Roman" w:hAnsi="Times New Roman" w:cs="Times New Roman"/>
+        </w:rPr>
+      </w:pPr>
+      <w:r>
+        <w:rPr>
+          <w:rFonts w:ascii="Times New Roman" w:hAnsi="Times New Roman" w:cs="Times New Roman"/>
+        </w:rPr>
         <w:t>Interfața WinForms trimite cererile către stratul de Logică de Afaceri pentru procesare.</w:t>
       </w:r>
     </w:p>
@@ -2330,18 +2360,27 @@
           <w:ilvl w:val="0"/>
           <w:numId w:val="5"/>
         </w:numPr>
-      </w:pPr>
-      <w:r>
+        <w:rPr>
+          <w:rFonts w:ascii="Times New Roman" w:hAnsi="Times New Roman" w:cs="Times New Roman"/>
+        </w:rPr>
+      </w:pPr>
+      <w:r>
+        <w:rPr>
+          <w:rFonts w:ascii="Times New Roman" w:hAnsi="Times New Roman" w:cs="Times New Roman"/>
+        </w:rPr>
         <w:t>S</w:t>
       </w:r>
       <w:r>
+        <w:rPr>
+          <w:rFonts w:ascii="Times New Roman" w:hAnsi="Times New Roman" w:cs="Times New Roman"/>
+        </w:rPr>
         <w:t xml:space="preserve">tratul </w:t>
       </w:r>
       <w:r>
-        <w:t xml:space="preserve">de </w:t>
-      </w:r>
-      <w:r>
-        <w:t>Logică de Afaceri utilizează API-ul REST pentru a efectua cereri către Java Spring Boot, care gestionează datele din bază.</w:t>
+        <w:rPr>
+          <w:rFonts w:ascii="Times New Roman" w:hAnsi="Times New Roman" w:cs="Times New Roman"/>
+        </w:rPr>
+        <w:t>de Logică de Afaceri utilizează API-ul REST pentru a efectua cereri către Java Spring Boot, care gestionează datele din bază.</w:t>
       </w:r>
     </w:p>
     <w:p>
@@ -2351,8 +2390,14 @@
           <w:ilvl w:val="0"/>
           <w:numId w:val="5"/>
         </w:numPr>
-      </w:pPr>
-      <w:r>
+        <w:rPr>
+          <w:rFonts w:ascii="Times New Roman" w:hAnsi="Times New Roman" w:cs="Times New Roman"/>
+        </w:rPr>
+      </w:pPr>
+      <w:r>
+        <w:rPr>
+          <w:rFonts w:ascii="Times New Roman" w:hAnsi="Times New Roman" w:cs="Times New Roman"/>
+        </w:rPr>
         <w:t>Java Spring Boot interacționează cu baza de date PostgreSQL pentru a obține sau actualiza datele necesare.</w:t>
       </w:r>
     </w:p>
@@ -2363,8 +2408,14 @@
           <w:ilvl w:val="0"/>
           <w:numId w:val="5"/>
         </w:numPr>
-      </w:pPr>
-      <w:r>
+        <w:rPr>
+          <w:rFonts w:ascii="Times New Roman" w:hAnsi="Times New Roman" w:cs="Times New Roman"/>
+        </w:rPr>
+      </w:pPr>
+      <w:r>
+        <w:rPr>
+          <w:rFonts w:ascii="Times New Roman" w:hAnsi="Times New Roman" w:cs="Times New Roman"/>
+        </w:rPr>
         <w:t>Datele obținute sunt apoi procesate și trimise înapoi către stratul de Logică de Afaceri, care le returnează stratului UI.</w:t>
       </w:r>
     </w:p>
@@ -2375,9 +2426,28 @@
           <w:ilvl w:val="0"/>
           <w:numId w:val="5"/>
         </w:numPr>
-      </w:pPr>
-      <w:r>
+        <w:rPr>
+          <w:rFonts w:ascii="Times New Roman" w:hAnsi="Times New Roman" w:cs="Times New Roman"/>
+        </w:rPr>
+      </w:pPr>
+      <w:r>
+        <w:rPr>
+          <w:rFonts w:ascii="Times New Roman" w:hAnsi="Times New Roman" w:cs="Times New Roman"/>
+        </w:rPr>
         <w:t>Interfața WinForms afișează datele actualizate sau răspunsurile utilizatorului.</w:t>
+      </w:r>
+    </w:p>
+    <w:p>
+      <w:pPr>
+        <w:rPr>
+          <w:rFonts w:ascii="Times New Roman" w:hAnsi="Times New Roman" w:cs="Times New Roman"/>
+        </w:rPr>
+      </w:pPr>
+      <w:r>
+        <w:rPr>
+          <w:rFonts w:ascii="Times New Roman" w:hAnsi="Times New Roman" w:cs="Times New Roman"/>
+        </w:rPr>
+        <w:br w:type="page"/>
       </w:r>
     </w:p>
     <w:p>
@@ -2388,14 +2458,864 @@
           <w:rFonts w:ascii="Times New Roman" w:hAnsi="Times New Roman" w:cs="Times New Roman"/>
         </w:rPr>
       </w:pPr>
+      <w:r>
+        <w:rPr>
+          <w:rFonts w:ascii="Times New Roman" w:hAnsi="Times New Roman" w:cs="Times New Roman"/>
+          <w:noProof/>
+        </w:rPr>
+        <w:lastRenderedPageBreak/>
+        <w:drawing>
+          <wp:anchor distT="0" distB="0" distL="114300" distR="114300" simplePos="0" relativeHeight="251658240" behindDoc="0" locked="0" layoutInCell="1" allowOverlap="1" wp14:anchorId="704A9AB0" wp14:editId="2804AA38">
+            <wp:simplePos x="0" y="0"/>
+            <wp:positionH relativeFrom="margin">
+              <wp:align>right</wp:align>
+            </wp:positionH>
+            <wp:positionV relativeFrom="paragraph">
+              <wp:posOffset>0</wp:posOffset>
+            </wp:positionV>
+            <wp:extent cx="5953125" cy="6058535"/>
+            <wp:effectExtent l="0" t="0" r="9525" b="0"/>
+            <wp:wrapSquare wrapText="bothSides"/>
+            <wp:docPr id="1" name="Picture 1"/>
+            <wp:cNvGraphicFramePr>
+              <a:graphicFrameLocks xmlns:a="http://schemas.openxmlformats.org/drawingml/2006/main" noChangeAspect="1"/>
+            </wp:cNvGraphicFramePr>
+            <a:graphic xmlns:a="http://schemas.openxmlformats.org/drawingml/2006/main">
+              <a:graphicData uri="http://schemas.openxmlformats.org/drawingml/2006/picture">
+                <pic:pic xmlns:pic="http://schemas.openxmlformats.org/drawingml/2006/picture">
+                  <pic:nvPicPr>
+                    <pic:cNvPr id="0" name="Picture 1"/>
+                    <pic:cNvPicPr>
+                      <a:picLocks noChangeAspect="1" noChangeArrowheads="1"/>
+                    </pic:cNvPicPr>
+                  </pic:nvPicPr>
+                  <pic:blipFill>
+                    <a:blip r:embed="rId6">
+                      <a:extLst>
+                        <a:ext uri="{28A0092B-C50C-407E-A947-70E740481C1C}">
+                          <a14:useLocalDpi xmlns:a14="http://schemas.microsoft.com/office/drawing/2010/main" val="0"/>
+                        </a:ext>
+                      </a:extLst>
+                    </a:blip>
+                    <a:srcRect/>
+                    <a:stretch>
+                      <a:fillRect/>
+                    </a:stretch>
+                  </pic:blipFill>
+                  <pic:spPr bwMode="auto">
+                    <a:xfrm>
+                      <a:off x="0" y="0"/>
+                      <a:ext cx="5953125" cy="6058535"/>
+                    </a:xfrm>
+                    <a:prstGeom prst="rect">
+                      <a:avLst/>
+                    </a:prstGeom>
+                    <a:noFill/>
+                    <a:ln>
+                      <a:noFill/>
+                    </a:ln>
+                  </pic:spPr>
+                </pic:pic>
+              </a:graphicData>
+            </a:graphic>
+            <wp14:sizeRelH relativeFrom="page">
+              <wp14:pctWidth>0</wp14:pctWidth>
+            </wp14:sizeRelH>
+            <wp14:sizeRelV relativeFrom="page">
+              <wp14:pctHeight>0</wp14:pctHeight>
+            </wp14:sizeRelV>
+          </wp:anchor>
+        </w:drawing>
+      </w:r>
     </w:p>
     <w:p>
       <w:pPr>
         <w:ind w:firstLine="720"/>
-        <w:rPr>
-          <w:rFonts w:ascii="Times New Roman" w:hAnsi="Times New Roman" w:cs="Times New Roman"/>
-        </w:rPr>
-      </w:pPr>
+        <w:jc w:val="center"/>
+        <w:rPr>
+          <w:rFonts w:ascii="Times New Roman" w:hAnsi="Times New Roman" w:cs="Times New Roman"/>
+        </w:rPr>
+      </w:pPr>
+      <w:r>
+        <w:rPr>
+          <w:rFonts w:ascii="Times New Roman" w:hAnsi="Times New Roman" w:cs="Times New Roman"/>
+        </w:rPr>
+        <w:t>Figura 1 Arhitectura de referinţă a aplicaţiei</w:t>
+      </w:r>
+    </w:p>
+    <w:p>
+      <w:pPr>
+        <w:rPr>
+          <w:rFonts w:ascii="Times New Roman" w:hAnsi="Times New Roman" w:cs="Times New Roman"/>
+        </w:rPr>
+      </w:pPr>
+      <w:r>
+        <w:rPr>
+          <w:rFonts w:ascii="Times New Roman" w:hAnsi="Times New Roman" w:cs="Times New Roman"/>
+        </w:rPr>
+        <w:br w:type="page"/>
+      </w:r>
+    </w:p>
+    <w:p>
+      <w:pPr>
+        <w:ind w:firstLine="720"/>
+        <w:jc w:val="center"/>
+        <w:rPr>
+          <w:rFonts w:ascii="Times New Roman" w:hAnsi="Times New Roman" w:cs="Times New Roman"/>
+        </w:rPr>
+      </w:pPr>
+      <w:r>
+        <w:rPr>
+          <w:rFonts w:ascii="Times New Roman" w:hAnsi="Times New Roman" w:cs="Times New Roman"/>
+          <w:noProof/>
+        </w:rPr>
+        <w:lastRenderedPageBreak/>
+        <w:drawing>
+          <wp:anchor distT="0" distB="0" distL="114300" distR="114300" simplePos="0" relativeHeight="251659264" behindDoc="1" locked="0" layoutInCell="1" allowOverlap="1" wp14:anchorId="0EBC34EB" wp14:editId="71BD9475">
+            <wp:simplePos x="0" y="0"/>
+            <wp:positionH relativeFrom="column">
+              <wp:posOffset>36678</wp:posOffset>
+            </wp:positionH>
+            <wp:positionV relativeFrom="paragraph">
+              <wp:posOffset>332</wp:posOffset>
+            </wp:positionV>
+            <wp:extent cx="5943600" cy="2489200"/>
+            <wp:effectExtent l="0" t="0" r="0" b="6350"/>
+            <wp:wrapTight wrapText="bothSides">
+              <wp:wrapPolygon edited="0">
+                <wp:start x="0" y="0"/>
+                <wp:lineTo x="0" y="21490"/>
+                <wp:lineTo x="21531" y="21490"/>
+                <wp:lineTo x="21531" y="0"/>
+                <wp:lineTo x="0" y="0"/>
+              </wp:wrapPolygon>
+            </wp:wrapTight>
+            <wp:docPr id="2" name="Picture 2"/>
+            <wp:cNvGraphicFramePr>
+              <a:graphicFrameLocks xmlns:a="http://schemas.openxmlformats.org/drawingml/2006/main" noChangeAspect="1"/>
+            </wp:cNvGraphicFramePr>
+            <a:graphic xmlns:a="http://schemas.openxmlformats.org/drawingml/2006/main">
+              <a:graphicData uri="http://schemas.openxmlformats.org/drawingml/2006/picture">
+                <pic:pic xmlns:pic="http://schemas.openxmlformats.org/drawingml/2006/picture">
+                  <pic:nvPicPr>
+                    <pic:cNvPr id="0" name="Picture 2"/>
+                    <pic:cNvPicPr>
+                      <a:picLocks noChangeAspect="1" noChangeArrowheads="1"/>
+                    </pic:cNvPicPr>
+                  </pic:nvPicPr>
+                  <pic:blipFill>
+                    <a:blip r:embed="rId7">
+                      <a:extLst>
+                        <a:ext uri="{28A0092B-C50C-407E-A947-70E740481C1C}">
+                          <a14:useLocalDpi xmlns:a14="http://schemas.microsoft.com/office/drawing/2010/main" val="0"/>
+                        </a:ext>
+                      </a:extLst>
+                    </a:blip>
+                    <a:srcRect/>
+                    <a:stretch>
+                      <a:fillRect/>
+                    </a:stretch>
+                  </pic:blipFill>
+                  <pic:spPr bwMode="auto">
+                    <a:xfrm>
+                      <a:off x="0" y="0"/>
+                      <a:ext cx="5943600" cy="2489200"/>
+                    </a:xfrm>
+                    <a:prstGeom prst="rect">
+                      <a:avLst/>
+                    </a:prstGeom>
+                    <a:noFill/>
+                    <a:ln>
+                      <a:noFill/>
+                    </a:ln>
+                  </pic:spPr>
+                </pic:pic>
+              </a:graphicData>
+            </a:graphic>
+          </wp:anchor>
+        </w:drawing>
+      </w:r>
+      <w:r>
+        <w:rPr>
+          <w:rFonts w:ascii="Times New Roman" w:hAnsi="Times New Roman" w:cs="Times New Roman"/>
+        </w:rPr>
+        <w:t>Figura 2 Interacţiunile dintre straturile arhitecturii de referinţă</w:t>
+      </w:r>
+      <w:r>
+        <w:rPr>
+          <w:rFonts w:ascii="Times New Roman" w:hAnsi="Times New Roman" w:cs="Times New Roman"/>
+        </w:rPr>
+        <w:br/>
+      </w:r>
+    </w:p>
+    <w:p>
+      <w:pPr>
+        <w:pStyle w:val="ListParagraph"/>
+        <w:numPr>
+          <w:ilvl w:val="0"/>
+          <w:numId w:val="1"/>
+        </w:numPr>
+        <w:rPr>
+          <w:rFonts w:ascii="Times New Roman" w:hAnsi="Times New Roman" w:cs="Times New Roman"/>
+          <w:b/>
+          <w:bCs/>
+          <w:sz w:val="24"/>
+          <w:szCs w:val="24"/>
+        </w:rPr>
+      </w:pPr>
+      <w:r>
+        <w:rPr>
+          <w:rFonts w:ascii="Times New Roman" w:hAnsi="Times New Roman" w:cs="Times New Roman"/>
+          <w:b/>
+          <w:bCs/>
+          <w:sz w:val="24"/>
+          <w:szCs w:val="24"/>
+        </w:rPr>
+        <w:t xml:space="preserve">Structurarea cerinţelor funcţionale ale aplicației </w:t>
+      </w:r>
+    </w:p>
+    <w:p>
+      <w:pPr>
+        <w:rPr>
+          <w:rFonts w:ascii="Times New Roman" w:hAnsi="Times New Roman" w:cs="Times New Roman"/>
+        </w:rPr>
+      </w:pPr>
+      <w:r>
+        <w:rPr>
+          <w:rFonts w:ascii="Times New Roman" w:hAnsi="Times New Roman" w:cs="Times New Roman"/>
+        </w:rPr>
+        <w:t>Pentru structurarea cerinţelor funcţionale se vor utiliza diagrama de activitiăţi şi diagrama cazurilor de utilizare. Diagrama de activităţi poate fi folosită pentru descrierea logicii proceselor economice, respectiv a principalelor funcţionalități ale aplicaţiei și a succesiunii în care ele sunt realizate (fig. 3); această diagramă va sta la baza identificării principalelor cazuri de utilizare. De asemenea, diagrama de activități poate fi utilizată pentru descrierea logicii cazurilor de utilizare sau chiar scenariilor de lucru ceva mai complexe</w:t>
+      </w:r>
+      <w:r>
+        <w:rPr>
+          <w:rFonts w:ascii="Times New Roman" w:hAnsi="Times New Roman" w:cs="Times New Roman"/>
+        </w:rPr>
+        <w:t>.</w:t>
+      </w:r>
+    </w:p>
+    <w:p>
+      <w:pPr>
+        <w:ind w:firstLine="720"/>
+        <w:rPr>
+          <w:rFonts w:ascii="Times New Roman" w:hAnsi="Times New Roman" w:cs="Times New Roman"/>
+          <w:b/>
+          <w:bCs/>
+          <w:sz w:val="24"/>
+          <w:szCs w:val="24"/>
+        </w:rPr>
+      </w:pPr>
+      <w:r>
+        <w:rPr>
+          <w:rFonts w:ascii="Times New Roman" w:hAnsi="Times New Roman" w:cs="Times New Roman"/>
+          <w:b/>
+          <w:bCs/>
+          <w:sz w:val="24"/>
+          <w:szCs w:val="24"/>
+        </w:rPr>
+        <w:t>3.1) Diagrama de activităţi pentru descrierea procesului</w:t>
+      </w:r>
+    </w:p>
+    <w:p>
+      <w:pPr>
+        <w:ind w:firstLine="720"/>
+        <w:rPr>
+          <w:rFonts w:ascii="Times New Roman" w:hAnsi="Times New Roman" w:cs="Times New Roman"/>
+          <w:b/>
+          <w:bCs/>
+        </w:rPr>
+      </w:pPr>
+    </w:p>
+    <w:p>
+      <w:pPr>
+        <w:ind w:firstLine="720"/>
+        <w:rPr>
+          <w:rFonts w:ascii="Times New Roman" w:hAnsi="Times New Roman" w:cs="Times New Roman"/>
+          <w:b/>
+          <w:bCs/>
+        </w:rPr>
+      </w:pPr>
+    </w:p>
+    <w:p>
+      <w:pPr>
+        <w:ind w:firstLine="720"/>
+        <w:rPr>
+          <w:rFonts w:ascii="Times New Roman" w:hAnsi="Times New Roman" w:cs="Times New Roman"/>
+          <w:b/>
+          <w:bCs/>
+        </w:rPr>
+      </w:pPr>
+    </w:p>
+    <w:p>
+      <w:pPr>
+        <w:ind w:firstLine="720"/>
+        <w:rPr>
+          <w:rFonts w:ascii="Times New Roman" w:hAnsi="Times New Roman" w:cs="Times New Roman"/>
+          <w:b/>
+          <w:bCs/>
+        </w:rPr>
+      </w:pPr>
+    </w:p>
+    <w:p>
+      <w:pPr>
+        <w:ind w:firstLine="720"/>
+        <w:rPr>
+          <w:rFonts w:ascii="Times New Roman" w:hAnsi="Times New Roman" w:cs="Times New Roman"/>
+          <w:b/>
+          <w:bCs/>
+        </w:rPr>
+      </w:pPr>
+      <w:r>
+        <w:rPr>
+          <w:rFonts w:ascii="Times New Roman" w:hAnsi="Times New Roman" w:cs="Times New Roman"/>
+          <w:noProof/>
+          <w:sz w:val="24"/>
+          <w:szCs w:val="24"/>
+        </w:rPr>
+        <w:lastRenderedPageBreak/>
+        <w:drawing>
+          <wp:anchor distT="0" distB="0" distL="114300" distR="114300" simplePos="0" relativeHeight="251660288" behindDoc="0" locked="0" layoutInCell="1" allowOverlap="1" wp14:anchorId="20A6B9B7" wp14:editId="5C4BFF18">
+            <wp:simplePos x="0" y="0"/>
+            <wp:positionH relativeFrom="margin">
+              <wp:posOffset>-706755</wp:posOffset>
+            </wp:positionH>
+            <wp:positionV relativeFrom="paragraph">
+              <wp:posOffset>1447800</wp:posOffset>
+            </wp:positionV>
+            <wp:extent cx="7298055" cy="4404360"/>
+            <wp:effectExtent l="0" t="952" r="0" b="0"/>
+            <wp:wrapSquare wrapText="bothSides"/>
+            <wp:docPr id="3" name="Picture 3"/>
+            <wp:cNvGraphicFramePr>
+              <a:graphicFrameLocks xmlns:a="http://schemas.openxmlformats.org/drawingml/2006/main" noChangeAspect="1"/>
+            </wp:cNvGraphicFramePr>
+            <a:graphic xmlns:a="http://schemas.openxmlformats.org/drawingml/2006/main">
+              <a:graphicData uri="http://schemas.openxmlformats.org/drawingml/2006/picture">
+                <pic:pic xmlns:pic="http://schemas.openxmlformats.org/drawingml/2006/picture">
+                  <pic:nvPicPr>
+                    <pic:cNvPr id="0" name="Picture 1"/>
+                    <pic:cNvPicPr>
+                      <a:picLocks noChangeAspect="1" noChangeArrowheads="1"/>
+                    </pic:cNvPicPr>
+                  </pic:nvPicPr>
+                  <pic:blipFill>
+                    <a:blip r:embed="rId8">
+                      <a:extLst>
+                        <a:ext uri="{28A0092B-C50C-407E-A947-70E740481C1C}">
+                          <a14:useLocalDpi xmlns:a14="http://schemas.microsoft.com/office/drawing/2010/main" val="0"/>
+                        </a:ext>
+                      </a:extLst>
+                    </a:blip>
+                    <a:srcRect/>
+                    <a:stretch>
+                      <a:fillRect/>
+                    </a:stretch>
+                  </pic:blipFill>
+                  <pic:spPr bwMode="auto">
+                    <a:xfrm rot="5400000">
+                      <a:off x="0" y="0"/>
+                      <a:ext cx="7298055" cy="4404360"/>
+                    </a:xfrm>
+                    <a:prstGeom prst="rect">
+                      <a:avLst/>
+                    </a:prstGeom>
+                    <a:noFill/>
+                    <a:ln>
+                      <a:noFill/>
+                    </a:ln>
+                  </pic:spPr>
+                </pic:pic>
+              </a:graphicData>
+            </a:graphic>
+            <wp14:sizeRelH relativeFrom="page">
+              <wp14:pctWidth>0</wp14:pctWidth>
+            </wp14:sizeRelH>
+            <wp14:sizeRelV relativeFrom="page">
+              <wp14:pctHeight>0</wp14:pctHeight>
+            </wp14:sizeRelV>
+          </wp:anchor>
+        </w:drawing>
+      </w:r>
+      <w:r>
+        <w:rPr>
+          <w:rFonts w:ascii="Times New Roman" w:hAnsi="Times New Roman" w:cs="Times New Roman"/>
+          <w:b/>
+          <w:bCs/>
+        </w:rPr>
+        <w:t xml:space="preserve"> </w:t>
+      </w:r>
+    </w:p>
+    <w:p>
+      <w:pPr>
+        <w:ind w:firstLine="720"/>
+        <w:rPr>
+          <w:rFonts w:ascii="Times New Roman" w:hAnsi="Times New Roman" w:cs="Times New Roman"/>
+          <w:b/>
+          <w:bCs/>
+        </w:rPr>
+      </w:pPr>
+    </w:p>
+    <w:p>
+      <w:pPr>
+        <w:ind w:firstLine="720"/>
+        <w:rPr>
+          <w:rFonts w:ascii="Times New Roman" w:hAnsi="Times New Roman" w:cs="Times New Roman"/>
+          <w:b/>
+          <w:bCs/>
+        </w:rPr>
+      </w:pPr>
+    </w:p>
+    <w:p>
+      <w:pPr>
+        <w:ind w:firstLine="720"/>
+        <w:rPr>
+          <w:rFonts w:ascii="Times New Roman" w:hAnsi="Times New Roman" w:cs="Times New Roman"/>
+          <w:b/>
+          <w:bCs/>
+        </w:rPr>
+      </w:pPr>
+    </w:p>
+    <w:p>
+      <w:pPr>
+        <w:ind w:firstLine="720"/>
+        <w:rPr>
+          <w:rFonts w:ascii="Times New Roman" w:hAnsi="Times New Roman" w:cs="Times New Roman"/>
+          <w:b/>
+          <w:bCs/>
+        </w:rPr>
+      </w:pPr>
+    </w:p>
+    <w:p>
+      <w:pPr>
+        <w:ind w:firstLine="720"/>
+        <w:rPr>
+          <w:rFonts w:ascii="Times New Roman" w:hAnsi="Times New Roman" w:cs="Times New Roman"/>
+          <w:b/>
+          <w:bCs/>
+        </w:rPr>
+      </w:pPr>
+    </w:p>
+    <w:p>
+      <w:pPr>
+        <w:ind w:firstLine="720"/>
+        <w:rPr>
+          <w:rFonts w:ascii="Times New Roman" w:hAnsi="Times New Roman" w:cs="Times New Roman"/>
+          <w:b/>
+          <w:bCs/>
+        </w:rPr>
+      </w:pPr>
+    </w:p>
+    <w:p>
+      <w:pPr>
+        <w:ind w:firstLine="720"/>
+        <w:rPr>
+          <w:rFonts w:ascii="Times New Roman" w:hAnsi="Times New Roman" w:cs="Times New Roman"/>
+          <w:b/>
+          <w:bCs/>
+        </w:rPr>
+      </w:pPr>
+    </w:p>
+    <w:p>
+      <w:pPr>
+        <w:ind w:firstLine="720"/>
+        <w:rPr>
+          <w:rFonts w:ascii="Times New Roman" w:hAnsi="Times New Roman" w:cs="Times New Roman"/>
+          <w:b/>
+          <w:bCs/>
+        </w:rPr>
+      </w:pPr>
+    </w:p>
+    <w:p>
+      <w:pPr>
+        <w:ind w:firstLine="720"/>
+        <w:rPr>
+          <w:rFonts w:ascii="Times New Roman" w:hAnsi="Times New Roman" w:cs="Times New Roman"/>
+          <w:b/>
+          <w:bCs/>
+        </w:rPr>
+      </w:pPr>
+    </w:p>
+    <w:p>
+      <w:pPr>
+        <w:ind w:firstLine="720"/>
+        <w:rPr>
+          <w:rFonts w:ascii="Times New Roman" w:hAnsi="Times New Roman" w:cs="Times New Roman"/>
+          <w:b/>
+          <w:bCs/>
+        </w:rPr>
+      </w:pPr>
+    </w:p>
+    <w:p>
+      <w:pPr>
+        <w:ind w:firstLine="720"/>
+        <w:rPr>
+          <w:rFonts w:ascii="Times New Roman" w:hAnsi="Times New Roman" w:cs="Times New Roman"/>
+          <w:b/>
+          <w:bCs/>
+        </w:rPr>
+      </w:pPr>
+    </w:p>
+    <w:p>
+      <w:pPr>
+        <w:ind w:firstLine="720"/>
+        <w:rPr>
+          <w:rFonts w:ascii="Times New Roman" w:hAnsi="Times New Roman" w:cs="Times New Roman"/>
+          <w:b/>
+          <w:bCs/>
+        </w:rPr>
+      </w:pPr>
+    </w:p>
+    <w:p>
+      <w:pPr>
+        <w:ind w:firstLine="720"/>
+        <w:rPr>
+          <w:rFonts w:ascii="Times New Roman" w:hAnsi="Times New Roman" w:cs="Times New Roman"/>
+          <w:b/>
+          <w:bCs/>
+        </w:rPr>
+      </w:pPr>
+    </w:p>
+    <w:p>
+      <w:pPr>
+        <w:ind w:firstLine="720"/>
+        <w:rPr>
+          <w:rFonts w:ascii="Times New Roman" w:hAnsi="Times New Roman" w:cs="Times New Roman"/>
+          <w:b/>
+          <w:bCs/>
+        </w:rPr>
+      </w:pPr>
+    </w:p>
+    <w:p>
+      <w:pPr>
+        <w:ind w:firstLine="720"/>
+        <w:rPr>
+          <w:rFonts w:ascii="Times New Roman" w:hAnsi="Times New Roman" w:cs="Times New Roman"/>
+          <w:b/>
+          <w:bCs/>
+        </w:rPr>
+      </w:pPr>
+    </w:p>
+    <w:p>
+      <w:pPr>
+        <w:ind w:firstLine="720"/>
+        <w:rPr>
+          <w:rFonts w:ascii="Times New Roman" w:hAnsi="Times New Roman" w:cs="Times New Roman"/>
+          <w:b/>
+          <w:bCs/>
+        </w:rPr>
+      </w:pPr>
+    </w:p>
+    <w:p>
+      <w:pPr>
+        <w:ind w:firstLine="720"/>
+        <w:rPr>
+          <w:rFonts w:ascii="Times New Roman" w:hAnsi="Times New Roman" w:cs="Times New Roman"/>
+          <w:b/>
+          <w:bCs/>
+        </w:rPr>
+      </w:pPr>
+    </w:p>
+    <w:p>
+      <w:pPr>
+        <w:ind w:firstLine="720"/>
+        <w:rPr>
+          <w:rFonts w:ascii="Times New Roman" w:hAnsi="Times New Roman" w:cs="Times New Roman"/>
+          <w:b/>
+          <w:bCs/>
+        </w:rPr>
+      </w:pPr>
+    </w:p>
+    <w:p>
+      <w:pPr>
+        <w:ind w:firstLine="720"/>
+        <w:rPr>
+          <w:rFonts w:ascii="Times New Roman" w:hAnsi="Times New Roman" w:cs="Times New Roman"/>
+          <w:b/>
+          <w:bCs/>
+        </w:rPr>
+      </w:pPr>
+    </w:p>
+    <w:p>
+      <w:pPr>
+        <w:ind w:firstLine="720"/>
+        <w:rPr>
+          <w:rFonts w:ascii="Times New Roman" w:hAnsi="Times New Roman" w:cs="Times New Roman"/>
+          <w:b/>
+          <w:bCs/>
+        </w:rPr>
+      </w:pPr>
+    </w:p>
+    <w:p>
+      <w:pPr>
+        <w:ind w:firstLine="720"/>
+        <w:rPr>
+          <w:rFonts w:ascii="Times New Roman" w:hAnsi="Times New Roman" w:cs="Times New Roman"/>
+          <w:b/>
+          <w:bCs/>
+        </w:rPr>
+      </w:pPr>
+    </w:p>
+    <w:p>
+      <w:pPr>
+        <w:ind w:firstLine="720"/>
+        <w:rPr>
+          <w:rFonts w:ascii="Times New Roman" w:hAnsi="Times New Roman" w:cs="Times New Roman"/>
+          <w:b/>
+          <w:bCs/>
+        </w:rPr>
+      </w:pPr>
+    </w:p>
+    <w:p>
+      <w:pPr>
+        <w:ind w:firstLine="720"/>
+        <w:rPr>
+          <w:rFonts w:ascii="Times New Roman" w:hAnsi="Times New Roman" w:cs="Times New Roman"/>
+          <w:b/>
+          <w:bCs/>
+        </w:rPr>
+      </w:pPr>
+    </w:p>
+    <w:p>
+      <w:pPr>
+        <w:ind w:firstLine="720"/>
+        <w:rPr>
+          <w:rFonts w:ascii="Times New Roman" w:hAnsi="Times New Roman" w:cs="Times New Roman"/>
+          <w:b/>
+          <w:bCs/>
+        </w:rPr>
+      </w:pPr>
+    </w:p>
+    <w:p>
+      <w:pPr>
+        <w:ind w:firstLine="720"/>
+        <w:rPr>
+          <w:rFonts w:ascii="Times New Roman" w:hAnsi="Times New Roman" w:cs="Times New Roman"/>
+          <w:b/>
+          <w:bCs/>
+        </w:rPr>
+      </w:pPr>
+    </w:p>
+    <w:p>
+      <w:pPr>
+        <w:ind w:firstLine="720"/>
+        <w:rPr>
+          <w:rFonts w:ascii="Times New Roman" w:hAnsi="Times New Roman" w:cs="Times New Roman"/>
+          <w:b/>
+          <w:bCs/>
+        </w:rPr>
+      </w:pPr>
+    </w:p>
+    <w:p>
+      <w:pPr>
+        <w:ind w:firstLine="720"/>
+        <w:rPr>
+          <w:rFonts w:ascii="Times New Roman" w:hAnsi="Times New Roman" w:cs="Times New Roman"/>
+          <w:b/>
+          <w:bCs/>
+        </w:rPr>
+      </w:pPr>
+    </w:p>
+    <w:p>
+      <w:pPr>
+        <w:ind w:firstLine="720"/>
+        <w:jc w:val="center"/>
+        <w:rPr>
+          <w:rFonts w:ascii="Times New Roman" w:hAnsi="Times New Roman" w:cs="Times New Roman"/>
+        </w:rPr>
+      </w:pPr>
+      <w:r>
+        <w:rPr>
+          <w:rFonts w:ascii="Times New Roman" w:hAnsi="Times New Roman" w:cs="Times New Roman"/>
+        </w:rPr>
+        <w:t>Figura 3 Diagrama de proces pentru managementul proiectelor</w:t>
+      </w:r>
+    </w:p>
+    <w:p>
+      <w:pPr>
+        <w:rPr>
+          <w:rFonts w:ascii="Times New Roman" w:hAnsi="Times New Roman" w:cs="Times New Roman"/>
+        </w:rPr>
+      </w:pPr>
+      <w:r>
+        <w:rPr>
+          <w:rFonts w:ascii="Times New Roman" w:hAnsi="Times New Roman" w:cs="Times New Roman"/>
+        </w:rPr>
+        <w:br w:type="page"/>
+      </w:r>
+    </w:p>
+    <w:p>
+      <w:pPr>
+        <w:ind w:firstLine="720"/>
+        <w:rPr>
+          <w:rFonts w:ascii="Times New Roman" w:hAnsi="Times New Roman" w:cs="Times New Roman"/>
+          <w:b/>
+          <w:bCs/>
+          <w:sz w:val="24"/>
+          <w:szCs w:val="24"/>
+        </w:rPr>
+      </w:pPr>
+      <w:r>
+        <w:rPr>
+          <w:rFonts w:ascii="Times New Roman" w:hAnsi="Times New Roman" w:cs="Times New Roman"/>
+          <w:b/>
+          <w:bCs/>
+          <w:sz w:val="24"/>
+          <w:szCs w:val="24"/>
+        </w:rPr>
+        <w:lastRenderedPageBreak/>
+        <w:t>3.2</w:t>
+      </w:r>
+      <w:r>
+        <w:rPr>
+          <w:rFonts w:ascii="Times New Roman" w:hAnsi="Times New Roman" w:cs="Times New Roman"/>
+          <w:b/>
+          <w:bCs/>
+          <w:sz w:val="24"/>
+          <w:szCs w:val="24"/>
+        </w:rPr>
+        <w:t>)</w:t>
+      </w:r>
+      <w:r>
+        <w:rPr>
+          <w:rFonts w:ascii="Times New Roman" w:hAnsi="Times New Roman" w:cs="Times New Roman"/>
+          <w:b/>
+          <w:bCs/>
+          <w:sz w:val="24"/>
+          <w:szCs w:val="24"/>
+        </w:rPr>
+        <w:t xml:space="preserve"> Diagramele cazurilor de utilizare</w:t>
+      </w:r>
+    </w:p>
+    <w:p>
+      <w:pPr>
+        <w:ind w:firstLine="720"/>
+        <w:rPr>
+          <w:rFonts w:ascii="Times New Roman" w:hAnsi="Times New Roman" w:cs="Times New Roman"/>
+        </w:rPr>
+      </w:pPr>
+      <w:r>
+        <w:rPr>
+          <w:rFonts w:ascii="Times New Roman" w:hAnsi="Times New Roman" w:cs="Times New Roman"/>
+          <w:b/>
+          <w:bCs/>
+        </w:rPr>
+        <w:br/>
+      </w:r>
+      <w:r>
+        <w:rPr>
+          <w:rFonts w:ascii="Times New Roman" w:hAnsi="Times New Roman" w:cs="Times New Roman"/>
+        </w:rPr>
+        <w:t>Avand în vedere complexitatea funcţională a aplicaţiei, s-a pornit cu crearea unei diagrame de pachete (fig. 4), în care se realizează partiționarea funcționala a aplicației. Diagrama prezintă cele 4 funcţiuni principale ale aplicaţiei, sub forma de pachete. Crearea ei a fost necesară pentru a controla complexitatea aplicaţiei, dat fiind că diagramele cazurilor de utilizare nu pot fi descompuse ca şi diagramele fluxurilor de date</w:t>
+      </w:r>
+      <w:r>
+        <w:rPr>
+          <w:rFonts w:ascii="Times New Roman" w:hAnsi="Times New Roman" w:cs="Times New Roman"/>
+        </w:rPr>
+        <w:t>.</w:t>
+      </w:r>
+    </w:p>
+    <w:p>
+      <w:pPr>
+        <w:ind w:firstLine="720"/>
+        <w:jc w:val="center"/>
+        <w:rPr>
+          <w:rFonts w:ascii="Times New Roman" w:hAnsi="Times New Roman" w:cs="Times New Roman"/>
+          <w:b/>
+          <w:bCs/>
+        </w:rPr>
+      </w:pPr>
+      <w:r>
+        <w:rPr>
+          <w:noProof/>
+        </w:rPr>
+        <w:drawing>
+          <wp:inline distT="0" distB="0" distL="0" distR="0" wp14:anchorId="20DFA3A3" wp14:editId="78FFEB53">
+            <wp:extent cx="3148642" cy="3330561"/>
+            <wp:effectExtent l="0" t="0" r="0" b="3810"/>
+            <wp:docPr id="5" name="Picture 5"/>
+            <wp:cNvGraphicFramePr>
+              <a:graphicFrameLocks xmlns:a="http://schemas.openxmlformats.org/drawingml/2006/main" noChangeAspect="1"/>
+            </wp:cNvGraphicFramePr>
+            <a:graphic xmlns:a="http://schemas.openxmlformats.org/drawingml/2006/main">
+              <a:graphicData uri="http://schemas.openxmlformats.org/drawingml/2006/picture">
+                <pic:pic xmlns:pic="http://schemas.openxmlformats.org/drawingml/2006/picture">
+                  <pic:nvPicPr>
+                    <pic:cNvPr id="0" name="Picture 4"/>
+                    <pic:cNvPicPr>
+                      <a:picLocks noChangeAspect="1" noChangeArrowheads="1"/>
+                    </pic:cNvPicPr>
+                  </pic:nvPicPr>
+                  <pic:blipFill>
+                    <a:blip r:embed="rId9">
+                      <a:extLst>
+                        <a:ext uri="{28A0092B-C50C-407E-A947-70E740481C1C}">
+                          <a14:useLocalDpi xmlns:a14="http://schemas.microsoft.com/office/drawing/2010/main" val="0"/>
+                        </a:ext>
+                      </a:extLst>
+                    </a:blip>
+                    <a:srcRect/>
+                    <a:stretch>
+                      <a:fillRect/>
+                    </a:stretch>
+                  </pic:blipFill>
+                  <pic:spPr bwMode="auto">
+                    <a:xfrm>
+                      <a:off x="0" y="0"/>
+                      <a:ext cx="3160860" cy="3343485"/>
+                    </a:xfrm>
+                    <a:prstGeom prst="rect">
+                      <a:avLst/>
+                    </a:prstGeom>
+                    <a:noFill/>
+                    <a:ln>
+                      <a:noFill/>
+                    </a:ln>
+                  </pic:spPr>
+                </pic:pic>
+              </a:graphicData>
+            </a:graphic>
+          </wp:inline>
+        </w:drawing>
+      </w:r>
+    </w:p>
+    <w:p>
+      <w:pPr>
+        <w:ind w:firstLine="720"/>
+        <w:jc w:val="center"/>
+        <w:rPr>
+          <w:rFonts w:ascii="Times New Roman" w:hAnsi="Times New Roman" w:cs="Times New Roman"/>
+        </w:rPr>
+      </w:pPr>
+      <w:r>
+        <w:rPr>
+          <w:rFonts w:ascii="Times New Roman" w:hAnsi="Times New Roman" w:cs="Times New Roman"/>
+        </w:rPr>
+        <w:t>Figura 4 Funcţiunile aplicaţiei</w:t>
+      </w:r>
+    </w:p>
+    <w:p>
+      <w:pPr>
+        <w:ind w:firstLine="720"/>
+        <w:jc w:val="center"/>
+        <w:rPr>
+          <w:rFonts w:ascii="Times New Roman" w:hAnsi="Times New Roman" w:cs="Times New Roman"/>
+        </w:rPr>
+      </w:pPr>
+    </w:p>
+    <w:p>
+      <w:pPr>
+        <w:ind w:firstLine="720"/>
+        <w:rPr>
+          <w:rFonts w:ascii="Times New Roman" w:hAnsi="Times New Roman" w:cs="Times New Roman"/>
+          <w:b/>
+          <w:bCs/>
+        </w:rPr>
+      </w:pPr>
+      <w:r>
+        <w:rPr>
+          <w:rFonts w:ascii="Times New Roman" w:hAnsi="Times New Roman" w:cs="Times New Roman"/>
+        </w:rPr>
+        <w:t>Pentru fiecare dintre cele patru funcţiuni principale descrise în primul capitol și evidențiate în diagrama de pachete se va construi câte o diagramă a cazurilor de utilizare. În continuare vor fi prezentate cele 4 diagrame (fig. 5-8).</w:t>
+      </w:r>
     </w:p>
     <w:sectPr>
       <w:pgSz w:w="12240" w:h="15840"/>
@@ -2501,7 +3421,7 @@
   <w:abstractNum w:abstractNumId="1" w15:restartNumberingAfterBreak="0">
     <w:nsid w:val="16A73994"/>
     <w:multiLevelType w:val="multilevel"/>
-    <w:tmpl w:val="02B8B750"/>
+    <w:tmpl w:val="7C7E4C80"/>
     <w:lvl w:ilvl="0">
       <w:start w:val="1"/>
       <w:numFmt w:val="decimal"/>
@@ -2511,7 +3431,11 @@
         <w:ind w:left="360" w:hanging="360"/>
       </w:pPr>
       <w:rPr>
-        <w:rFonts w:hint="default"/>
+        <w:rFonts w:ascii="Times New Roman" w:hAnsi="Times New Roman" w:cs="Times New Roman" w:hint="default"/>
+        <w:b/>
+        <w:bCs/>
+        <w:sz w:val="24"/>
+        <w:szCs w:val="24"/>
       </w:rPr>
     </w:lvl>
     <w:lvl w:ilvl="1">

</xml_diff>

<commit_message>
finalizat diagrame presentation layer
</commit_message>
<xml_diff>
--- a/Proiect_UML.docx
+++ b/Proiect_UML.docx
@@ -1,6 +1,6 @@
 
 <file path=word/document.xml><?xml version="1.0" encoding="utf-8"?>
-<w:document xmlns:wpc="http://schemas.microsoft.com/office/word/2010/wordprocessingCanvas" xmlns:cx="http://schemas.microsoft.com/office/drawing/2014/chartex" xmlns:cx1="http://schemas.microsoft.com/office/drawing/2015/9/8/chartex" xmlns:cx2="http://schemas.microsoft.com/office/drawing/2015/10/21/chartex" xmlns:cx3="http://schemas.microsoft.com/office/drawing/2016/5/9/chartex" xmlns:cx4="http://schemas.microsoft.com/office/drawing/2016/5/10/chartex" xmlns:cx5="http://schemas.microsoft.com/office/drawing/2016/5/11/chartex" xmlns:cx6="http://schemas.microsoft.com/office/drawing/2016/5/12/chartex" xmlns:cx7="http://schemas.microsoft.com/office/drawing/2016/5/13/chartex" xmlns:cx8="http://schemas.microsoft.com/office/drawing/2016/5/14/chartex" xmlns:mc="http://schemas.openxmlformats.org/markup-compatibility/2006" xmlns:aink="http://schemas.microsoft.com/office/drawing/2016/ink" xmlns:am3d="http://schemas.microsoft.com/office/drawing/2017/model3d" xmlns:o="urn:schemas-microsoft-com:office:office" xmlns:oel="http://schemas.microsoft.com/office/2019/extlst" xmlns:r="http://schemas.openxmlformats.org/officeDocument/2006/relationships" xmlns:m="http://schemas.openxmlformats.org/officeDocument/2006/math" xmlns:v="urn:schemas-microsoft-com:vml" xmlns:wp14="http://schemas.microsoft.com/office/word/2010/wordprocessingDrawing" xmlns:wp="http://schemas.openxmlformats.org/drawingml/2006/wordprocessingDrawing" xmlns:w10="urn:schemas-microsoft-com:office:word" xmlns:w="http://schemas.openxmlformats.org/wordprocessingml/2006/main" xmlns:w14="http://schemas.microsoft.com/office/word/2010/wordml" xmlns:w15="http://schemas.microsoft.com/office/word/2012/wordml" xmlns:w16cex="http://schemas.microsoft.com/office/word/2018/wordml/cex" xmlns:w16cid="http://schemas.microsoft.com/office/word/2016/wordml/cid" xmlns:w16="http://schemas.microsoft.com/office/word/2018/wordml" xmlns:w16sdtdh="http://schemas.microsoft.com/office/word/2020/wordml/sdtdatahash" xmlns:w16se="http://schemas.microsoft.com/office/word/2015/wordml/symex" xmlns:wpg="http://schemas.microsoft.com/office/word/2010/wordprocessingGroup" xmlns:wpi="http://schemas.microsoft.com/office/word/2010/wordprocessingInk" xmlns:wne="http://schemas.microsoft.com/office/word/2006/wordml" xmlns:wps="http://schemas.microsoft.com/office/word/2010/wordprocessingShape" mc:Ignorable="w14 w15 w16se w16cid w16 w16cex w16sdtdh wp14">
+<w:document xmlns:wpc="http://schemas.microsoft.com/office/word/2010/wordprocessingCanvas" xmlns:cx="http://schemas.microsoft.com/office/drawing/2014/chartex" xmlns:cx1="http://schemas.microsoft.com/office/drawing/2015/9/8/chartex" xmlns:cx2="http://schemas.microsoft.com/office/drawing/2015/10/21/chartex" xmlns:cx3="http://schemas.microsoft.com/office/drawing/2016/5/9/chartex" xmlns:cx4="http://schemas.microsoft.com/office/drawing/2016/5/10/chartex" xmlns:cx5="http://schemas.microsoft.com/office/drawing/2016/5/11/chartex" xmlns:cx6="http://schemas.microsoft.com/office/drawing/2016/5/12/chartex" xmlns:cx7="http://schemas.microsoft.com/office/drawing/2016/5/13/chartex" xmlns:cx8="http://schemas.microsoft.com/office/drawing/2016/5/14/chartex" xmlns:mc="http://schemas.openxmlformats.org/markup-compatibility/2006" xmlns:aink="http://schemas.microsoft.com/office/drawing/2016/ink" xmlns:am3d="http://schemas.microsoft.com/office/drawing/2017/model3d" xmlns:o="urn:schemas-microsoft-com:office:office" xmlns:r="http://schemas.openxmlformats.org/officeDocument/2006/relationships" xmlns:m="http://schemas.openxmlformats.org/officeDocument/2006/math" xmlns:v="urn:schemas-microsoft-com:vml" xmlns:wp14="http://schemas.microsoft.com/office/word/2010/wordprocessingDrawing" xmlns:wp="http://schemas.openxmlformats.org/drawingml/2006/wordprocessingDrawing" xmlns:w10="urn:schemas-microsoft-com:office:word" xmlns:w="http://schemas.openxmlformats.org/wordprocessingml/2006/main" xmlns:w14="http://schemas.microsoft.com/office/word/2010/wordml" xmlns:w15="http://schemas.microsoft.com/office/word/2012/wordml" xmlns:w16cex="http://schemas.microsoft.com/office/word/2018/wordml/cex" xmlns:w16cid="http://schemas.microsoft.com/office/word/2016/wordml/cid" xmlns:w16="http://schemas.microsoft.com/office/word/2018/wordml" xmlns:w16sdtdh="http://schemas.microsoft.com/office/word/2020/wordml/sdtdatahash" xmlns:w16se="http://schemas.microsoft.com/office/word/2015/wordml/symex" xmlns:wpg="http://schemas.microsoft.com/office/word/2010/wordprocessingGroup" xmlns:wpi="http://schemas.microsoft.com/office/word/2010/wordprocessingInk" xmlns:wne="http://schemas.microsoft.com/office/word/2006/wordml" xmlns:wps="http://schemas.microsoft.com/office/word/2010/wordprocessingShape" mc:Ignorable="w14 w15 w16se w16cid w16 w16cex w16sdtdh wp14">
   <w:body>
     <w:p>
       <w:pPr>
@@ -3011,6 +3011,7 @@
       </w:pPr>
       <w:r>
         <w:rPr>
+          <w:rFonts w:ascii="Times New Roman" w:hAnsi="Times New Roman" w:cs="Times New Roman"/>
           <w:noProof/>
         </w:rPr>
         <w:drawing>
@@ -3062,6 +3063,14 @@
           </wp:inline>
         </w:drawing>
       </w:r>
+      <w:r>
+        <w:rPr>
+          <w:rFonts w:ascii="Times New Roman" w:hAnsi="Times New Roman" w:cs="Times New Roman"/>
+          <w:b/>
+          <w:bCs/>
+        </w:rPr>
+        <w:t xml:space="preserve">()()()(pt internships „cauta internship” </w:t>
+      </w:r>
     </w:p>
     <w:p>
       <w:pPr>
@@ -3320,6 +3329,22 @@
         <w:jc w:val="center"/>
         <w:rPr>
           <w:rFonts w:ascii="Times New Roman" w:hAnsi="Times New Roman" w:cs="Times New Roman"/>
+          <w:noProof/>
+        </w:rPr>
+      </w:pPr>
+      <w:r>
+        <w:rPr>
+          <w:rFonts w:ascii="Times New Roman" w:hAnsi="Times New Roman" w:cs="Times New Roman"/>
+          <w:noProof/>
+        </w:rPr>
+        <w:t>Include adaug ang in cauta++++++++++++++++++++</w:t>
+      </w:r>
+    </w:p>
+    <w:p>
+      <w:pPr>
+        <w:jc w:val="center"/>
+        <w:rPr>
+          <w:rFonts w:ascii="Times New Roman" w:hAnsi="Times New Roman" w:cs="Times New Roman"/>
         </w:rPr>
       </w:pPr>
       <w:r>
@@ -3388,6 +3413,22 @@
     </w:p>
     <w:p>
       <w:pPr>
+        <w:jc w:val="center"/>
+        <w:rPr>
+          <w:rFonts w:ascii="Times New Roman" w:hAnsi="Times New Roman" w:cs="Times New Roman"/>
+          <w:noProof/>
+        </w:rPr>
+      </w:pPr>
+      <w:r>
+        <w:rPr>
+          <w:rFonts w:ascii="Times New Roman" w:hAnsi="Times New Roman" w:cs="Times New Roman"/>
+          <w:noProof/>
+        </w:rPr>
+        <w:t>La fel+++++++++++++++++++++</w:t>
+      </w:r>
+    </w:p>
+    <w:p>
+      <w:pPr>
         <w:rPr>
           <w:rFonts w:ascii="Times New Roman" w:hAnsi="Times New Roman" w:cs="Times New Roman"/>
           <w:noProof/>
@@ -3487,6 +3528,2324 @@
         <w:t>Figura 8 DCU pentru modulul Echipamente</w:t>
       </w:r>
     </w:p>
+    <w:p>
+      <w:pPr>
+        <w:jc w:val="center"/>
+        <w:rPr>
+          <w:rFonts w:ascii="Times New Roman" w:hAnsi="Times New Roman" w:cs="Times New Roman"/>
+        </w:rPr>
+      </w:pPr>
+    </w:p>
+    <w:p>
+      <w:pPr>
+        <w:spacing w:after="0"/>
+        <w:rPr>
+          <w:rFonts w:ascii="Times New Roman" w:hAnsi="Times New Roman" w:cs="Times New Roman"/>
+          <w:sz w:val="24"/>
+          <w:szCs w:val="24"/>
+        </w:rPr>
+      </w:pPr>
+      <w:r>
+        <w:rPr>
+          <w:rFonts w:ascii="Times New Roman" w:hAnsi="Times New Roman" w:cs="Times New Roman"/>
+          <w:sz w:val="24"/>
+          <w:szCs w:val="24"/>
+        </w:rPr>
+        <w:t>3.3) Descrierea narativă a cazurilor de utilizare</w:t>
+      </w:r>
+    </w:p>
+    <w:p>
+      <w:pPr>
+        <w:spacing w:before="240" w:after="0" w:line="240" w:lineRule="auto"/>
+        <w:rPr>
+          <w:rFonts w:ascii="Times New Roman" w:hAnsi="Times New Roman" w:cs="Times New Roman"/>
+          <w:sz w:val="24"/>
+          <w:szCs w:val="24"/>
+        </w:rPr>
+      </w:pPr>
+      <w:r>
+        <w:rPr>
+          <w:rFonts w:ascii="Times New Roman" w:hAnsi="Times New Roman" w:cs="Times New Roman"/>
+          <w:b/>
+          <w:bCs/>
+          <w:sz w:val="24"/>
+          <w:szCs w:val="24"/>
+        </w:rPr>
+        <w:t>Numerotare</w:t>
+      </w:r>
+      <w:r>
+        <w:rPr>
+          <w:rFonts w:ascii="Times New Roman" w:hAnsi="Times New Roman" w:cs="Times New Roman"/>
+          <w:sz w:val="24"/>
+          <w:szCs w:val="24"/>
+        </w:rPr>
+        <w:t>: CU1</w:t>
+      </w:r>
+    </w:p>
+    <w:p>
+      <w:pPr>
+        <w:spacing w:after="0" w:line="240" w:lineRule="auto"/>
+        <w:rPr>
+          <w:rFonts w:ascii="Times New Roman" w:hAnsi="Times New Roman" w:cs="Times New Roman"/>
+          <w:sz w:val="24"/>
+          <w:szCs w:val="24"/>
+        </w:rPr>
+      </w:pPr>
+      <w:r>
+        <w:rPr>
+          <w:rFonts w:ascii="Times New Roman" w:hAnsi="Times New Roman" w:cs="Times New Roman"/>
+          <w:b/>
+          <w:bCs/>
+          <w:sz w:val="24"/>
+          <w:szCs w:val="24"/>
+        </w:rPr>
+        <w:t>Nume CU</w:t>
+      </w:r>
+      <w:r>
+        <w:rPr>
+          <w:rFonts w:ascii="Times New Roman" w:hAnsi="Times New Roman" w:cs="Times New Roman"/>
+          <w:sz w:val="24"/>
+          <w:szCs w:val="24"/>
+        </w:rPr>
+        <w:t>: Adauga Internship</w:t>
+      </w:r>
+    </w:p>
+    <w:p>
+      <w:pPr>
+        <w:spacing w:after="0" w:line="240" w:lineRule="auto"/>
+        <w:rPr>
+          <w:rFonts w:ascii="Times New Roman" w:hAnsi="Times New Roman" w:cs="Times New Roman"/>
+          <w:sz w:val="24"/>
+          <w:szCs w:val="24"/>
+        </w:rPr>
+      </w:pPr>
+      <w:r>
+        <w:rPr>
+          <w:rFonts w:ascii="Times New Roman" w:hAnsi="Times New Roman" w:cs="Times New Roman"/>
+          <w:b/>
+          <w:bCs/>
+          <w:sz w:val="24"/>
+          <w:szCs w:val="24"/>
+        </w:rPr>
+        <w:t>Obiectiv</w:t>
+      </w:r>
+      <w:r>
+        <w:rPr>
+          <w:rFonts w:ascii="Times New Roman" w:hAnsi="Times New Roman" w:cs="Times New Roman"/>
+          <w:sz w:val="24"/>
+          <w:szCs w:val="24"/>
+        </w:rPr>
+        <w:t>: Inregistrarea cu succes in sistem a unui internship nou</w:t>
+      </w:r>
+    </w:p>
+    <w:p>
+      <w:pPr>
+        <w:spacing w:after="0" w:line="240" w:lineRule="auto"/>
+        <w:rPr>
+          <w:rFonts w:ascii="Times New Roman" w:hAnsi="Times New Roman" w:cs="Times New Roman"/>
+          <w:sz w:val="24"/>
+          <w:szCs w:val="24"/>
+        </w:rPr>
+      </w:pPr>
+      <w:r>
+        <w:rPr>
+          <w:rFonts w:ascii="Times New Roman" w:hAnsi="Times New Roman" w:cs="Times New Roman"/>
+          <w:b/>
+          <w:bCs/>
+          <w:sz w:val="24"/>
+          <w:szCs w:val="24"/>
+        </w:rPr>
+        <w:t>Actorii</w:t>
+      </w:r>
+      <w:r>
+        <w:rPr>
+          <w:rFonts w:ascii="Times New Roman" w:hAnsi="Times New Roman" w:cs="Times New Roman"/>
+          <w:sz w:val="24"/>
+          <w:szCs w:val="24"/>
+        </w:rPr>
+        <w:t>: Administratorul</w:t>
+      </w:r>
+    </w:p>
+    <w:p>
+      <w:pPr>
+        <w:spacing w:after="0" w:line="240" w:lineRule="auto"/>
+        <w:rPr>
+          <w:rFonts w:ascii="Times New Roman" w:hAnsi="Times New Roman" w:cs="Times New Roman"/>
+          <w:sz w:val="24"/>
+          <w:szCs w:val="24"/>
+        </w:rPr>
+      </w:pPr>
+      <w:r>
+        <w:rPr>
+          <w:rFonts w:ascii="Times New Roman" w:hAnsi="Times New Roman" w:cs="Times New Roman"/>
+          <w:b/>
+          <w:bCs/>
+          <w:sz w:val="24"/>
+          <w:szCs w:val="24"/>
+        </w:rPr>
+        <w:t>Prioritate</w:t>
+      </w:r>
+      <w:r>
+        <w:rPr>
+          <w:rFonts w:ascii="Times New Roman" w:hAnsi="Times New Roman" w:cs="Times New Roman"/>
+          <w:sz w:val="24"/>
+          <w:szCs w:val="24"/>
+        </w:rPr>
+        <w:t>: 1</w:t>
+      </w:r>
+    </w:p>
+    <w:p>
+      <w:pPr>
+        <w:spacing w:after="0" w:line="240" w:lineRule="auto"/>
+        <w:rPr>
+          <w:rFonts w:ascii="Times New Roman" w:hAnsi="Times New Roman" w:cs="Times New Roman"/>
+          <w:sz w:val="24"/>
+          <w:szCs w:val="24"/>
+        </w:rPr>
+      </w:pPr>
+      <w:r>
+        <w:rPr>
+          <w:rFonts w:ascii="Times New Roman" w:hAnsi="Times New Roman" w:cs="Times New Roman"/>
+          <w:b/>
+          <w:bCs/>
+          <w:sz w:val="24"/>
+          <w:szCs w:val="24"/>
+        </w:rPr>
+        <w:t>Preconditii</w:t>
+      </w:r>
+      <w:r>
+        <w:rPr>
+          <w:rFonts w:ascii="Times New Roman" w:hAnsi="Times New Roman" w:cs="Times New Roman"/>
+          <w:sz w:val="24"/>
+          <w:szCs w:val="24"/>
+        </w:rPr>
+        <w:t>: Utilizatorul este conectat cu un cont care are drepturi de administrator</w:t>
+      </w:r>
+    </w:p>
+    <w:p>
+      <w:pPr>
+        <w:spacing w:after="0" w:line="240" w:lineRule="auto"/>
+        <w:rPr>
+          <w:rFonts w:ascii="Times New Roman" w:hAnsi="Times New Roman" w:cs="Times New Roman"/>
+          <w:sz w:val="24"/>
+          <w:szCs w:val="24"/>
+        </w:rPr>
+      </w:pPr>
+      <w:r>
+        <w:rPr>
+          <w:rFonts w:ascii="Times New Roman" w:hAnsi="Times New Roman" w:cs="Times New Roman"/>
+          <w:b/>
+          <w:bCs/>
+          <w:sz w:val="24"/>
+          <w:szCs w:val="24"/>
+        </w:rPr>
+        <w:t>Post-conditii</w:t>
+      </w:r>
+      <w:r>
+        <w:rPr>
+          <w:rFonts w:ascii="Times New Roman" w:hAnsi="Times New Roman" w:cs="Times New Roman"/>
+          <w:sz w:val="24"/>
+          <w:szCs w:val="24"/>
+        </w:rPr>
+        <w:t>: Internshipul este inregistrat in sistem</w:t>
+      </w:r>
+    </w:p>
+    <w:p>
+      <w:pPr>
+        <w:spacing w:after="0" w:line="240" w:lineRule="auto"/>
+        <w:rPr>
+          <w:rFonts w:ascii="Times New Roman" w:hAnsi="Times New Roman" w:cs="Times New Roman"/>
+          <w:sz w:val="24"/>
+          <w:szCs w:val="24"/>
+        </w:rPr>
+      </w:pPr>
+    </w:p>
+    <w:p>
+      <w:pPr>
+        <w:spacing w:after="0" w:line="240" w:lineRule="auto"/>
+        <w:rPr>
+          <w:rFonts w:ascii="Times New Roman" w:hAnsi="Times New Roman" w:cs="Times New Roman"/>
+          <w:sz w:val="24"/>
+          <w:szCs w:val="24"/>
+        </w:rPr>
+      </w:pPr>
+      <w:r>
+        <w:rPr>
+          <w:rFonts w:ascii="Times New Roman" w:hAnsi="Times New Roman" w:cs="Times New Roman"/>
+          <w:b/>
+          <w:bCs/>
+          <w:sz w:val="24"/>
+          <w:szCs w:val="24"/>
+        </w:rPr>
+        <w:t>Scenariul principal</w:t>
+      </w:r>
+      <w:r>
+        <w:rPr>
+          <w:rFonts w:ascii="Times New Roman" w:hAnsi="Times New Roman" w:cs="Times New Roman"/>
+          <w:sz w:val="24"/>
+          <w:szCs w:val="24"/>
+        </w:rPr>
+        <w:t>: Inregistrarea cu succes a noului internship, continand un cod unic si detalii specifice pentru internship(nume pozitiei, tip internship, numar de ore, data inceput, data sfarsit)</w:t>
+      </w:r>
+    </w:p>
+    <w:p>
+      <w:pPr>
+        <w:spacing w:after="0" w:line="240" w:lineRule="auto"/>
+        <w:rPr>
+          <w:rFonts w:ascii="Times New Roman" w:hAnsi="Times New Roman" w:cs="Times New Roman"/>
+          <w:sz w:val="24"/>
+          <w:szCs w:val="24"/>
+        </w:rPr>
+      </w:pPr>
+      <w:r>
+        <w:rPr>
+          <w:rFonts w:ascii="Times New Roman" w:hAnsi="Times New Roman" w:cs="Times New Roman"/>
+          <w:b/>
+          <w:bCs/>
+          <w:sz w:val="24"/>
+          <w:szCs w:val="24"/>
+        </w:rPr>
+        <w:t>Scenarii de exceptie</w:t>
+      </w:r>
+      <w:r>
+        <w:rPr>
+          <w:rFonts w:ascii="Times New Roman" w:hAnsi="Times New Roman" w:cs="Times New Roman"/>
+          <w:sz w:val="24"/>
+          <w:szCs w:val="24"/>
+        </w:rPr>
+        <w:t>: Abandonarea adaugarii de internship</w:t>
+      </w:r>
+    </w:p>
+    <w:p>
+      <w:pPr>
+        <w:spacing w:after="0" w:line="240" w:lineRule="auto"/>
+        <w:rPr>
+          <w:rFonts w:ascii="Times New Roman" w:hAnsi="Times New Roman" w:cs="Times New Roman"/>
+          <w:sz w:val="24"/>
+          <w:szCs w:val="24"/>
+        </w:rPr>
+      </w:pPr>
+    </w:p>
+    <w:p>
+      <w:pPr>
+        <w:spacing w:after="0" w:line="240" w:lineRule="auto"/>
+        <w:rPr>
+          <w:rFonts w:ascii="Times New Roman" w:hAnsi="Times New Roman" w:cs="Times New Roman"/>
+          <w:b/>
+          <w:bCs/>
+          <w:sz w:val="24"/>
+          <w:szCs w:val="24"/>
+        </w:rPr>
+      </w:pPr>
+      <w:r>
+        <w:rPr>
+          <w:rFonts w:ascii="Times New Roman" w:hAnsi="Times New Roman" w:cs="Times New Roman"/>
+          <w:b/>
+          <w:bCs/>
+          <w:sz w:val="24"/>
+          <w:szCs w:val="24"/>
+        </w:rPr>
+        <w:t>Pasii scenariului principal:</w:t>
+      </w:r>
+    </w:p>
+    <w:p>
+      <w:pPr>
+        <w:spacing w:before="240" w:after="0" w:line="240" w:lineRule="auto"/>
+        <w:rPr>
+          <w:rFonts w:ascii="Times New Roman" w:hAnsi="Times New Roman" w:cs="Times New Roman"/>
+        </w:rPr>
+      </w:pPr>
+      <w:r>
+        <w:rPr>
+          <w:rFonts w:ascii="Times New Roman" w:hAnsi="Times New Roman" w:cs="Times New Roman"/>
+        </w:rPr>
+        <w:lastRenderedPageBreak/>
+        <w:tab/>
+        <w:t>1. Utilizatorul initiaza operatiunea de adaugare a internshipului</w:t>
+      </w:r>
+    </w:p>
+    <w:p>
+      <w:pPr>
+        <w:spacing w:after="0" w:line="240" w:lineRule="auto"/>
+        <w:rPr>
+          <w:rFonts w:ascii="Times New Roman" w:hAnsi="Times New Roman" w:cs="Times New Roman"/>
+        </w:rPr>
+      </w:pPr>
+      <w:r>
+        <w:rPr>
+          <w:rFonts w:ascii="Times New Roman" w:hAnsi="Times New Roman" w:cs="Times New Roman"/>
+        </w:rPr>
+        <w:tab/>
+        <w:t>2. Utilizatorul introduce numele pozitiei, tipul de internship, numarul de ore, data de inceput si data de sfarsit pentru internship</w:t>
+      </w:r>
+    </w:p>
+    <w:p>
+      <w:pPr>
+        <w:spacing w:after="0" w:line="240" w:lineRule="auto"/>
+        <w:rPr>
+          <w:rFonts w:ascii="Times New Roman" w:hAnsi="Times New Roman" w:cs="Times New Roman"/>
+        </w:rPr>
+      </w:pPr>
+      <w:r>
+        <w:rPr>
+          <w:rFonts w:ascii="Times New Roman" w:hAnsi="Times New Roman" w:cs="Times New Roman"/>
+        </w:rPr>
+        <w:tab/>
+        <w:t>3. Utilizatorul initiaza procesul de salvare a internshipului</w:t>
+      </w:r>
+    </w:p>
+    <w:p>
+      <w:pPr>
+        <w:spacing w:after="0" w:line="240" w:lineRule="auto"/>
+        <w:rPr>
+          <w:rFonts w:ascii="Times New Roman" w:hAnsi="Times New Roman" w:cs="Times New Roman"/>
+        </w:rPr>
+      </w:pPr>
+      <w:r>
+        <w:rPr>
+          <w:rFonts w:ascii="Times New Roman" w:hAnsi="Times New Roman" w:cs="Times New Roman"/>
+        </w:rPr>
+        <w:tab/>
+        <w:t>4. Sistemul valideaza informatiile (daca datele introduse nu sunt corecte, se reia de la pasul 2)</w:t>
+      </w:r>
+    </w:p>
+    <w:p>
+      <w:pPr>
+        <w:spacing w:after="0" w:line="240" w:lineRule="auto"/>
+        <w:rPr>
+          <w:rFonts w:ascii="Times New Roman" w:hAnsi="Times New Roman" w:cs="Times New Roman"/>
+        </w:rPr>
+      </w:pPr>
+      <w:r>
+        <w:rPr>
+          <w:rFonts w:ascii="Times New Roman" w:hAnsi="Times New Roman" w:cs="Times New Roman"/>
+        </w:rPr>
+        <w:tab/>
+        <w:t>5. Un cod unic pentru internship este generat</w:t>
+      </w:r>
+    </w:p>
+    <w:p>
+      <w:pPr>
+        <w:spacing w:after="0" w:line="240" w:lineRule="auto"/>
+        <w:rPr>
+          <w:rFonts w:ascii="Times New Roman" w:hAnsi="Times New Roman" w:cs="Times New Roman"/>
+        </w:rPr>
+      </w:pPr>
+      <w:r>
+        <w:rPr>
+          <w:rFonts w:ascii="Times New Roman" w:hAnsi="Times New Roman" w:cs="Times New Roman"/>
+        </w:rPr>
+        <w:tab/>
+        <w:t>6. Sistemul salveaza informatiile in baza de date</w:t>
+      </w:r>
+    </w:p>
+    <w:p>
+      <w:pPr>
+        <w:spacing w:after="0" w:line="240" w:lineRule="auto"/>
+        <w:rPr>
+          <w:rFonts w:ascii="Times New Roman" w:hAnsi="Times New Roman" w:cs="Times New Roman"/>
+        </w:rPr>
+      </w:pPr>
+      <w:r>
+        <w:rPr>
+          <w:rFonts w:ascii="Times New Roman" w:hAnsi="Times New Roman" w:cs="Times New Roman"/>
+        </w:rPr>
+        <w:tab/>
+        <w:t>7. Sistemul afiseaza datele internshipului salvat si un mesaj ce confirma salvarea</w:t>
+      </w:r>
+    </w:p>
+    <w:p>
+      <w:pPr>
+        <w:spacing w:after="0" w:line="240" w:lineRule="auto"/>
+        <w:rPr>
+          <w:rFonts w:ascii="Times New Roman" w:hAnsi="Times New Roman" w:cs="Times New Roman"/>
+          <w:sz w:val="24"/>
+          <w:szCs w:val="24"/>
+        </w:rPr>
+      </w:pPr>
+    </w:p>
+    <w:p>
+      <w:pPr>
+        <w:spacing w:after="0" w:line="240" w:lineRule="auto"/>
+        <w:rPr>
+          <w:rFonts w:ascii="Times New Roman" w:hAnsi="Times New Roman" w:cs="Times New Roman"/>
+          <w:b/>
+          <w:bCs/>
+          <w:sz w:val="24"/>
+          <w:szCs w:val="24"/>
+        </w:rPr>
+      </w:pPr>
+      <w:r>
+        <w:rPr>
+          <w:rFonts w:ascii="Times New Roman" w:hAnsi="Times New Roman" w:cs="Times New Roman"/>
+          <w:b/>
+          <w:bCs/>
+          <w:sz w:val="24"/>
+          <w:szCs w:val="24"/>
+        </w:rPr>
+        <w:t>Pasii scenariului principal:</w:t>
+      </w:r>
+    </w:p>
+    <w:p>
+      <w:pPr>
+        <w:spacing w:after="0" w:line="240" w:lineRule="auto"/>
+        <w:rPr>
+          <w:rFonts w:ascii="Times New Roman" w:hAnsi="Times New Roman" w:cs="Times New Roman"/>
+        </w:rPr>
+      </w:pPr>
+      <w:r>
+        <w:rPr>
+          <w:rFonts w:ascii="Times New Roman" w:hAnsi="Times New Roman" w:cs="Times New Roman"/>
+        </w:rPr>
+        <w:t>Daca in oricare moment inainte de pasul 6 al scenariului principal, utilizatorul abandoneaza operatiunea de adaugare, atunci:</w:t>
+      </w:r>
+    </w:p>
+    <w:p>
+      <w:pPr>
+        <w:pStyle w:val="ListParagraph"/>
+        <w:numPr>
+          <w:ilvl w:val="0"/>
+          <w:numId w:val="6"/>
+        </w:numPr>
+        <w:spacing w:before="240" w:after="0" w:line="240" w:lineRule="auto"/>
+        <w:rPr>
+          <w:rFonts w:ascii="Times New Roman" w:hAnsi="Times New Roman" w:cs="Times New Roman"/>
+        </w:rPr>
+      </w:pPr>
+      <w:r>
+        <w:rPr>
+          <w:rFonts w:ascii="Times New Roman" w:hAnsi="Times New Roman" w:cs="Times New Roman"/>
+        </w:rPr>
+        <w:t>Sistemul avertizeaza utilizatorul ca datele introduse nu vor fi salvaate.</w:t>
+      </w:r>
+    </w:p>
+    <w:p>
+      <w:pPr>
+        <w:pStyle w:val="ListParagraph"/>
+        <w:numPr>
+          <w:ilvl w:val="0"/>
+          <w:numId w:val="6"/>
+        </w:numPr>
+        <w:spacing w:after="0" w:line="240" w:lineRule="auto"/>
+        <w:rPr>
+          <w:rFonts w:ascii="Times New Roman" w:hAnsi="Times New Roman" w:cs="Times New Roman"/>
+          <w:sz w:val="24"/>
+          <w:szCs w:val="24"/>
+        </w:rPr>
+      </w:pPr>
+      <w:r>
+        <w:rPr>
+          <w:rFonts w:ascii="Times New Roman" w:hAnsi="Times New Roman" w:cs="Times New Roman"/>
+        </w:rPr>
+        <w:t>Cazul de utilizare se incheie, fara salvarea datelor introduse.</w:t>
+      </w:r>
+    </w:p>
+    <w:p>
+      <w:pPr>
+        <w:spacing w:after="0" w:line="240" w:lineRule="auto"/>
+        <w:rPr>
+          <w:rFonts w:ascii="Times New Roman" w:hAnsi="Times New Roman" w:cs="Times New Roman"/>
+          <w:sz w:val="24"/>
+          <w:szCs w:val="24"/>
+        </w:rPr>
+      </w:pPr>
+    </w:p>
+    <w:p>
+      <w:pPr>
+        <w:spacing w:before="240" w:after="0" w:line="240" w:lineRule="auto"/>
+        <w:rPr>
+          <w:rFonts w:ascii="Times New Roman" w:hAnsi="Times New Roman" w:cs="Times New Roman"/>
+          <w:sz w:val="24"/>
+          <w:szCs w:val="24"/>
+        </w:rPr>
+      </w:pPr>
+      <w:r>
+        <w:rPr>
+          <w:rFonts w:ascii="Times New Roman" w:hAnsi="Times New Roman" w:cs="Times New Roman"/>
+          <w:b/>
+          <w:bCs/>
+          <w:sz w:val="24"/>
+          <w:szCs w:val="24"/>
+        </w:rPr>
+        <w:t>Numerotare</w:t>
+      </w:r>
+      <w:r>
+        <w:rPr>
+          <w:rFonts w:ascii="Times New Roman" w:hAnsi="Times New Roman" w:cs="Times New Roman"/>
+          <w:sz w:val="24"/>
+          <w:szCs w:val="24"/>
+        </w:rPr>
+        <w:t>: CU2</w:t>
+      </w:r>
+    </w:p>
+    <w:p>
+      <w:pPr>
+        <w:spacing w:after="0" w:line="240" w:lineRule="auto"/>
+        <w:rPr>
+          <w:rFonts w:ascii="Times New Roman" w:hAnsi="Times New Roman" w:cs="Times New Roman"/>
+          <w:sz w:val="24"/>
+          <w:szCs w:val="24"/>
+        </w:rPr>
+      </w:pPr>
+      <w:r>
+        <w:rPr>
+          <w:rFonts w:ascii="Times New Roman" w:hAnsi="Times New Roman" w:cs="Times New Roman"/>
+          <w:b/>
+          <w:bCs/>
+          <w:sz w:val="24"/>
+          <w:szCs w:val="24"/>
+        </w:rPr>
+        <w:t>Nume CU</w:t>
+      </w:r>
+      <w:r>
+        <w:rPr>
+          <w:rFonts w:ascii="Times New Roman" w:hAnsi="Times New Roman" w:cs="Times New Roman"/>
+          <w:sz w:val="24"/>
+          <w:szCs w:val="24"/>
+        </w:rPr>
+        <w:t>: Vizualizare activitate</w:t>
+      </w:r>
+    </w:p>
+    <w:p>
+      <w:pPr>
+        <w:spacing w:after="0" w:line="240" w:lineRule="auto"/>
+        <w:rPr>
+          <w:rFonts w:ascii="Times New Roman" w:hAnsi="Times New Roman" w:cs="Times New Roman"/>
+          <w:sz w:val="24"/>
+          <w:szCs w:val="24"/>
+        </w:rPr>
+      </w:pPr>
+      <w:r>
+        <w:rPr>
+          <w:rFonts w:ascii="Times New Roman" w:hAnsi="Times New Roman" w:cs="Times New Roman"/>
+          <w:b/>
+          <w:bCs/>
+          <w:sz w:val="24"/>
+          <w:szCs w:val="24"/>
+        </w:rPr>
+        <w:t>Obiectiv</w:t>
+      </w:r>
+      <w:r>
+        <w:rPr>
+          <w:rFonts w:ascii="Times New Roman" w:hAnsi="Times New Roman" w:cs="Times New Roman"/>
+          <w:sz w:val="24"/>
+          <w:szCs w:val="24"/>
+        </w:rPr>
+        <w:t xml:space="preserve">: </w:t>
+      </w:r>
+      <w:r>
+        <w:rPr>
+          <w:rFonts w:ascii="Times New Roman" w:hAnsi="Times New Roman" w:cs="Times New Roman"/>
+          <w:sz w:val="24"/>
+          <w:szCs w:val="24"/>
+        </w:rPr>
+        <w:t>Vizualizarea unei activitati de catre intern</w:t>
+      </w:r>
+    </w:p>
+    <w:p>
+      <w:pPr>
+        <w:spacing w:after="0" w:line="240" w:lineRule="auto"/>
+        <w:rPr>
+          <w:rFonts w:ascii="Times New Roman" w:hAnsi="Times New Roman" w:cs="Times New Roman"/>
+          <w:sz w:val="24"/>
+          <w:szCs w:val="24"/>
+        </w:rPr>
+      </w:pPr>
+      <w:r>
+        <w:rPr>
+          <w:rFonts w:ascii="Times New Roman" w:hAnsi="Times New Roman" w:cs="Times New Roman"/>
+          <w:b/>
+          <w:bCs/>
+          <w:sz w:val="24"/>
+          <w:szCs w:val="24"/>
+        </w:rPr>
+        <w:t>Actorii</w:t>
+      </w:r>
+      <w:r>
+        <w:rPr>
+          <w:rFonts w:ascii="Times New Roman" w:hAnsi="Times New Roman" w:cs="Times New Roman"/>
+          <w:sz w:val="24"/>
+          <w:szCs w:val="24"/>
+        </w:rPr>
+        <w:t xml:space="preserve">: </w:t>
+      </w:r>
+      <w:r>
+        <w:rPr>
+          <w:rFonts w:ascii="Times New Roman" w:hAnsi="Times New Roman" w:cs="Times New Roman"/>
+          <w:sz w:val="24"/>
+          <w:szCs w:val="24"/>
+        </w:rPr>
+        <w:t>Intern</w:t>
+      </w:r>
+    </w:p>
+    <w:p>
+      <w:pPr>
+        <w:spacing w:after="0" w:line="240" w:lineRule="auto"/>
+        <w:rPr>
+          <w:rFonts w:ascii="Times New Roman" w:hAnsi="Times New Roman" w:cs="Times New Roman"/>
+          <w:sz w:val="24"/>
+          <w:szCs w:val="24"/>
+        </w:rPr>
+      </w:pPr>
+      <w:r>
+        <w:rPr>
+          <w:rFonts w:ascii="Times New Roman" w:hAnsi="Times New Roman" w:cs="Times New Roman"/>
+          <w:b/>
+          <w:bCs/>
+          <w:sz w:val="24"/>
+          <w:szCs w:val="24"/>
+        </w:rPr>
+        <w:t>Prioritate</w:t>
+      </w:r>
+      <w:r>
+        <w:rPr>
+          <w:rFonts w:ascii="Times New Roman" w:hAnsi="Times New Roman" w:cs="Times New Roman"/>
+          <w:sz w:val="24"/>
+          <w:szCs w:val="24"/>
+        </w:rPr>
+        <w:t>: 1</w:t>
+      </w:r>
+    </w:p>
+    <w:p>
+      <w:pPr>
+        <w:spacing w:after="0" w:line="240" w:lineRule="auto"/>
+        <w:rPr>
+          <w:rFonts w:ascii="Times New Roman" w:hAnsi="Times New Roman" w:cs="Times New Roman"/>
+          <w:sz w:val="24"/>
+          <w:szCs w:val="24"/>
+        </w:rPr>
+      </w:pPr>
+      <w:r>
+        <w:rPr>
+          <w:rFonts w:ascii="Times New Roman" w:hAnsi="Times New Roman" w:cs="Times New Roman"/>
+          <w:b/>
+          <w:bCs/>
+          <w:sz w:val="24"/>
+          <w:szCs w:val="24"/>
+        </w:rPr>
+        <w:t>Preconditii</w:t>
+      </w:r>
+      <w:r>
+        <w:rPr>
+          <w:rFonts w:ascii="Times New Roman" w:hAnsi="Times New Roman" w:cs="Times New Roman"/>
+          <w:sz w:val="24"/>
+          <w:szCs w:val="24"/>
+        </w:rPr>
+        <w:t xml:space="preserve">: </w:t>
+      </w:r>
+      <w:r>
+        <w:rPr>
+          <w:rFonts w:ascii="Times New Roman" w:hAnsi="Times New Roman" w:cs="Times New Roman"/>
+          <w:sz w:val="24"/>
+          <w:szCs w:val="24"/>
+        </w:rPr>
+        <w:t xml:space="preserve">1. </w:t>
+      </w:r>
+      <w:r>
+        <w:rPr>
+          <w:rFonts w:ascii="Times New Roman" w:hAnsi="Times New Roman" w:cs="Times New Roman"/>
+          <w:sz w:val="24"/>
+          <w:szCs w:val="24"/>
+        </w:rPr>
+        <w:t xml:space="preserve">Utilizatorul este conectat cu un cont care are drepturi de </w:t>
+      </w:r>
+      <w:r>
+        <w:rPr>
+          <w:rFonts w:ascii="Times New Roman" w:hAnsi="Times New Roman" w:cs="Times New Roman"/>
+          <w:sz w:val="24"/>
+          <w:szCs w:val="24"/>
+        </w:rPr>
+        <w:t>intern</w:t>
+      </w:r>
+    </w:p>
+    <w:p>
+      <w:pPr>
+        <w:spacing w:after="0" w:line="240" w:lineRule="auto"/>
+        <w:rPr>
+          <w:rFonts w:ascii="Times New Roman" w:hAnsi="Times New Roman" w:cs="Times New Roman"/>
+          <w:sz w:val="24"/>
+          <w:szCs w:val="24"/>
+        </w:rPr>
+      </w:pPr>
+      <w:r>
+        <w:rPr>
+          <w:rFonts w:ascii="Times New Roman" w:hAnsi="Times New Roman" w:cs="Times New Roman"/>
+          <w:sz w:val="24"/>
+          <w:szCs w:val="24"/>
+        </w:rPr>
+        <w:t xml:space="preserve">                     2. Activitatea ce se doreste a fi vizualizata este asignata internului conectat</w:t>
+      </w:r>
+    </w:p>
+    <w:p>
+      <w:pPr>
+        <w:spacing w:after="0" w:line="240" w:lineRule="auto"/>
+        <w:rPr>
+          <w:rFonts w:ascii="Times New Roman" w:hAnsi="Times New Roman" w:cs="Times New Roman"/>
+          <w:sz w:val="24"/>
+          <w:szCs w:val="24"/>
+        </w:rPr>
+      </w:pPr>
+      <w:r>
+        <w:rPr>
+          <w:rFonts w:ascii="Times New Roman" w:hAnsi="Times New Roman" w:cs="Times New Roman"/>
+          <w:b/>
+          <w:bCs/>
+          <w:sz w:val="24"/>
+          <w:szCs w:val="24"/>
+        </w:rPr>
+        <w:t>Post-conditii</w:t>
+      </w:r>
+      <w:r>
+        <w:rPr>
+          <w:rFonts w:ascii="Times New Roman" w:hAnsi="Times New Roman" w:cs="Times New Roman"/>
+          <w:sz w:val="24"/>
+          <w:szCs w:val="24"/>
+        </w:rPr>
+        <w:t xml:space="preserve">: </w:t>
+      </w:r>
+      <w:r>
+        <w:rPr>
+          <w:rFonts w:ascii="Times New Roman" w:hAnsi="Times New Roman" w:cs="Times New Roman"/>
+          <w:sz w:val="24"/>
+          <w:szCs w:val="24"/>
+        </w:rPr>
+        <w:t>Internul vizualizeaza informatii despre activitate</w:t>
+      </w:r>
+    </w:p>
+    <w:p>
+      <w:pPr>
+        <w:spacing w:after="0" w:line="240" w:lineRule="auto"/>
+        <w:rPr>
+          <w:rFonts w:ascii="Times New Roman" w:hAnsi="Times New Roman" w:cs="Times New Roman"/>
+          <w:sz w:val="24"/>
+          <w:szCs w:val="24"/>
+        </w:rPr>
+      </w:pPr>
+    </w:p>
+    <w:p>
+      <w:pPr>
+        <w:spacing w:after="0" w:line="240" w:lineRule="auto"/>
+        <w:rPr>
+          <w:rFonts w:ascii="Times New Roman" w:hAnsi="Times New Roman" w:cs="Times New Roman"/>
+          <w:sz w:val="24"/>
+          <w:szCs w:val="24"/>
+        </w:rPr>
+      </w:pPr>
+      <w:r>
+        <w:rPr>
+          <w:rFonts w:ascii="Times New Roman" w:hAnsi="Times New Roman" w:cs="Times New Roman"/>
+          <w:b/>
+          <w:bCs/>
+          <w:sz w:val="24"/>
+          <w:szCs w:val="24"/>
+        </w:rPr>
+        <w:t>Scenariul principal</w:t>
+      </w:r>
+      <w:r>
+        <w:rPr>
+          <w:rFonts w:ascii="Times New Roman" w:hAnsi="Times New Roman" w:cs="Times New Roman"/>
+          <w:sz w:val="24"/>
+          <w:szCs w:val="24"/>
+        </w:rPr>
+        <w:t xml:space="preserve">: </w:t>
+      </w:r>
+      <w:r>
+        <w:rPr>
+          <w:rFonts w:ascii="Times New Roman" w:hAnsi="Times New Roman" w:cs="Times New Roman"/>
+          <w:sz w:val="24"/>
+          <w:szCs w:val="24"/>
+        </w:rPr>
+        <w:t>Vizualizarea cu succes a informatiilor specifice unei activitati.</w:t>
+      </w:r>
+    </w:p>
+    <w:p>
+      <w:pPr>
+        <w:spacing w:after="0" w:line="240" w:lineRule="auto"/>
+        <w:rPr>
+          <w:rFonts w:ascii="Times New Roman" w:hAnsi="Times New Roman" w:cs="Times New Roman"/>
+          <w:sz w:val="24"/>
+          <w:szCs w:val="24"/>
+        </w:rPr>
+      </w:pPr>
+      <w:r>
+        <w:rPr>
+          <w:rFonts w:ascii="Times New Roman" w:hAnsi="Times New Roman" w:cs="Times New Roman"/>
+          <w:b/>
+          <w:bCs/>
+          <w:sz w:val="24"/>
+          <w:szCs w:val="24"/>
+        </w:rPr>
+        <w:t>Scenarii de exceptie</w:t>
+      </w:r>
+      <w:r>
+        <w:rPr>
+          <w:rFonts w:ascii="Times New Roman" w:hAnsi="Times New Roman" w:cs="Times New Roman"/>
+          <w:sz w:val="24"/>
+          <w:szCs w:val="24"/>
+        </w:rPr>
+        <w:t xml:space="preserve">: </w:t>
+      </w:r>
+      <w:r>
+        <w:rPr>
+          <w:rFonts w:ascii="Times New Roman" w:hAnsi="Times New Roman" w:cs="Times New Roman"/>
+          <w:sz w:val="24"/>
+          <w:szCs w:val="24"/>
+        </w:rPr>
+        <w:t>1. Abandonarea procesului</w:t>
+      </w:r>
+    </w:p>
+    <w:p>
+      <w:pPr>
+        <w:spacing w:after="0" w:line="240" w:lineRule="auto"/>
+        <w:rPr>
+          <w:rFonts w:ascii="Times New Roman" w:hAnsi="Times New Roman" w:cs="Times New Roman"/>
+          <w:sz w:val="24"/>
+          <w:szCs w:val="24"/>
+        </w:rPr>
+      </w:pPr>
+      <w:r>
+        <w:rPr>
+          <w:rFonts w:ascii="Times New Roman" w:hAnsi="Times New Roman" w:cs="Times New Roman"/>
+          <w:sz w:val="24"/>
+          <w:szCs w:val="24"/>
+        </w:rPr>
+        <w:t xml:space="preserve">                                    2. Activitatea nu poate fi gasita in sistem</w:t>
+      </w:r>
+    </w:p>
+    <w:p>
+      <w:pPr>
+        <w:spacing w:after="0" w:line="240" w:lineRule="auto"/>
+        <w:rPr>
+          <w:rFonts w:ascii="Times New Roman" w:hAnsi="Times New Roman" w:cs="Times New Roman"/>
+          <w:sz w:val="24"/>
+          <w:szCs w:val="24"/>
+        </w:rPr>
+      </w:pPr>
+    </w:p>
+    <w:p>
+      <w:pPr>
+        <w:spacing w:after="0" w:line="240" w:lineRule="auto"/>
+        <w:rPr>
+          <w:rFonts w:ascii="Times New Roman" w:hAnsi="Times New Roman" w:cs="Times New Roman"/>
+          <w:b/>
+          <w:bCs/>
+          <w:sz w:val="24"/>
+          <w:szCs w:val="24"/>
+        </w:rPr>
+      </w:pPr>
+      <w:r>
+        <w:rPr>
+          <w:rFonts w:ascii="Times New Roman" w:hAnsi="Times New Roman" w:cs="Times New Roman"/>
+          <w:b/>
+          <w:bCs/>
+          <w:sz w:val="24"/>
+          <w:szCs w:val="24"/>
+        </w:rPr>
+        <w:t>Pasii scenariului principal:</w:t>
+      </w:r>
+    </w:p>
+    <w:p>
+      <w:pPr>
+        <w:spacing w:before="240" w:after="0" w:line="240" w:lineRule="auto"/>
+        <w:rPr>
+          <w:rFonts w:ascii="Times New Roman" w:hAnsi="Times New Roman" w:cs="Times New Roman"/>
+        </w:rPr>
+      </w:pPr>
+      <w:r>
+        <w:rPr>
+          <w:rFonts w:ascii="Times New Roman" w:hAnsi="Times New Roman" w:cs="Times New Roman"/>
+        </w:rPr>
+        <w:tab/>
+        <w:t xml:space="preserve">1. Utilizatorul </w:t>
+      </w:r>
+      <w:r>
+        <w:rPr>
+          <w:rFonts w:ascii="Times New Roman" w:hAnsi="Times New Roman" w:cs="Times New Roman"/>
+        </w:rPr>
+        <w:t>deschide modulul de activitati al sistemului</w:t>
+      </w:r>
+    </w:p>
+    <w:p>
+      <w:pPr>
+        <w:spacing w:after="0" w:line="240" w:lineRule="auto"/>
+        <w:rPr>
+          <w:rFonts w:ascii="Times New Roman" w:hAnsi="Times New Roman" w:cs="Times New Roman"/>
+        </w:rPr>
+      </w:pPr>
+      <w:r>
+        <w:rPr>
+          <w:rFonts w:ascii="Times New Roman" w:hAnsi="Times New Roman" w:cs="Times New Roman"/>
+        </w:rPr>
+        <w:tab/>
+        <w:t xml:space="preserve">2. Utilizatorul </w:t>
+      </w:r>
+      <w:r>
+        <w:rPr>
+          <w:rFonts w:ascii="Times New Roman" w:hAnsi="Times New Roman" w:cs="Times New Roman"/>
+        </w:rPr>
+        <w:t>initiaza cautarea unei activitati</w:t>
+      </w:r>
+    </w:p>
+    <w:p>
+      <w:pPr>
+        <w:spacing w:after="0" w:line="240" w:lineRule="auto"/>
+        <w:rPr>
+          <w:rFonts w:ascii="Times New Roman" w:hAnsi="Times New Roman" w:cs="Times New Roman"/>
+        </w:rPr>
+      </w:pPr>
+      <w:r>
+        <w:rPr>
+          <w:rFonts w:ascii="Times New Roman" w:hAnsi="Times New Roman" w:cs="Times New Roman"/>
+        </w:rPr>
+        <w:tab/>
+        <w:t xml:space="preserve">3. Utilizatorul </w:t>
+      </w:r>
+      <w:r>
+        <w:rPr>
+          <w:rFonts w:ascii="Times New Roman" w:hAnsi="Times New Roman" w:cs="Times New Roman"/>
+        </w:rPr>
+        <w:t>introduce</w:t>
+      </w:r>
+      <w:r>
+        <w:rPr>
+          <w:rFonts w:ascii="Times New Roman" w:hAnsi="Times New Roman" w:cs="Times New Roman"/>
+        </w:rPr>
+        <w:t xml:space="preserve"> numele activitatii in zona de cautare</w:t>
+      </w:r>
+    </w:p>
+    <w:p>
+      <w:pPr>
+        <w:spacing w:after="0" w:line="240" w:lineRule="auto"/>
+        <w:rPr>
+          <w:rFonts w:ascii="Times New Roman" w:hAnsi="Times New Roman" w:cs="Times New Roman"/>
+        </w:rPr>
+      </w:pPr>
+      <w:r>
+        <w:rPr>
+          <w:rFonts w:ascii="Times New Roman" w:hAnsi="Times New Roman" w:cs="Times New Roman"/>
+        </w:rPr>
+        <w:tab/>
+        <w:t xml:space="preserve">4. Sistemul </w:t>
+      </w:r>
+      <w:r>
+        <w:rPr>
+          <w:rFonts w:ascii="Times New Roman" w:hAnsi="Times New Roman" w:cs="Times New Roman"/>
+        </w:rPr>
+        <w:t>cauta in, baza de date, activitatea care corespunde acelui nume</w:t>
+      </w:r>
+    </w:p>
+    <w:p>
+      <w:pPr>
+        <w:spacing w:after="0" w:line="240" w:lineRule="auto"/>
+        <w:rPr>
+          <w:rFonts w:ascii="Times New Roman" w:hAnsi="Times New Roman" w:cs="Times New Roman"/>
+        </w:rPr>
+      </w:pPr>
+      <w:r>
+        <w:rPr>
+          <w:rFonts w:ascii="Times New Roman" w:hAnsi="Times New Roman" w:cs="Times New Roman"/>
+        </w:rPr>
+        <w:tab/>
+        <w:t xml:space="preserve">5. </w:t>
+      </w:r>
+      <w:r>
+        <w:rPr>
+          <w:rFonts w:ascii="Times New Roman" w:hAnsi="Times New Roman" w:cs="Times New Roman"/>
+        </w:rPr>
+        <w:t>Sistemul afiseaza informatii despre activitatea gasita</w:t>
+      </w:r>
+    </w:p>
+    <w:p>
+      <w:pPr>
+        <w:spacing w:after="0" w:line="240" w:lineRule="auto"/>
+        <w:rPr>
+          <w:rFonts w:ascii="Times New Roman" w:hAnsi="Times New Roman" w:cs="Times New Roman"/>
+          <w:sz w:val="24"/>
+          <w:szCs w:val="24"/>
+        </w:rPr>
+      </w:pPr>
+      <w:r>
+        <w:rPr>
+          <w:rFonts w:ascii="Times New Roman" w:hAnsi="Times New Roman" w:cs="Times New Roman"/>
+        </w:rPr>
+        <w:tab/>
+      </w:r>
+    </w:p>
+    <w:p>
+      <w:pPr>
+        <w:spacing w:after="0" w:line="240" w:lineRule="auto"/>
+        <w:rPr>
+          <w:rFonts w:ascii="Times New Roman" w:hAnsi="Times New Roman" w:cs="Times New Roman"/>
+          <w:b/>
+          <w:bCs/>
+          <w:sz w:val="24"/>
+          <w:szCs w:val="24"/>
+        </w:rPr>
+      </w:pPr>
+      <w:r>
+        <w:rPr>
+          <w:rFonts w:ascii="Times New Roman" w:hAnsi="Times New Roman" w:cs="Times New Roman"/>
+          <w:b/>
+          <w:bCs/>
+          <w:sz w:val="24"/>
+          <w:szCs w:val="24"/>
+        </w:rPr>
+        <w:t>Pasii scenariului exceptie 1:</w:t>
+      </w:r>
+    </w:p>
+    <w:p>
+      <w:pPr>
+        <w:spacing w:after="0" w:line="240" w:lineRule="auto"/>
+        <w:rPr>
+          <w:rFonts w:ascii="Times New Roman" w:hAnsi="Times New Roman" w:cs="Times New Roman"/>
+        </w:rPr>
+      </w:pPr>
+      <w:r>
+        <w:rPr>
+          <w:rFonts w:ascii="Times New Roman" w:hAnsi="Times New Roman" w:cs="Times New Roman"/>
+        </w:rPr>
+        <w:t>Daca in oricare moment inainte de pasul 4 al scenariului principal, utilizatorul abandoneaza operatiunea de vizualizare, atunci:</w:t>
+      </w:r>
+    </w:p>
+    <w:p>
+      <w:pPr>
+        <w:pStyle w:val="ListParagraph"/>
+        <w:numPr>
+          <w:ilvl w:val="0"/>
+          <w:numId w:val="7"/>
+        </w:numPr>
+        <w:spacing w:before="240" w:after="0" w:line="240" w:lineRule="auto"/>
+        <w:rPr>
+          <w:rFonts w:ascii="Times New Roman" w:hAnsi="Times New Roman" w:cs="Times New Roman"/>
+          <w:sz w:val="24"/>
+          <w:szCs w:val="24"/>
+        </w:rPr>
+      </w:pPr>
+      <w:r>
+        <w:rPr>
+          <w:rFonts w:ascii="Times New Roman" w:hAnsi="Times New Roman" w:cs="Times New Roman"/>
+        </w:rPr>
+        <w:t>Cazul de utilizare se incheie, fara vizualizarea datelor despre activitate</w:t>
+      </w:r>
+    </w:p>
+    <w:p>
+      <w:pPr>
+        <w:spacing w:after="0" w:line="240" w:lineRule="auto"/>
+        <w:rPr>
+          <w:rFonts w:ascii="Times New Roman" w:hAnsi="Times New Roman" w:cs="Times New Roman"/>
+          <w:sz w:val="24"/>
+          <w:szCs w:val="24"/>
+        </w:rPr>
+      </w:pPr>
+    </w:p>
+    <w:p>
+      <w:pPr>
+        <w:spacing w:after="0" w:line="240" w:lineRule="auto"/>
+        <w:rPr>
+          <w:rFonts w:ascii="Times New Roman" w:hAnsi="Times New Roman" w:cs="Times New Roman"/>
+          <w:b/>
+          <w:bCs/>
+          <w:sz w:val="24"/>
+          <w:szCs w:val="24"/>
+        </w:rPr>
+      </w:pPr>
+      <w:r>
+        <w:rPr>
+          <w:rFonts w:ascii="Times New Roman" w:hAnsi="Times New Roman" w:cs="Times New Roman"/>
+          <w:b/>
+          <w:bCs/>
+          <w:sz w:val="24"/>
+          <w:szCs w:val="24"/>
+        </w:rPr>
+        <w:t>Pasii scenariului exceptie 2:</w:t>
+      </w:r>
+    </w:p>
+    <w:p>
+      <w:pPr>
+        <w:spacing w:after="0" w:line="240" w:lineRule="auto"/>
+        <w:rPr>
+          <w:rFonts w:ascii="Times New Roman" w:hAnsi="Times New Roman" w:cs="Times New Roman"/>
+        </w:rPr>
+      </w:pPr>
+      <w:r>
+        <w:rPr>
+          <w:rFonts w:ascii="Times New Roman" w:hAnsi="Times New Roman" w:cs="Times New Roman"/>
+        </w:rPr>
+        <w:t>Daca in pasul 3 al scenariului principal, activitatea nu poate fi gasita, atunci:</w:t>
+      </w:r>
+    </w:p>
+    <w:p>
+      <w:pPr>
+        <w:pStyle w:val="ListParagraph"/>
+        <w:numPr>
+          <w:ilvl w:val="0"/>
+          <w:numId w:val="8"/>
+        </w:numPr>
+        <w:spacing w:before="240" w:after="0" w:line="240" w:lineRule="auto"/>
+        <w:rPr>
+          <w:rFonts w:ascii="Times New Roman" w:hAnsi="Times New Roman" w:cs="Times New Roman"/>
+          <w:sz w:val="24"/>
+          <w:szCs w:val="24"/>
+        </w:rPr>
+      </w:pPr>
+      <w:r>
+        <w:rPr>
+          <w:rFonts w:ascii="Times New Roman" w:hAnsi="Times New Roman" w:cs="Times New Roman"/>
+          <w:sz w:val="24"/>
+          <w:szCs w:val="24"/>
+        </w:rPr>
+        <w:t>Sistemul afiseaza un mesaj ce mentioneaza ca activitatea nu a fost gasita.</w:t>
+      </w:r>
+    </w:p>
+    <w:p>
+      <w:pPr>
+        <w:pStyle w:val="ListParagraph"/>
+        <w:numPr>
+          <w:ilvl w:val="0"/>
+          <w:numId w:val="8"/>
+        </w:numPr>
+        <w:spacing w:before="240" w:after="0" w:line="240" w:lineRule="auto"/>
+        <w:rPr>
+          <w:rFonts w:ascii="Times New Roman" w:hAnsi="Times New Roman" w:cs="Times New Roman"/>
+          <w:sz w:val="24"/>
+          <w:szCs w:val="24"/>
+        </w:rPr>
+      </w:pPr>
+      <w:r>
+        <w:rPr>
+          <w:rFonts w:ascii="Times New Roman" w:hAnsi="Times New Roman" w:cs="Times New Roman"/>
+          <w:sz w:val="24"/>
+          <w:szCs w:val="24"/>
+        </w:rPr>
+        <w:t>Se reia procesul de la pasul 2 al scenariului principal.</w:t>
+      </w:r>
+    </w:p>
+    <w:p>
+      <w:pPr>
+        <w:spacing w:after="0" w:line="240" w:lineRule="auto"/>
+        <w:rPr>
+          <w:rFonts w:ascii="Times New Roman" w:hAnsi="Times New Roman" w:cs="Times New Roman"/>
+          <w:sz w:val="24"/>
+          <w:szCs w:val="24"/>
+        </w:rPr>
+      </w:pPr>
+    </w:p>
+    <w:p>
+      <w:pPr>
+        <w:spacing w:after="0" w:line="240" w:lineRule="auto"/>
+        <w:rPr>
+          <w:rFonts w:ascii="Times New Roman" w:hAnsi="Times New Roman" w:cs="Times New Roman"/>
+          <w:b/>
+          <w:bCs/>
+          <w:sz w:val="24"/>
+          <w:szCs w:val="24"/>
+        </w:rPr>
+      </w:pPr>
+      <w:r>
+        <w:rPr>
+          <w:rFonts w:ascii="Times New Roman" w:hAnsi="Times New Roman" w:cs="Times New Roman"/>
+          <w:b/>
+          <w:bCs/>
+          <w:sz w:val="24"/>
+          <w:szCs w:val="24"/>
+        </w:rPr>
+        <w:t xml:space="preserve">3.4 Descrierea cazurilor de utilizare (comportamentului aplicației) folosind limbajul Gherkin </w:t>
+      </w:r>
+    </w:p>
+    <w:p>
+      <w:pPr>
+        <w:spacing w:after="0" w:line="240" w:lineRule="auto"/>
+        <w:rPr>
+          <w:rFonts w:ascii="Times New Roman" w:hAnsi="Times New Roman" w:cs="Times New Roman"/>
+          <w:b/>
+          <w:bCs/>
+          <w:sz w:val="24"/>
+          <w:szCs w:val="24"/>
+        </w:rPr>
+      </w:pPr>
+    </w:p>
+    <w:tbl>
+      <w:tblPr>
+        <w:tblStyle w:val="TableGrid"/>
+        <w:tblW w:w="0" w:type="auto"/>
+        <w:tblLook w:val="04A0" w:firstRow="1" w:lastRow="0" w:firstColumn="1" w:lastColumn="0" w:noHBand="0" w:noVBand="1"/>
+      </w:tblPr>
+      <w:tblGrid>
+        <w:gridCol w:w="9350"/>
+      </w:tblGrid>
+      <w:tr>
+        <w:tc>
+          <w:tcPr>
+            <w:tcW w:w="9350" w:type="dxa"/>
+          </w:tcPr>
+          <w:p>
+            <w:pPr>
+              <w:rPr>
+                <w:rFonts w:ascii="Times New Roman" w:hAnsi="Times New Roman" w:cs="Times New Roman"/>
+              </w:rPr>
+            </w:pPr>
+            <w:r>
+              <w:rPr>
+                <w:rFonts w:ascii="Times New Roman" w:hAnsi="Times New Roman" w:cs="Times New Roman"/>
+                <w:b/>
+                <w:bCs/>
+              </w:rPr>
+              <w:t>Scenario</w:t>
+            </w:r>
+            <w:r>
+              <w:rPr>
+                <w:rFonts w:ascii="Times New Roman" w:hAnsi="Times New Roman" w:cs="Times New Roman"/>
+              </w:rPr>
+              <w:t>: Adauga Internship</w:t>
+            </w:r>
+          </w:p>
+          <w:p>
+            <w:pPr>
+              <w:ind w:left="720"/>
+              <w:rPr>
+                <w:rFonts w:ascii="Times New Roman" w:hAnsi="Times New Roman" w:cs="Times New Roman"/>
+              </w:rPr>
+            </w:pPr>
+            <w:r>
+              <w:rPr>
+                <w:rFonts w:ascii="Times New Roman" w:hAnsi="Times New Roman" w:cs="Times New Roman"/>
+                <w:b/>
+                <w:bCs/>
+              </w:rPr>
+              <w:t>Given</w:t>
+            </w:r>
+            <w:r>
+              <w:rPr>
+                <w:rFonts w:ascii="Times New Roman" w:hAnsi="Times New Roman" w:cs="Times New Roman"/>
+              </w:rPr>
+              <w:t xml:space="preserve"> Utilizatorul este conectat cu un cont care are drepturi de administrator</w:t>
+            </w:r>
+          </w:p>
+          <w:p>
+            <w:pPr>
+              <w:ind w:left="720"/>
+              <w:rPr>
+                <w:rFonts w:ascii="Times New Roman" w:hAnsi="Times New Roman" w:cs="Times New Roman"/>
+              </w:rPr>
+            </w:pPr>
+            <w:r>
+              <w:rPr>
+                <w:rFonts w:ascii="Times New Roman" w:hAnsi="Times New Roman" w:cs="Times New Roman"/>
+                <w:b/>
+                <w:bCs/>
+              </w:rPr>
+              <w:t>When</w:t>
+            </w:r>
+            <w:r>
+              <w:rPr>
+                <w:rFonts w:ascii="Times New Roman" w:hAnsi="Times New Roman" w:cs="Times New Roman"/>
+              </w:rPr>
+              <w:t xml:space="preserve"> Utilizatorul initiaza operatiunea de adaugare a internshipului</w:t>
+            </w:r>
+          </w:p>
+          <w:p>
+            <w:pPr>
+              <w:ind w:left="1440"/>
+              <w:rPr>
+                <w:rFonts w:ascii="Times New Roman" w:hAnsi="Times New Roman" w:cs="Times New Roman"/>
+              </w:rPr>
+            </w:pPr>
+            <w:r>
+              <w:rPr>
+                <w:rFonts w:ascii="Times New Roman" w:hAnsi="Times New Roman" w:cs="Times New Roman"/>
+                <w:b/>
+                <w:bCs/>
+              </w:rPr>
+              <w:t>And</w:t>
+            </w:r>
+            <w:r>
+              <w:rPr>
+                <w:rFonts w:ascii="Times New Roman" w:hAnsi="Times New Roman" w:cs="Times New Roman"/>
+              </w:rPr>
+              <w:t xml:space="preserve"> Utilizatorul introduce numele pozitiei, tipul de internship, numarul de ore, data de inceput si data de sfarsit pentru internship</w:t>
+            </w:r>
+          </w:p>
+          <w:p>
+            <w:pPr>
+              <w:ind w:left="1440"/>
+              <w:rPr>
+                <w:rFonts w:ascii="Times New Roman" w:hAnsi="Times New Roman" w:cs="Times New Roman"/>
+              </w:rPr>
+            </w:pPr>
+            <w:r>
+              <w:rPr>
+                <w:rFonts w:ascii="Times New Roman" w:hAnsi="Times New Roman" w:cs="Times New Roman"/>
+                <w:b/>
+                <w:bCs/>
+              </w:rPr>
+              <w:t>And</w:t>
+            </w:r>
+            <w:r>
+              <w:rPr>
+                <w:rFonts w:ascii="Times New Roman" w:hAnsi="Times New Roman" w:cs="Times New Roman"/>
+              </w:rPr>
+              <w:t xml:space="preserve"> Utilizatorul initiaza procesul de salvare a internshipului</w:t>
+            </w:r>
+          </w:p>
+          <w:p>
+            <w:pPr>
+              <w:ind w:left="1440"/>
+              <w:rPr>
+                <w:rFonts w:ascii="Times New Roman" w:hAnsi="Times New Roman" w:cs="Times New Roman"/>
+              </w:rPr>
+            </w:pPr>
+            <w:r>
+              <w:rPr>
+                <w:rFonts w:ascii="Times New Roman" w:hAnsi="Times New Roman" w:cs="Times New Roman"/>
+                <w:b/>
+                <w:bCs/>
+              </w:rPr>
+              <w:t>And</w:t>
+            </w:r>
+            <w:r>
+              <w:rPr>
+                <w:rFonts w:ascii="Times New Roman" w:hAnsi="Times New Roman" w:cs="Times New Roman"/>
+              </w:rPr>
+              <w:t xml:space="preserve"> Sistemul valideaza informatiile (daca datele introduse nu sunt corecte, se reia de la pasul 2)</w:t>
+            </w:r>
+          </w:p>
+          <w:p>
+            <w:pPr>
+              <w:ind w:left="1440"/>
+              <w:rPr>
+                <w:rFonts w:ascii="Times New Roman" w:hAnsi="Times New Roman" w:cs="Times New Roman"/>
+              </w:rPr>
+            </w:pPr>
+            <w:r>
+              <w:rPr>
+                <w:rFonts w:ascii="Times New Roman" w:hAnsi="Times New Roman" w:cs="Times New Roman"/>
+                <w:b/>
+                <w:bCs/>
+              </w:rPr>
+              <w:t>And</w:t>
+            </w:r>
+            <w:r>
+              <w:rPr>
+                <w:rFonts w:ascii="Times New Roman" w:hAnsi="Times New Roman" w:cs="Times New Roman"/>
+              </w:rPr>
+              <w:t xml:space="preserve"> Un cod unic pentru internship este generat</w:t>
+            </w:r>
+          </w:p>
+          <w:p>
+            <w:pPr>
+              <w:ind w:left="1440"/>
+              <w:rPr>
+                <w:rFonts w:ascii="Times New Roman" w:hAnsi="Times New Roman" w:cs="Times New Roman"/>
+              </w:rPr>
+            </w:pPr>
+            <w:r>
+              <w:rPr>
+                <w:rFonts w:ascii="Times New Roman" w:hAnsi="Times New Roman" w:cs="Times New Roman"/>
+                <w:b/>
+                <w:bCs/>
+              </w:rPr>
+              <w:t>And</w:t>
+            </w:r>
+            <w:r>
+              <w:rPr>
+                <w:rFonts w:ascii="Times New Roman" w:hAnsi="Times New Roman" w:cs="Times New Roman"/>
+              </w:rPr>
+              <w:t xml:space="preserve"> Sistemul salveaza informatiile in baza de date</w:t>
+            </w:r>
+          </w:p>
+          <w:p>
+            <w:pPr>
+              <w:ind w:left="720"/>
+              <w:rPr>
+                <w:rFonts w:ascii="Times New Roman" w:hAnsi="Times New Roman" w:cs="Times New Roman"/>
+              </w:rPr>
+            </w:pPr>
+            <w:r>
+              <w:rPr>
+                <w:rFonts w:ascii="Times New Roman" w:hAnsi="Times New Roman" w:cs="Times New Roman"/>
+                <w:b/>
+                <w:bCs/>
+              </w:rPr>
+              <w:t>Then</w:t>
+            </w:r>
+            <w:r>
+              <w:rPr>
+                <w:rFonts w:ascii="Times New Roman" w:hAnsi="Times New Roman" w:cs="Times New Roman"/>
+              </w:rPr>
+              <w:t xml:space="preserve"> Sistemul afiseaza datele internshipului salvat si un mesaj ce confirma salvarea</w:t>
+            </w:r>
+          </w:p>
+          <w:p>
+            <w:pPr>
+              <w:rPr>
+                <w:rFonts w:ascii="Times New Roman" w:hAnsi="Times New Roman" w:cs="Times New Roman"/>
+              </w:rPr>
+            </w:pPr>
+          </w:p>
+        </w:tc>
+      </w:tr>
+    </w:tbl>
+    <w:p>
+      <w:pPr>
+        <w:spacing w:after="0" w:line="240" w:lineRule="auto"/>
+        <w:rPr>
+          <w:rFonts w:ascii="Times New Roman" w:hAnsi="Times New Roman" w:cs="Times New Roman"/>
+        </w:rPr>
+      </w:pPr>
+    </w:p>
+    <w:tbl>
+      <w:tblPr>
+        <w:tblStyle w:val="TableGrid"/>
+        <w:tblW w:w="0" w:type="auto"/>
+        <w:tblLook w:val="04A0" w:firstRow="1" w:lastRow="0" w:firstColumn="1" w:lastColumn="0" w:noHBand="0" w:noVBand="1"/>
+      </w:tblPr>
+      <w:tblGrid>
+        <w:gridCol w:w="9350"/>
+      </w:tblGrid>
+      <w:tr>
+        <w:tc>
+          <w:tcPr>
+            <w:tcW w:w="9350" w:type="dxa"/>
+          </w:tcPr>
+          <w:p>
+            <w:pPr>
+              <w:rPr>
+                <w:rFonts w:ascii="Times New Roman" w:hAnsi="Times New Roman" w:cs="Times New Roman"/>
+              </w:rPr>
+            </w:pPr>
+            <w:r>
+              <w:rPr>
+                <w:rFonts w:ascii="Times New Roman" w:hAnsi="Times New Roman" w:cs="Times New Roman"/>
+                <w:b/>
+                <w:bCs/>
+              </w:rPr>
+              <w:t>Scenario</w:t>
+            </w:r>
+            <w:r>
+              <w:rPr>
+                <w:rFonts w:ascii="Times New Roman" w:hAnsi="Times New Roman" w:cs="Times New Roman"/>
+              </w:rPr>
+              <w:t>: Vizualizeaza activitate</w:t>
+            </w:r>
+          </w:p>
+          <w:p>
+            <w:pPr>
+              <w:ind w:left="720"/>
+              <w:rPr>
+                <w:rFonts w:ascii="Times New Roman" w:hAnsi="Times New Roman" w:cs="Times New Roman"/>
+              </w:rPr>
+            </w:pPr>
+            <w:r>
+              <w:rPr>
+                <w:rFonts w:ascii="Times New Roman" w:hAnsi="Times New Roman" w:cs="Times New Roman"/>
+                <w:b/>
+                <w:bCs/>
+              </w:rPr>
+              <w:t>Given</w:t>
+            </w:r>
+            <w:r>
+              <w:rPr>
+                <w:rFonts w:ascii="Times New Roman" w:hAnsi="Times New Roman" w:cs="Times New Roman"/>
+              </w:rPr>
+              <w:t xml:space="preserve"> Utilizatorul este conectat cu un cont care are drepturi de intern</w:t>
+            </w:r>
+          </w:p>
+          <w:p>
+            <w:pPr>
+              <w:ind w:left="1440"/>
+              <w:rPr>
+                <w:rFonts w:ascii="Times New Roman" w:hAnsi="Times New Roman" w:cs="Times New Roman"/>
+              </w:rPr>
+            </w:pPr>
+            <w:r>
+              <w:rPr>
+                <w:rFonts w:ascii="Times New Roman" w:hAnsi="Times New Roman" w:cs="Times New Roman"/>
+                <w:b/>
+                <w:bCs/>
+              </w:rPr>
+              <w:t>And</w:t>
+            </w:r>
+            <w:r>
+              <w:rPr>
+                <w:rFonts w:ascii="Times New Roman" w:hAnsi="Times New Roman" w:cs="Times New Roman"/>
+              </w:rPr>
+              <w:t xml:space="preserve"> Activitatea ce se doreste a fi vizualizata este asignata internului conectat</w:t>
+            </w:r>
+          </w:p>
+          <w:p>
+            <w:pPr>
+              <w:ind w:left="720"/>
+              <w:rPr>
+                <w:rFonts w:ascii="Times New Roman" w:hAnsi="Times New Roman" w:cs="Times New Roman"/>
+              </w:rPr>
+            </w:pPr>
+            <w:r>
+              <w:rPr>
+                <w:rFonts w:ascii="Times New Roman" w:hAnsi="Times New Roman" w:cs="Times New Roman"/>
+                <w:b/>
+                <w:bCs/>
+              </w:rPr>
+              <w:t>When</w:t>
+            </w:r>
+            <w:r>
+              <w:rPr>
+                <w:rFonts w:ascii="Times New Roman" w:hAnsi="Times New Roman" w:cs="Times New Roman"/>
+              </w:rPr>
+              <w:t xml:space="preserve"> Utilizatorul deschide modulul de activitati al sistemului</w:t>
+            </w:r>
+          </w:p>
+          <w:p>
+            <w:pPr>
+              <w:ind w:left="1440"/>
+              <w:rPr>
+                <w:rFonts w:ascii="Times New Roman" w:hAnsi="Times New Roman" w:cs="Times New Roman"/>
+              </w:rPr>
+            </w:pPr>
+            <w:r>
+              <w:rPr>
+                <w:rFonts w:ascii="Times New Roman" w:hAnsi="Times New Roman" w:cs="Times New Roman"/>
+                <w:b/>
+                <w:bCs/>
+              </w:rPr>
+              <w:t>And</w:t>
+            </w:r>
+            <w:r>
+              <w:rPr>
+                <w:rFonts w:ascii="Times New Roman" w:hAnsi="Times New Roman" w:cs="Times New Roman"/>
+              </w:rPr>
+              <w:t xml:space="preserve"> Utilizatorul initiaza cautarea unei activitati</w:t>
+            </w:r>
+          </w:p>
+          <w:p>
+            <w:pPr>
+              <w:ind w:left="1440"/>
+              <w:rPr>
+                <w:rFonts w:ascii="Times New Roman" w:hAnsi="Times New Roman" w:cs="Times New Roman"/>
+              </w:rPr>
+            </w:pPr>
+            <w:r>
+              <w:rPr>
+                <w:rFonts w:ascii="Times New Roman" w:hAnsi="Times New Roman" w:cs="Times New Roman"/>
+                <w:b/>
+                <w:bCs/>
+              </w:rPr>
+              <w:t>And</w:t>
+            </w:r>
+            <w:r>
+              <w:rPr>
+                <w:rFonts w:ascii="Times New Roman" w:hAnsi="Times New Roman" w:cs="Times New Roman"/>
+              </w:rPr>
+              <w:t xml:space="preserve"> Utilizatorul introduce numele activitatii in zona de cautare</w:t>
+            </w:r>
+          </w:p>
+          <w:p>
+            <w:pPr>
+              <w:ind w:left="1440"/>
+              <w:rPr>
+                <w:rFonts w:ascii="Times New Roman" w:hAnsi="Times New Roman" w:cs="Times New Roman"/>
+              </w:rPr>
+            </w:pPr>
+            <w:r>
+              <w:rPr>
+                <w:rFonts w:ascii="Times New Roman" w:hAnsi="Times New Roman" w:cs="Times New Roman"/>
+                <w:b/>
+                <w:bCs/>
+              </w:rPr>
+              <w:t>And</w:t>
+            </w:r>
+            <w:r>
+              <w:rPr>
+                <w:rFonts w:ascii="Times New Roman" w:hAnsi="Times New Roman" w:cs="Times New Roman"/>
+              </w:rPr>
+              <w:t xml:space="preserve"> Sistemul cauta in, baza de date, activitatea care corespunde acelui nume</w:t>
+            </w:r>
+          </w:p>
+          <w:p>
+            <w:pPr>
+              <w:ind w:left="720"/>
+              <w:rPr>
+                <w:rFonts w:ascii="Times New Roman" w:hAnsi="Times New Roman" w:cs="Times New Roman"/>
+              </w:rPr>
+            </w:pPr>
+            <w:r>
+              <w:rPr>
+                <w:rFonts w:ascii="Times New Roman" w:hAnsi="Times New Roman" w:cs="Times New Roman"/>
+                <w:b/>
+                <w:bCs/>
+              </w:rPr>
+              <w:t>Then</w:t>
+            </w:r>
+            <w:r>
+              <w:rPr>
+                <w:rFonts w:ascii="Times New Roman" w:hAnsi="Times New Roman" w:cs="Times New Roman"/>
+              </w:rPr>
+              <w:t xml:space="preserve"> Sistemul afiseaza informatii despre activitatea gasita</w:t>
+            </w:r>
+          </w:p>
+          <w:p>
+            <w:pPr>
+              <w:rPr>
+                <w:rFonts w:ascii="Times New Roman" w:hAnsi="Times New Roman" w:cs="Times New Roman"/>
+                <w:b/>
+                <w:bCs/>
+              </w:rPr>
+            </w:pPr>
+          </w:p>
+        </w:tc>
+      </w:tr>
+    </w:tbl>
+    <w:p>
+      <w:pPr>
+        <w:spacing w:after="0" w:line="240" w:lineRule="auto"/>
+        <w:rPr>
+          <w:rFonts w:ascii="Times New Roman" w:hAnsi="Times New Roman" w:cs="Times New Roman"/>
+        </w:rPr>
+      </w:pPr>
+    </w:p>
+    <w:p>
+      <w:pPr>
+        <w:spacing w:after="0" w:line="240" w:lineRule="auto"/>
+        <w:rPr>
+          <w:rFonts w:ascii="Times New Roman" w:hAnsi="Times New Roman" w:cs="Times New Roman"/>
+        </w:rPr>
+      </w:pPr>
+    </w:p>
+    <w:p>
+      <w:pPr>
+        <w:spacing w:after="0" w:line="240" w:lineRule="auto"/>
+        <w:rPr>
+          <w:rFonts w:ascii="Times New Roman" w:hAnsi="Times New Roman" w:cs="Times New Roman"/>
+          <w:b/>
+          <w:bCs/>
+          <w:sz w:val="24"/>
+          <w:szCs w:val="24"/>
+        </w:rPr>
+      </w:pPr>
+      <w:r>
+        <w:rPr>
+          <w:rFonts w:ascii="Times New Roman" w:hAnsi="Times New Roman" w:cs="Times New Roman"/>
+          <w:b/>
+          <w:bCs/>
+          <w:sz w:val="24"/>
+          <w:szCs w:val="24"/>
+        </w:rPr>
+        <w:t>4. Structura aplicaţiei. Diagrame de clase</w:t>
+      </w:r>
+    </w:p>
+    <w:p>
+      <w:pPr>
+        <w:spacing w:after="0" w:line="240" w:lineRule="auto"/>
+        <w:rPr>
+          <w:rFonts w:ascii="Times New Roman" w:hAnsi="Times New Roman" w:cs="Times New Roman"/>
+          <w:b/>
+          <w:bCs/>
+          <w:sz w:val="24"/>
+          <w:szCs w:val="24"/>
+        </w:rPr>
+      </w:pPr>
+    </w:p>
+    <w:p>
+      <w:pPr>
+        <w:spacing w:after="0" w:line="240" w:lineRule="auto"/>
+        <w:rPr>
+          <w:rFonts w:ascii="Times New Roman" w:hAnsi="Times New Roman" w:cs="Times New Roman"/>
+          <w:b/>
+          <w:bCs/>
+        </w:rPr>
+      </w:pPr>
+      <w:r>
+        <w:rPr>
+          <w:rFonts w:ascii="Times New Roman" w:hAnsi="Times New Roman" w:cs="Times New Roman"/>
+          <w:b/>
+          <w:bCs/>
+        </w:rPr>
+        <w:t xml:space="preserve">Domain Model (Business Layer) </w:t>
+      </w:r>
+    </w:p>
+    <w:p>
+      <w:pPr>
+        <w:spacing w:after="0" w:line="240" w:lineRule="auto"/>
+        <w:rPr>
+          <w:rFonts w:ascii="Times New Roman" w:hAnsi="Times New Roman" w:cs="Times New Roman"/>
+        </w:rPr>
+      </w:pPr>
+      <w:r>
+        <w:rPr>
+          <w:rFonts w:ascii="Times New Roman" w:hAnsi="Times New Roman" w:cs="Times New Roman"/>
+        </w:rPr>
+        <w:t>E</w:t>
+      </w:r>
+      <w:r>
+        <w:rPr>
+          <w:rFonts w:ascii="Times New Roman" w:hAnsi="Times New Roman" w:cs="Times New Roman"/>
+        </w:rPr>
+        <w:t xml:space="preserve">ste prezentată diagrama de clase specifică domeniului problemei (domain model). Aici au fost incluse următoarele grupe de clase: </w:t>
+      </w:r>
+    </w:p>
+    <w:p>
+      <w:pPr>
+        <w:pStyle w:val="ListParagraph"/>
+        <w:numPr>
+          <w:ilvl w:val="0"/>
+          <w:numId w:val="10"/>
+        </w:numPr>
+        <w:spacing w:before="240" w:line="240" w:lineRule="auto"/>
+        <w:rPr>
+          <w:rFonts w:ascii="Times New Roman" w:hAnsi="Times New Roman" w:cs="Times New Roman"/>
+        </w:rPr>
+      </w:pPr>
+      <w:r>
+        <w:rPr>
+          <w:rFonts w:ascii="Times New Roman" w:hAnsi="Times New Roman" w:cs="Times New Roman"/>
+        </w:rPr>
+        <w:t xml:space="preserve">Clasele de tip Entity care mapează obiectele din domeniul problemei (business entities) (clase precum </w:t>
+      </w:r>
+      <w:r>
+        <w:rPr>
+          <w:rFonts w:ascii="Times New Roman" w:hAnsi="Times New Roman" w:cs="Times New Roman"/>
+        </w:rPr>
+        <w:t>Internship</w:t>
+      </w:r>
+      <w:r>
+        <w:rPr>
+          <w:rFonts w:ascii="Times New Roman" w:hAnsi="Times New Roman" w:cs="Times New Roman"/>
+        </w:rPr>
+        <w:t xml:space="preserve">, </w:t>
+      </w:r>
+      <w:r>
+        <w:rPr>
+          <w:rFonts w:ascii="Times New Roman" w:hAnsi="Times New Roman" w:cs="Times New Roman"/>
+        </w:rPr>
+        <w:t>Echipa</w:t>
+      </w:r>
+      <w:r>
+        <w:rPr>
+          <w:rFonts w:ascii="Times New Roman" w:hAnsi="Times New Roman" w:cs="Times New Roman"/>
+        </w:rPr>
+        <w:t>,</w:t>
+      </w:r>
+      <w:r>
+        <w:rPr>
+          <w:rFonts w:ascii="Times New Roman" w:hAnsi="Times New Roman" w:cs="Times New Roman"/>
+        </w:rPr>
+        <w:t xml:space="preserve"> Activitati</w:t>
+      </w:r>
+      <w:r>
+        <w:rPr>
+          <w:rFonts w:ascii="Times New Roman" w:hAnsi="Times New Roman" w:cs="Times New Roman"/>
+        </w:rPr>
+        <w:t>). Aceste clase vor cuprinde doar atributele (starea) şi metodele care gestionează valorile atributelor (get-uri, set-uri şi metodele pentru gestionarea atributelor de tip colecţie). De dragul simplității, metodele get și set nu au fost incluse în model.</w:t>
+      </w:r>
+    </w:p>
+    <w:p>
+      <w:pPr>
+        <w:pStyle w:val="ListParagraph"/>
+        <w:numPr>
+          <w:ilvl w:val="0"/>
+          <w:numId w:val="10"/>
+        </w:numPr>
+        <w:spacing w:before="240" w:after="0" w:line="240" w:lineRule="auto"/>
+        <w:rPr>
+          <w:rFonts w:ascii="Times New Roman" w:hAnsi="Times New Roman" w:cs="Times New Roman"/>
+        </w:rPr>
+      </w:pPr>
+      <w:r>
+        <w:rPr>
+          <w:rFonts w:ascii="Times New Roman" w:hAnsi="Times New Roman" w:cs="Times New Roman"/>
+        </w:rPr>
+        <w:t>Clasele care implementează funcţionalitatea specifică domeniului problemei (business logic sau service objects în Domain Driven Design)</w:t>
+      </w:r>
+      <w:r>
+        <w:rPr>
+          <w:rFonts w:ascii="Times New Roman" w:hAnsi="Times New Roman" w:cs="Times New Roman"/>
+        </w:rPr>
+        <w:t xml:space="preserve">. </w:t>
+      </w:r>
+      <w:r>
+        <w:rPr>
+          <w:rFonts w:ascii="Times New Roman" w:hAnsi="Times New Roman" w:cs="Times New Roman"/>
+        </w:rPr>
+        <w:t>Astfel de clase sunt necesare atunci când există unele operațiuni (comportament) specifice domeniului problemei (unele verbe) care nu aparțin strict unor entități (clase de tip Entity), deci nu pot fi incluse în acestea. Așadar, scopul claselor din acest grup este doar de a oferi funcționalități specifice domeniului și vor face referire la clasele de tip Entity care conțin datele necesare în implementarea funcționalităților</w:t>
+      </w:r>
+      <w:r>
+        <w:rPr>
+          <w:rFonts w:ascii="Times New Roman" w:hAnsi="Times New Roman" w:cs="Times New Roman"/>
+        </w:rPr>
+        <w:t xml:space="preserve">. </w:t>
+      </w:r>
+      <w:r>
+        <w:rPr>
+          <w:rFonts w:ascii="Times New Roman" w:hAnsi="Times New Roman" w:cs="Times New Roman"/>
+        </w:rPr>
+        <w:t xml:space="preserve">La modul general, clasele din acest grup vor implementa operațiuni de prelucrarea, transformarea și </w:t>
+      </w:r>
+      <w:r>
+        <w:rPr>
+          <w:rFonts w:ascii="Times New Roman" w:hAnsi="Times New Roman" w:cs="Times New Roman"/>
+        </w:rPr>
+        <w:t xml:space="preserve">managementul datelor aplicației, implementarea regulilor afacerii (business rules) sau asigurarea validității datelor din aplicație </w:t>
+      </w:r>
+    </w:p>
+    <w:p>
+      <w:pPr>
+        <w:pStyle w:val="ListParagraph"/>
+        <w:numPr>
+          <w:ilvl w:val="0"/>
+          <w:numId w:val="10"/>
+        </w:numPr>
+        <w:spacing w:before="240" w:after="0" w:line="240" w:lineRule="auto"/>
+        <w:rPr>
+          <w:rFonts w:ascii="Times New Roman" w:hAnsi="Times New Roman" w:cs="Times New Roman"/>
+        </w:rPr>
+      </w:pPr>
+      <w:r>
+        <w:rPr>
+          <w:rFonts w:ascii="Times New Roman" w:hAnsi="Times New Roman" w:cs="Times New Roman"/>
+        </w:rPr>
+        <w:lastRenderedPageBreak/>
+        <w:t xml:space="preserve">Clasele de tip enumeration – StareActivitate și StareProiect, care conţine valorile posibile pentru atributul stare din clasele Activitate și Proiect. </w:t>
+      </w:r>
+      <w:r>
+        <w:rPr>
+          <w:rFonts w:ascii="Times New Roman" w:hAnsi="Times New Roman" w:cs="Times New Roman"/>
+          <w:noProof/>
+        </w:rPr>
+        <w:drawing>
+          <wp:inline distT="0" distB="0" distL="0" distR="0" wp14:anchorId="77B3F61A" wp14:editId="1878FF73">
+            <wp:extent cx="5943600" cy="5626100"/>
+            <wp:effectExtent l="0" t="0" r="0" b="0"/>
+            <wp:docPr id="6" name="Picture 6"/>
+            <wp:cNvGraphicFramePr>
+              <a:graphicFrameLocks xmlns:a="http://schemas.openxmlformats.org/drawingml/2006/main" noChangeAspect="1"/>
+            </wp:cNvGraphicFramePr>
+            <a:graphic xmlns:a="http://schemas.openxmlformats.org/drawingml/2006/main">
+              <a:graphicData uri="http://schemas.openxmlformats.org/drawingml/2006/picture">
+                <pic:pic xmlns:pic="http://schemas.openxmlformats.org/drawingml/2006/picture">
+                  <pic:nvPicPr>
+                    <pic:cNvPr id="0" name="Picture 2"/>
+                    <pic:cNvPicPr>
+                      <a:picLocks noChangeAspect="1" noChangeArrowheads="1"/>
+                    </pic:cNvPicPr>
+                  </pic:nvPicPr>
+                  <pic:blipFill>
+                    <a:blip r:embed="rId14" cstate="print">
+                      <a:extLst>
+                        <a:ext uri="{28A0092B-C50C-407E-A947-70E740481C1C}">
+                          <a14:useLocalDpi xmlns:a14="http://schemas.microsoft.com/office/drawing/2010/main" val="0"/>
+                        </a:ext>
+                      </a:extLst>
+                    </a:blip>
+                    <a:srcRect/>
+                    <a:stretch>
+                      <a:fillRect/>
+                    </a:stretch>
+                  </pic:blipFill>
+                  <pic:spPr bwMode="auto">
+                    <a:xfrm>
+                      <a:off x="0" y="0"/>
+                      <a:ext cx="5943600" cy="5626100"/>
+                    </a:xfrm>
+                    <a:prstGeom prst="rect">
+                      <a:avLst/>
+                    </a:prstGeom>
+                    <a:noFill/>
+                    <a:ln>
+                      <a:noFill/>
+                    </a:ln>
+                  </pic:spPr>
+                </pic:pic>
+              </a:graphicData>
+            </a:graphic>
+          </wp:inline>
+        </w:drawing>
+      </w:r>
+    </w:p>
+    <w:p>
+      <w:pPr>
+        <w:pStyle w:val="ListParagraph"/>
+        <w:numPr>
+          <w:ilvl w:val="0"/>
+          <w:numId w:val="10"/>
+        </w:numPr>
+        <w:spacing w:before="240" w:after="0" w:line="240" w:lineRule="auto"/>
+        <w:jc w:val="center"/>
+      </w:pPr>
+      <w:r>
+        <w:rPr>
+          <w:rFonts w:ascii="Times New Roman" w:hAnsi="Times New Roman" w:cs="Times New Roman"/>
+        </w:rPr>
+        <w:t xml:space="preserve">Figura </w:t>
+      </w:r>
+      <w:r>
+        <w:rPr>
+          <w:rFonts w:ascii="Times New Roman" w:hAnsi="Times New Roman" w:cs="Times New Roman"/>
+        </w:rPr>
+        <w:t>9</w:t>
+      </w:r>
+      <w:r>
+        <w:rPr>
+          <w:rFonts w:ascii="Times New Roman" w:hAnsi="Times New Roman" w:cs="Times New Roman"/>
+        </w:rPr>
+        <w:t xml:space="preserve">: </w:t>
+      </w:r>
+      <w:r>
+        <w:t>Diagrama de clase pentru modulul echipamente din Presentation Layer</w:t>
+      </w:r>
+    </w:p>
+    <w:p>
+      <w:pPr>
+        <w:pStyle w:val="ListParagraph"/>
+        <w:spacing w:before="240" w:after="0" w:line="240" w:lineRule="auto"/>
+        <w:ind w:left="360"/>
+        <w:rPr>
+          <w:rFonts w:ascii="Times New Roman" w:hAnsi="Times New Roman" w:cs="Times New Roman"/>
+        </w:rPr>
+      </w:pPr>
+    </w:p>
+    <w:p>
+      <w:pPr>
+        <w:spacing w:before="240" w:after="0" w:line="240" w:lineRule="auto"/>
+        <w:rPr>
+          <w:rFonts w:ascii="Times New Roman" w:hAnsi="Times New Roman" w:cs="Times New Roman"/>
+        </w:rPr>
+      </w:pPr>
+      <w:r>
+        <w:rPr>
+          <w:rFonts w:ascii="Times New Roman" w:hAnsi="Times New Roman" w:cs="Times New Roman"/>
+        </w:rPr>
+        <w:t xml:space="preserve">Presentation Layer </w:t>
+      </w:r>
+    </w:p>
+    <w:p>
+      <w:pPr>
+        <w:spacing w:before="240" w:after="0" w:line="240" w:lineRule="auto"/>
+        <w:rPr>
+          <w:rFonts w:ascii="Times New Roman" w:hAnsi="Times New Roman" w:cs="Times New Roman"/>
+        </w:rPr>
+      </w:pPr>
+      <w:r>
+        <w:rPr>
+          <w:rFonts w:ascii="Times New Roman" w:hAnsi="Times New Roman" w:cs="Times New Roman"/>
+        </w:rPr>
+        <w:t xml:space="preserve">Este </w:t>
+      </w:r>
+      <w:r>
+        <w:rPr>
+          <w:rFonts w:ascii="Times New Roman" w:hAnsi="Times New Roman" w:cs="Times New Roman"/>
+        </w:rPr>
+        <w:t xml:space="preserve">prezentată diagrama de clase care conține clasele specifice stratului interfeței utilizator (Presentation Layer). În acest strat sunt incluse clasele care implementează </w:t>
+      </w:r>
+      <w:r>
+        <w:rPr>
+          <w:rFonts w:ascii="Times New Roman" w:hAnsi="Times New Roman" w:cs="Times New Roman"/>
+        </w:rPr>
+        <w:t xml:space="preserve">interfata potrivita pentru winforms application. Folosind winforms, view-urile sunt primele ce clase ce sunt create, urmand sa fie create controller si model pentru view. Pentru fiecare actiune a utilizatorului in view, aceasta este trimisa controllerului pentru a fi procesata si actualizata in model. Controllerul are rolul de a incarca date si a completa task-uri consumatoare de timp. </w:t>
+      </w:r>
+    </w:p>
+    <w:p>
+      <w:pPr>
+        <w:spacing w:before="240" w:after="0" w:line="240" w:lineRule="auto"/>
+        <w:rPr>
+          <w:rFonts w:ascii="Times New Roman" w:hAnsi="Times New Roman" w:cs="Times New Roman"/>
+        </w:rPr>
+      </w:pPr>
+      <w:r>
+        <w:rPr>
+          <w:rFonts w:ascii="Times New Roman" w:hAnsi="Times New Roman" w:cs="Times New Roman"/>
+          <w:noProof/>
+        </w:rPr>
+        <w:lastRenderedPageBreak/>
+        <w:drawing>
+          <wp:inline distT="0" distB="0" distL="0" distR="0" wp14:anchorId="7DF2F473" wp14:editId="037CE62F">
+            <wp:extent cx="5936615" cy="2838450"/>
+            <wp:effectExtent l="0" t="0" r="6985" b="0"/>
+            <wp:docPr id="4" name="Picture 4"/>
+            <wp:cNvGraphicFramePr>
+              <a:graphicFrameLocks xmlns:a="http://schemas.openxmlformats.org/drawingml/2006/main" noChangeAspect="1"/>
+            </wp:cNvGraphicFramePr>
+            <a:graphic xmlns:a="http://schemas.openxmlformats.org/drawingml/2006/main">
+              <a:graphicData uri="http://schemas.openxmlformats.org/drawingml/2006/picture">
+                <pic:pic xmlns:pic="http://schemas.openxmlformats.org/drawingml/2006/picture">
+                  <pic:nvPicPr>
+                    <pic:cNvPr id="0" name="Picture 1"/>
+                    <pic:cNvPicPr>
+                      <a:picLocks noChangeAspect="1" noChangeArrowheads="1"/>
+                    </pic:cNvPicPr>
+                  </pic:nvPicPr>
+                  <pic:blipFill>
+                    <a:blip r:embed="rId15" cstate="print">
+                      <a:extLst>
+                        <a:ext uri="{28A0092B-C50C-407E-A947-70E740481C1C}">
+                          <a14:useLocalDpi xmlns:a14="http://schemas.microsoft.com/office/drawing/2010/main" val="0"/>
+                        </a:ext>
+                      </a:extLst>
+                    </a:blip>
+                    <a:srcRect/>
+                    <a:stretch>
+                      <a:fillRect/>
+                    </a:stretch>
+                  </pic:blipFill>
+                  <pic:spPr bwMode="auto">
+                    <a:xfrm>
+                      <a:off x="0" y="0"/>
+                      <a:ext cx="5936615" cy="2838450"/>
+                    </a:xfrm>
+                    <a:prstGeom prst="rect">
+                      <a:avLst/>
+                    </a:prstGeom>
+                    <a:noFill/>
+                    <a:ln>
+                      <a:noFill/>
+                    </a:ln>
+                  </pic:spPr>
+                </pic:pic>
+              </a:graphicData>
+            </a:graphic>
+          </wp:inline>
+        </w:drawing>
+      </w:r>
+    </w:p>
+    <w:p>
+      <w:pPr>
+        <w:spacing w:before="240" w:after="0" w:line="240" w:lineRule="auto"/>
+        <w:jc w:val="center"/>
+        <w:rPr>
+          <w:rFonts w:ascii="Times New Roman" w:hAnsi="Times New Roman" w:cs="Times New Roman"/>
+        </w:rPr>
+      </w:pPr>
+      <w:r>
+        <w:rPr>
+          <w:rFonts w:ascii="Times New Roman" w:hAnsi="Times New Roman" w:cs="Times New Roman"/>
+        </w:rPr>
+        <w:t xml:space="preserve">Figura 10: </w:t>
+      </w:r>
+      <w:r>
+        <w:t xml:space="preserve">Diagrama de clase pentru </w:t>
+      </w:r>
+      <w:r>
+        <w:t xml:space="preserve">modulul echipamente din </w:t>
+      </w:r>
+      <w:r>
+        <w:t>Presentation Layer</w:t>
+      </w:r>
+      <w:r>
+        <w:rPr>
+          <w:rFonts w:ascii="Times New Roman" w:hAnsi="Times New Roman" w:cs="Times New Roman"/>
+        </w:rPr>
+        <w:t xml:space="preserve"> </w:t>
+      </w:r>
+    </w:p>
+    <w:p>
+      <w:pPr>
+        <w:spacing w:before="240" w:after="0" w:line="240" w:lineRule="auto"/>
+        <w:rPr>
+          <w:rFonts w:ascii="Times New Roman" w:hAnsi="Times New Roman" w:cs="Times New Roman"/>
+        </w:rPr>
+      </w:pPr>
+      <w:r>
+        <w:rPr>
+          <w:rFonts w:ascii="Times New Roman" w:hAnsi="Times New Roman" w:cs="Times New Roman"/>
+          <w:noProof/>
+        </w:rPr>
+        <w:drawing>
+          <wp:inline distT="0" distB="0" distL="0" distR="0" wp14:anchorId="67033D18" wp14:editId="4DB59DDE">
+            <wp:extent cx="5936615" cy="3384550"/>
+            <wp:effectExtent l="0" t="0" r="6985" b="6350"/>
+            <wp:docPr id="7" name="Picture 7"/>
+            <wp:cNvGraphicFramePr>
+              <a:graphicFrameLocks xmlns:a="http://schemas.openxmlformats.org/drawingml/2006/main" noChangeAspect="1"/>
+            </wp:cNvGraphicFramePr>
+            <a:graphic xmlns:a="http://schemas.openxmlformats.org/drawingml/2006/main">
+              <a:graphicData uri="http://schemas.openxmlformats.org/drawingml/2006/picture">
+                <pic:pic xmlns:pic="http://schemas.openxmlformats.org/drawingml/2006/picture">
+                  <pic:nvPicPr>
+                    <pic:cNvPr id="0" name="Picture 2"/>
+                    <pic:cNvPicPr>
+                      <a:picLocks noChangeAspect="1" noChangeArrowheads="1"/>
+                    </pic:cNvPicPr>
+                  </pic:nvPicPr>
+                  <pic:blipFill>
+                    <a:blip r:embed="rId16" cstate="print">
+                      <a:extLst>
+                        <a:ext uri="{28A0092B-C50C-407E-A947-70E740481C1C}">
+                          <a14:useLocalDpi xmlns:a14="http://schemas.microsoft.com/office/drawing/2010/main" val="0"/>
+                        </a:ext>
+                      </a:extLst>
+                    </a:blip>
+                    <a:srcRect/>
+                    <a:stretch>
+                      <a:fillRect/>
+                    </a:stretch>
+                  </pic:blipFill>
+                  <pic:spPr bwMode="auto">
+                    <a:xfrm>
+                      <a:off x="0" y="0"/>
+                      <a:ext cx="5936615" cy="3384550"/>
+                    </a:xfrm>
+                    <a:prstGeom prst="rect">
+                      <a:avLst/>
+                    </a:prstGeom>
+                    <a:noFill/>
+                    <a:ln>
+                      <a:noFill/>
+                    </a:ln>
+                  </pic:spPr>
+                </pic:pic>
+              </a:graphicData>
+            </a:graphic>
+          </wp:inline>
+        </w:drawing>
+      </w:r>
+    </w:p>
+    <w:p>
+      <w:pPr>
+        <w:spacing w:before="240" w:after="0" w:line="240" w:lineRule="auto"/>
+        <w:jc w:val="center"/>
+        <w:rPr>
+          <w:rFonts w:ascii="Times New Roman" w:hAnsi="Times New Roman" w:cs="Times New Roman"/>
+        </w:rPr>
+      </w:pPr>
+      <w:r>
+        <w:rPr>
+          <w:rFonts w:ascii="Times New Roman" w:hAnsi="Times New Roman" w:cs="Times New Roman"/>
+        </w:rPr>
+        <w:t>Figura 1</w:t>
+      </w:r>
+      <w:r>
+        <w:rPr>
+          <w:rFonts w:ascii="Times New Roman" w:hAnsi="Times New Roman" w:cs="Times New Roman"/>
+        </w:rPr>
+        <w:t>1</w:t>
+      </w:r>
+      <w:r>
+        <w:rPr>
+          <w:rFonts w:ascii="Times New Roman" w:hAnsi="Times New Roman" w:cs="Times New Roman"/>
+        </w:rPr>
+        <w:t xml:space="preserve">: </w:t>
+      </w:r>
+      <w:r>
+        <w:t xml:space="preserve">Diagrama de clase pentru modulul </w:t>
+      </w:r>
+      <w:r>
+        <w:t>Internship</w:t>
+      </w:r>
+      <w:r>
+        <w:t xml:space="preserve"> din Presentation Layer</w:t>
+      </w:r>
+    </w:p>
+    <w:p>
+      <w:pPr>
+        <w:spacing w:before="240" w:after="0" w:line="240" w:lineRule="auto"/>
+        <w:rPr>
+          <w:rFonts w:ascii="Times New Roman" w:hAnsi="Times New Roman" w:cs="Times New Roman"/>
+          <w:noProof/>
+        </w:rPr>
+      </w:pPr>
+      <w:r>
+        <w:rPr>
+          <w:rFonts w:ascii="Times New Roman" w:hAnsi="Times New Roman" w:cs="Times New Roman"/>
+        </w:rPr>
+        <w:lastRenderedPageBreak/>
+        <w:t>ewqeqwe12412123123123</w:t>
+      </w:r>
+      <w:r>
+        <w:rPr>
+          <w:rFonts w:ascii="Times New Roman" w:hAnsi="Times New Roman" w:cs="Times New Roman"/>
+          <w:noProof/>
+        </w:rPr>
+        <w:t>12rf23f3223rg</w:t>
+      </w:r>
+      <w:r>
+        <w:rPr>
+          <w:rFonts w:ascii="Times New Roman" w:hAnsi="Times New Roman" w:cs="Times New Roman"/>
+          <w:noProof/>
+        </w:rPr>
+        <w:drawing>
+          <wp:inline distT="0" distB="0" distL="0" distR="0" wp14:anchorId="60CE581B" wp14:editId="05A0AD14">
+            <wp:extent cx="5936615" cy="3036570"/>
+            <wp:effectExtent l="0" t="0" r="6985" b="0"/>
+            <wp:docPr id="8" name="Picture 8"/>
+            <wp:cNvGraphicFramePr>
+              <a:graphicFrameLocks xmlns:a="http://schemas.openxmlformats.org/drawingml/2006/main" noChangeAspect="1"/>
+            </wp:cNvGraphicFramePr>
+            <a:graphic xmlns:a="http://schemas.openxmlformats.org/drawingml/2006/main">
+              <a:graphicData uri="http://schemas.openxmlformats.org/drawingml/2006/picture">
+                <pic:pic xmlns:pic="http://schemas.openxmlformats.org/drawingml/2006/picture">
+                  <pic:nvPicPr>
+                    <pic:cNvPr id="0" name="Picture 3"/>
+                    <pic:cNvPicPr>
+                      <a:picLocks noChangeAspect="1" noChangeArrowheads="1"/>
+                    </pic:cNvPicPr>
+                  </pic:nvPicPr>
+                  <pic:blipFill>
+                    <a:blip r:embed="rId17" cstate="print">
+                      <a:extLst>
+                        <a:ext uri="{28A0092B-C50C-407E-A947-70E740481C1C}">
+                          <a14:useLocalDpi xmlns:a14="http://schemas.microsoft.com/office/drawing/2010/main" val="0"/>
+                        </a:ext>
+                      </a:extLst>
+                    </a:blip>
+                    <a:srcRect/>
+                    <a:stretch>
+                      <a:fillRect/>
+                    </a:stretch>
+                  </pic:blipFill>
+                  <pic:spPr bwMode="auto">
+                    <a:xfrm>
+                      <a:off x="0" y="0"/>
+                      <a:ext cx="5936615" cy="3036570"/>
+                    </a:xfrm>
+                    <a:prstGeom prst="rect">
+                      <a:avLst/>
+                    </a:prstGeom>
+                    <a:noFill/>
+                    <a:ln>
+                      <a:noFill/>
+                    </a:ln>
+                  </pic:spPr>
+                </pic:pic>
+              </a:graphicData>
+            </a:graphic>
+          </wp:inline>
+        </w:drawing>
+      </w:r>
+    </w:p>
+    <w:p>
+      <w:pPr>
+        <w:spacing w:before="240" w:after="0" w:line="240" w:lineRule="auto"/>
+        <w:jc w:val="center"/>
+        <w:rPr>
+          <w:rFonts w:ascii="Times New Roman" w:hAnsi="Times New Roman" w:cs="Times New Roman"/>
+        </w:rPr>
+      </w:pPr>
+      <w:r>
+        <w:rPr>
+          <w:rFonts w:ascii="Times New Roman" w:hAnsi="Times New Roman" w:cs="Times New Roman"/>
+        </w:rPr>
+        <w:t>Figura 1</w:t>
+      </w:r>
+      <w:r>
+        <w:rPr>
+          <w:rFonts w:ascii="Times New Roman" w:hAnsi="Times New Roman" w:cs="Times New Roman"/>
+        </w:rPr>
+        <w:t>2</w:t>
+      </w:r>
+      <w:r>
+        <w:rPr>
+          <w:rFonts w:ascii="Times New Roman" w:hAnsi="Times New Roman" w:cs="Times New Roman"/>
+        </w:rPr>
+        <w:t xml:space="preserve">: </w:t>
+      </w:r>
+      <w:r>
+        <w:t xml:space="preserve">Diagrama de clase pentru modulul </w:t>
+      </w:r>
+      <w:r>
+        <w:t>Activitati</w:t>
+      </w:r>
+      <w:r>
+        <w:t xml:space="preserve"> din Presentation Layer</w:t>
+      </w:r>
+    </w:p>
     <w:sectPr>
       <w:pgSz w:w="12240" w:h="15840"/>
       <w:pgMar w:top="1440" w:right="1440" w:bottom="1440" w:left="1440" w:header="720" w:footer="720" w:gutter="0"/>
@@ -3498,8 +5857,97 @@
 </file>
 
 <file path=word/numbering.xml><?xml version="1.0" encoding="utf-8"?>
-<w:numbering xmlns:wpc="http://schemas.microsoft.com/office/word/2010/wordprocessingCanvas" xmlns:cx="http://schemas.microsoft.com/office/drawing/2014/chartex" xmlns:cx1="http://schemas.microsoft.com/office/drawing/2015/9/8/chartex" xmlns:cx2="http://schemas.microsoft.com/office/drawing/2015/10/21/chartex" xmlns:cx3="http://schemas.microsoft.com/office/drawing/2016/5/9/chartex" xmlns:cx4="http://schemas.microsoft.com/office/drawing/2016/5/10/chartex" xmlns:cx5="http://schemas.microsoft.com/office/drawing/2016/5/11/chartex" xmlns:cx6="http://schemas.microsoft.com/office/drawing/2016/5/12/chartex" xmlns:cx7="http://schemas.microsoft.com/office/drawing/2016/5/13/chartex" xmlns:cx8="http://schemas.microsoft.com/office/drawing/2016/5/14/chartex" xmlns:mc="http://schemas.openxmlformats.org/markup-compatibility/2006" xmlns:aink="http://schemas.microsoft.com/office/drawing/2016/ink" xmlns:am3d="http://schemas.microsoft.com/office/drawing/2017/model3d" xmlns:o="urn:schemas-microsoft-com:office:office" xmlns:oel="http://schemas.microsoft.com/office/2019/extlst" xmlns:r="http://schemas.openxmlformats.org/officeDocument/2006/relationships" xmlns:m="http://schemas.openxmlformats.org/officeDocument/2006/math" xmlns:v="urn:schemas-microsoft-com:vml" xmlns:wp14="http://schemas.microsoft.com/office/word/2010/wordprocessingDrawing" xmlns:wp="http://schemas.openxmlformats.org/drawingml/2006/wordprocessingDrawing" xmlns:w10="urn:schemas-microsoft-com:office:word" xmlns:w="http://schemas.openxmlformats.org/wordprocessingml/2006/main" xmlns:w14="http://schemas.microsoft.com/office/word/2010/wordml" xmlns:w15="http://schemas.microsoft.com/office/word/2012/wordml" xmlns:w16cex="http://schemas.microsoft.com/office/word/2018/wordml/cex" xmlns:w16cid="http://schemas.microsoft.com/office/word/2016/wordml/cid" xmlns:w16="http://schemas.microsoft.com/office/word/2018/wordml" xmlns:w16sdtdh="http://schemas.microsoft.com/office/word/2020/wordml/sdtdatahash" xmlns:w16se="http://schemas.microsoft.com/office/word/2015/wordml/symex" xmlns:wpg="http://schemas.microsoft.com/office/word/2010/wordprocessingGroup" xmlns:wpi="http://schemas.microsoft.com/office/word/2010/wordprocessingInk" xmlns:wne="http://schemas.microsoft.com/office/word/2006/wordml" xmlns:wps="http://schemas.microsoft.com/office/word/2010/wordprocessingShape" mc:Ignorable="w14 w15 w16se w16cid w16 w16cex w16sdtdh wp14">
+<w:numbering xmlns:wpc="http://schemas.microsoft.com/office/word/2010/wordprocessingCanvas" xmlns:cx="http://schemas.microsoft.com/office/drawing/2014/chartex" xmlns:cx1="http://schemas.microsoft.com/office/drawing/2015/9/8/chartex" xmlns:cx2="http://schemas.microsoft.com/office/drawing/2015/10/21/chartex" xmlns:cx3="http://schemas.microsoft.com/office/drawing/2016/5/9/chartex" xmlns:cx4="http://schemas.microsoft.com/office/drawing/2016/5/10/chartex" xmlns:cx5="http://schemas.microsoft.com/office/drawing/2016/5/11/chartex" xmlns:cx6="http://schemas.microsoft.com/office/drawing/2016/5/12/chartex" xmlns:cx7="http://schemas.microsoft.com/office/drawing/2016/5/13/chartex" xmlns:cx8="http://schemas.microsoft.com/office/drawing/2016/5/14/chartex" xmlns:mc="http://schemas.openxmlformats.org/markup-compatibility/2006" xmlns:aink="http://schemas.microsoft.com/office/drawing/2016/ink" xmlns:am3d="http://schemas.microsoft.com/office/drawing/2017/model3d" xmlns:o="urn:schemas-microsoft-com:office:office" xmlns:r="http://schemas.openxmlformats.org/officeDocument/2006/relationships" xmlns:m="http://schemas.openxmlformats.org/officeDocument/2006/math" xmlns:v="urn:schemas-microsoft-com:vml" xmlns:wp14="http://schemas.microsoft.com/office/word/2010/wordprocessingDrawing" xmlns:wp="http://schemas.openxmlformats.org/drawingml/2006/wordprocessingDrawing" xmlns:w10="urn:schemas-microsoft-com:office:word" xmlns:w="http://schemas.openxmlformats.org/wordprocessingml/2006/main" xmlns:w14="http://schemas.microsoft.com/office/word/2010/wordml" xmlns:w15="http://schemas.microsoft.com/office/word/2012/wordml" xmlns:w16cex="http://schemas.microsoft.com/office/word/2018/wordml/cex" xmlns:w16cid="http://schemas.microsoft.com/office/word/2016/wordml/cid" xmlns:w16="http://schemas.microsoft.com/office/word/2018/wordml" xmlns:w16sdtdh="http://schemas.microsoft.com/office/word/2020/wordml/sdtdatahash" xmlns:w16se="http://schemas.microsoft.com/office/word/2015/wordml/symex" xmlns:wpg="http://schemas.microsoft.com/office/word/2010/wordprocessingGroup" xmlns:wpi="http://schemas.microsoft.com/office/word/2010/wordprocessingInk" xmlns:wne="http://schemas.microsoft.com/office/word/2006/wordml" xmlns:wps="http://schemas.microsoft.com/office/word/2010/wordprocessingShape" mc:Ignorable="w14 w15 w16se w16cid w16 w16cex w16sdtdh wp14">
   <w:abstractNum w:abstractNumId="0" w15:restartNumberingAfterBreak="0">
+    <w:nsid w:val="0C1B1C51"/>
+    <w:multiLevelType w:val="hybridMultilevel"/>
+    <w:tmpl w:val="57665A0C"/>
+    <w:lvl w:ilvl="0" w:tplc="5CB62302">
+      <w:start w:val="1"/>
+      <w:numFmt w:val="decimal"/>
+      <w:lvlText w:val="%1."/>
+      <w:lvlJc w:val="left"/>
+      <w:pPr>
+        <w:ind w:left="1080" w:hanging="360"/>
+      </w:pPr>
+      <w:rPr>
+        <w:rFonts w:hint="default"/>
+      </w:rPr>
+    </w:lvl>
+    <w:lvl w:ilvl="1" w:tplc="04090019" w:tentative="1">
+      <w:start w:val="1"/>
+      <w:numFmt w:val="lowerLetter"/>
+      <w:lvlText w:val="%2."/>
+      <w:lvlJc w:val="left"/>
+      <w:pPr>
+        <w:ind w:left="1800" w:hanging="360"/>
+      </w:pPr>
+    </w:lvl>
+    <w:lvl w:ilvl="2" w:tplc="0409001B" w:tentative="1">
+      <w:start w:val="1"/>
+      <w:numFmt w:val="lowerRoman"/>
+      <w:lvlText w:val="%3."/>
+      <w:lvlJc w:val="right"/>
+      <w:pPr>
+        <w:ind w:left="2520" w:hanging="180"/>
+      </w:pPr>
+    </w:lvl>
+    <w:lvl w:ilvl="3" w:tplc="0409000F" w:tentative="1">
+      <w:start w:val="1"/>
+      <w:numFmt w:val="decimal"/>
+      <w:lvlText w:val="%4."/>
+      <w:lvlJc w:val="left"/>
+      <w:pPr>
+        <w:ind w:left="3240" w:hanging="360"/>
+      </w:pPr>
+    </w:lvl>
+    <w:lvl w:ilvl="4" w:tplc="04090019" w:tentative="1">
+      <w:start w:val="1"/>
+      <w:numFmt w:val="lowerLetter"/>
+      <w:lvlText w:val="%5."/>
+      <w:lvlJc w:val="left"/>
+      <w:pPr>
+        <w:ind w:left="3960" w:hanging="360"/>
+      </w:pPr>
+    </w:lvl>
+    <w:lvl w:ilvl="5" w:tplc="0409001B" w:tentative="1">
+      <w:start w:val="1"/>
+      <w:numFmt w:val="lowerRoman"/>
+      <w:lvlText w:val="%6."/>
+      <w:lvlJc w:val="right"/>
+      <w:pPr>
+        <w:ind w:left="4680" w:hanging="180"/>
+      </w:pPr>
+    </w:lvl>
+    <w:lvl w:ilvl="6" w:tplc="0409000F" w:tentative="1">
+      <w:start w:val="1"/>
+      <w:numFmt w:val="decimal"/>
+      <w:lvlText w:val="%7."/>
+      <w:lvlJc w:val="left"/>
+      <w:pPr>
+        <w:ind w:left="5400" w:hanging="360"/>
+      </w:pPr>
+    </w:lvl>
+    <w:lvl w:ilvl="7" w:tplc="04090019" w:tentative="1">
+      <w:start w:val="1"/>
+      <w:numFmt w:val="lowerLetter"/>
+      <w:lvlText w:val="%8."/>
+      <w:lvlJc w:val="left"/>
+      <w:pPr>
+        <w:ind w:left="6120" w:hanging="360"/>
+      </w:pPr>
+    </w:lvl>
+    <w:lvl w:ilvl="8" w:tplc="0409001B" w:tentative="1">
+      <w:start w:val="1"/>
+      <w:numFmt w:val="lowerRoman"/>
+      <w:lvlText w:val="%9."/>
+      <w:lvlJc w:val="right"/>
+      <w:pPr>
+        <w:ind w:left="6840" w:hanging="180"/>
+      </w:pPr>
+    </w:lvl>
+  </w:abstractNum>
+  <w:abstractNum w:abstractNumId="1" w15:restartNumberingAfterBreak="0">
     <w:nsid w:val="126A2D56"/>
     <w:multiLevelType w:val="hybridMultilevel"/>
     <w:tmpl w:val="0EE0060A"/>
@@ -3588,7 +6036,7 @@
       </w:pPr>
     </w:lvl>
   </w:abstractNum>
-  <w:abstractNum w:abstractNumId="1" w15:restartNumberingAfterBreak="0">
+  <w:abstractNum w:abstractNumId="2" w15:restartNumberingAfterBreak="0">
     <w:nsid w:val="16A73994"/>
     <w:multiLevelType w:val="multilevel"/>
     <w:tmpl w:val="7C7E4C80"/>
@@ -3705,11 +6153,11 @@
       </w:rPr>
     </w:lvl>
   </w:abstractNum>
-  <w:abstractNum w:abstractNumId="2" w15:restartNumberingAfterBreak="0">
-    <w:nsid w:val="243B2DBB"/>
+  <w:abstractNum w:abstractNumId="3" w15:restartNumberingAfterBreak="0">
+    <w:nsid w:val="18047F77"/>
     <w:multiLevelType w:val="hybridMultilevel"/>
-    <w:tmpl w:val="CEF4DDDA"/>
-    <w:lvl w:ilvl="0" w:tplc="1BA615E8">
+    <w:tmpl w:val="57665A0C"/>
+    <w:lvl w:ilvl="0" w:tplc="5CB62302">
       <w:start w:val="1"/>
       <w:numFmt w:val="decimal"/>
       <w:lvlText w:val="%1."/>
@@ -3794,7 +6242,98 @@
       </w:pPr>
     </w:lvl>
   </w:abstractNum>
-  <w:abstractNum w:abstractNumId="3" w15:restartNumberingAfterBreak="0">
+  <w:abstractNum w:abstractNumId="4" w15:restartNumberingAfterBreak="0">
+    <w:nsid w:val="243B2DBB"/>
+    <w:multiLevelType w:val="hybridMultilevel"/>
+    <w:tmpl w:val="1F1A6C74"/>
+    <w:lvl w:ilvl="0" w:tplc="1BA615E8">
+      <w:start w:val="1"/>
+      <w:numFmt w:val="decimal"/>
+      <w:lvlText w:val="%1."/>
+      <w:lvlJc w:val="left"/>
+      <w:pPr>
+        <w:ind w:left="1080" w:hanging="360"/>
+      </w:pPr>
+      <w:rPr>
+        <w:rFonts w:hint="default"/>
+      </w:rPr>
+    </w:lvl>
+    <w:lvl w:ilvl="1" w:tplc="FD38D38E">
+      <w:numFmt w:val="bullet"/>
+      <w:lvlText w:val=""/>
+      <w:lvlJc w:val="left"/>
+      <w:pPr>
+        <w:ind w:left="1800" w:hanging="360"/>
+      </w:pPr>
+      <w:rPr>
+        <w:rFonts w:ascii="Symbol" w:eastAsiaTheme="minorHAnsi" w:hAnsi="Symbol" w:cstheme="minorBidi" w:hint="default"/>
+      </w:rPr>
+    </w:lvl>
+    <w:lvl w:ilvl="2" w:tplc="0409001B" w:tentative="1">
+      <w:start w:val="1"/>
+      <w:numFmt w:val="lowerRoman"/>
+      <w:lvlText w:val="%3."/>
+      <w:lvlJc w:val="right"/>
+      <w:pPr>
+        <w:ind w:left="2520" w:hanging="180"/>
+      </w:pPr>
+    </w:lvl>
+    <w:lvl w:ilvl="3" w:tplc="0409000F" w:tentative="1">
+      <w:start w:val="1"/>
+      <w:numFmt w:val="decimal"/>
+      <w:lvlText w:val="%4."/>
+      <w:lvlJc w:val="left"/>
+      <w:pPr>
+        <w:ind w:left="3240" w:hanging="360"/>
+      </w:pPr>
+    </w:lvl>
+    <w:lvl w:ilvl="4" w:tplc="04090019" w:tentative="1">
+      <w:start w:val="1"/>
+      <w:numFmt w:val="lowerLetter"/>
+      <w:lvlText w:val="%5."/>
+      <w:lvlJc w:val="left"/>
+      <w:pPr>
+        <w:ind w:left="3960" w:hanging="360"/>
+      </w:pPr>
+    </w:lvl>
+    <w:lvl w:ilvl="5" w:tplc="0409001B" w:tentative="1">
+      <w:start w:val="1"/>
+      <w:numFmt w:val="lowerRoman"/>
+      <w:lvlText w:val="%6."/>
+      <w:lvlJc w:val="right"/>
+      <w:pPr>
+        <w:ind w:left="4680" w:hanging="180"/>
+      </w:pPr>
+    </w:lvl>
+    <w:lvl w:ilvl="6" w:tplc="0409000F" w:tentative="1">
+      <w:start w:val="1"/>
+      <w:numFmt w:val="decimal"/>
+      <w:lvlText w:val="%7."/>
+      <w:lvlJc w:val="left"/>
+      <w:pPr>
+        <w:ind w:left="5400" w:hanging="360"/>
+      </w:pPr>
+    </w:lvl>
+    <w:lvl w:ilvl="7" w:tplc="04090019" w:tentative="1">
+      <w:start w:val="1"/>
+      <w:numFmt w:val="lowerLetter"/>
+      <w:lvlText w:val="%8."/>
+      <w:lvlJc w:val="left"/>
+      <w:pPr>
+        <w:ind w:left="6120" w:hanging="360"/>
+      </w:pPr>
+    </w:lvl>
+    <w:lvl w:ilvl="8" w:tplc="0409001B" w:tentative="1">
+      <w:start w:val="1"/>
+      <w:numFmt w:val="lowerRoman"/>
+      <w:lvlText w:val="%9."/>
+      <w:lvlJc w:val="right"/>
+      <w:pPr>
+        <w:ind w:left="6840" w:hanging="180"/>
+      </w:pPr>
+    </w:lvl>
+  </w:abstractNum>
+  <w:abstractNum w:abstractNumId="5" w15:restartNumberingAfterBreak="0">
     <w:nsid w:val="2A22232F"/>
     <w:multiLevelType w:val="hybridMultilevel"/>
     <w:tmpl w:val="D33AE54E"/>
@@ -3880,7 +6419,120 @@
       </w:pPr>
     </w:lvl>
   </w:abstractNum>
-  <w:abstractNum w:abstractNumId="4" w15:restartNumberingAfterBreak="0">
+  <w:abstractNum w:abstractNumId="6" w15:restartNumberingAfterBreak="0">
+    <w:nsid w:val="508841C5"/>
+    <w:multiLevelType w:val="hybridMultilevel"/>
+    <w:tmpl w:val="BD18D77E"/>
+    <w:lvl w:ilvl="0" w:tplc="04090001">
+      <w:start w:val="1"/>
+      <w:numFmt w:val="bullet"/>
+      <w:lvlText w:val=""/>
+      <w:lvlJc w:val="left"/>
+      <w:pPr>
+        <w:ind w:left="720" w:hanging="360"/>
+      </w:pPr>
+      <w:rPr>
+        <w:rFonts w:ascii="Symbol" w:hAnsi="Symbol" w:hint="default"/>
+      </w:rPr>
+    </w:lvl>
+    <w:lvl w:ilvl="1" w:tplc="04090003" w:tentative="1">
+      <w:start w:val="1"/>
+      <w:numFmt w:val="bullet"/>
+      <w:lvlText w:val="o"/>
+      <w:lvlJc w:val="left"/>
+      <w:pPr>
+        <w:ind w:left="1440" w:hanging="360"/>
+      </w:pPr>
+      <w:rPr>
+        <w:rFonts w:ascii="Courier New" w:hAnsi="Courier New" w:cs="Courier New" w:hint="default"/>
+      </w:rPr>
+    </w:lvl>
+    <w:lvl w:ilvl="2" w:tplc="04090005" w:tentative="1">
+      <w:start w:val="1"/>
+      <w:numFmt w:val="bullet"/>
+      <w:lvlText w:val=""/>
+      <w:lvlJc w:val="left"/>
+      <w:pPr>
+        <w:ind w:left="2160" w:hanging="360"/>
+      </w:pPr>
+      <w:rPr>
+        <w:rFonts w:ascii="Wingdings" w:hAnsi="Wingdings" w:hint="default"/>
+      </w:rPr>
+    </w:lvl>
+    <w:lvl w:ilvl="3" w:tplc="04090001" w:tentative="1">
+      <w:start w:val="1"/>
+      <w:numFmt w:val="bullet"/>
+      <w:lvlText w:val=""/>
+      <w:lvlJc w:val="left"/>
+      <w:pPr>
+        <w:ind w:left="2880" w:hanging="360"/>
+      </w:pPr>
+      <w:rPr>
+        <w:rFonts w:ascii="Symbol" w:hAnsi="Symbol" w:hint="default"/>
+      </w:rPr>
+    </w:lvl>
+    <w:lvl w:ilvl="4" w:tplc="04090003" w:tentative="1">
+      <w:start w:val="1"/>
+      <w:numFmt w:val="bullet"/>
+      <w:lvlText w:val="o"/>
+      <w:lvlJc w:val="left"/>
+      <w:pPr>
+        <w:ind w:left="3600" w:hanging="360"/>
+      </w:pPr>
+      <w:rPr>
+        <w:rFonts w:ascii="Courier New" w:hAnsi="Courier New" w:cs="Courier New" w:hint="default"/>
+      </w:rPr>
+    </w:lvl>
+    <w:lvl w:ilvl="5" w:tplc="04090005" w:tentative="1">
+      <w:start w:val="1"/>
+      <w:numFmt w:val="bullet"/>
+      <w:lvlText w:val=""/>
+      <w:lvlJc w:val="left"/>
+      <w:pPr>
+        <w:ind w:left="4320" w:hanging="360"/>
+      </w:pPr>
+      <w:rPr>
+        <w:rFonts w:ascii="Wingdings" w:hAnsi="Wingdings" w:hint="default"/>
+      </w:rPr>
+    </w:lvl>
+    <w:lvl w:ilvl="6" w:tplc="04090001" w:tentative="1">
+      <w:start w:val="1"/>
+      <w:numFmt w:val="bullet"/>
+      <w:lvlText w:val=""/>
+      <w:lvlJc w:val="left"/>
+      <w:pPr>
+        <w:ind w:left="5040" w:hanging="360"/>
+      </w:pPr>
+      <w:rPr>
+        <w:rFonts w:ascii="Symbol" w:hAnsi="Symbol" w:hint="default"/>
+      </w:rPr>
+    </w:lvl>
+    <w:lvl w:ilvl="7" w:tplc="04090003" w:tentative="1">
+      <w:start w:val="1"/>
+      <w:numFmt w:val="bullet"/>
+      <w:lvlText w:val="o"/>
+      <w:lvlJc w:val="left"/>
+      <w:pPr>
+        <w:ind w:left="5760" w:hanging="360"/>
+      </w:pPr>
+      <w:rPr>
+        <w:rFonts w:ascii="Courier New" w:hAnsi="Courier New" w:cs="Courier New" w:hint="default"/>
+      </w:rPr>
+    </w:lvl>
+    <w:lvl w:ilvl="8" w:tplc="04090005" w:tentative="1">
+      <w:start w:val="1"/>
+      <w:numFmt w:val="bullet"/>
+      <w:lvlText w:val=""/>
+      <w:lvlJc w:val="left"/>
+      <w:pPr>
+        <w:ind w:left="6480" w:hanging="360"/>
+      </w:pPr>
+      <w:rPr>
+        <w:rFonts w:ascii="Wingdings" w:hAnsi="Wingdings" w:hint="default"/>
+      </w:rPr>
+    </w:lvl>
+  </w:abstractNum>
+  <w:abstractNum w:abstractNumId="7" w15:restartNumberingAfterBreak="0">
     <w:nsid w:val="575E6DDB"/>
     <w:multiLevelType w:val="hybridMultilevel"/>
     <w:tmpl w:val="5414F7D4"/>
@@ -3969,20 +6621,215 @@
       </w:pPr>
     </w:lvl>
   </w:abstractNum>
-  <w:num w:numId="1" w16cid:durableId="1459759331">
+  <w:abstractNum w:abstractNumId="8" w15:restartNumberingAfterBreak="0">
+    <w:nsid w:val="7C587FA3"/>
+    <w:multiLevelType w:val="hybridMultilevel"/>
+    <w:tmpl w:val="57665A0C"/>
+    <w:lvl w:ilvl="0" w:tplc="5CB62302">
+      <w:start w:val="1"/>
+      <w:numFmt w:val="decimal"/>
+      <w:lvlText w:val="%1."/>
+      <w:lvlJc w:val="left"/>
+      <w:pPr>
+        <w:ind w:left="1080" w:hanging="360"/>
+      </w:pPr>
+      <w:rPr>
+        <w:rFonts w:hint="default"/>
+      </w:rPr>
+    </w:lvl>
+    <w:lvl w:ilvl="1" w:tplc="04090019" w:tentative="1">
+      <w:start w:val="1"/>
+      <w:numFmt w:val="lowerLetter"/>
+      <w:lvlText w:val="%2."/>
+      <w:lvlJc w:val="left"/>
+      <w:pPr>
+        <w:ind w:left="1800" w:hanging="360"/>
+      </w:pPr>
+    </w:lvl>
+    <w:lvl w:ilvl="2" w:tplc="0409001B" w:tentative="1">
+      <w:start w:val="1"/>
+      <w:numFmt w:val="lowerRoman"/>
+      <w:lvlText w:val="%3."/>
+      <w:lvlJc w:val="right"/>
+      <w:pPr>
+        <w:ind w:left="2520" w:hanging="180"/>
+      </w:pPr>
+    </w:lvl>
+    <w:lvl w:ilvl="3" w:tplc="0409000F" w:tentative="1">
+      <w:start w:val="1"/>
+      <w:numFmt w:val="decimal"/>
+      <w:lvlText w:val="%4."/>
+      <w:lvlJc w:val="left"/>
+      <w:pPr>
+        <w:ind w:left="3240" w:hanging="360"/>
+      </w:pPr>
+    </w:lvl>
+    <w:lvl w:ilvl="4" w:tplc="04090019" w:tentative="1">
+      <w:start w:val="1"/>
+      <w:numFmt w:val="lowerLetter"/>
+      <w:lvlText w:val="%5."/>
+      <w:lvlJc w:val="left"/>
+      <w:pPr>
+        <w:ind w:left="3960" w:hanging="360"/>
+      </w:pPr>
+    </w:lvl>
+    <w:lvl w:ilvl="5" w:tplc="0409001B" w:tentative="1">
+      <w:start w:val="1"/>
+      <w:numFmt w:val="lowerRoman"/>
+      <w:lvlText w:val="%6."/>
+      <w:lvlJc w:val="right"/>
+      <w:pPr>
+        <w:ind w:left="4680" w:hanging="180"/>
+      </w:pPr>
+    </w:lvl>
+    <w:lvl w:ilvl="6" w:tplc="0409000F" w:tentative="1">
+      <w:start w:val="1"/>
+      <w:numFmt w:val="decimal"/>
+      <w:lvlText w:val="%7."/>
+      <w:lvlJc w:val="left"/>
+      <w:pPr>
+        <w:ind w:left="5400" w:hanging="360"/>
+      </w:pPr>
+    </w:lvl>
+    <w:lvl w:ilvl="7" w:tplc="04090019" w:tentative="1">
+      <w:start w:val="1"/>
+      <w:numFmt w:val="lowerLetter"/>
+      <w:lvlText w:val="%8."/>
+      <w:lvlJc w:val="left"/>
+      <w:pPr>
+        <w:ind w:left="6120" w:hanging="360"/>
+      </w:pPr>
+    </w:lvl>
+    <w:lvl w:ilvl="8" w:tplc="0409001B" w:tentative="1">
+      <w:start w:val="1"/>
+      <w:numFmt w:val="lowerRoman"/>
+      <w:lvlText w:val="%9."/>
+      <w:lvlJc w:val="right"/>
+      <w:pPr>
+        <w:ind w:left="6840" w:hanging="180"/>
+      </w:pPr>
+    </w:lvl>
+  </w:abstractNum>
+  <w:abstractNum w:abstractNumId="9" w15:restartNumberingAfterBreak="0">
+    <w:nsid w:val="7CFC2C08"/>
+    <w:multiLevelType w:val="hybridMultilevel"/>
+    <w:tmpl w:val="B5BA5976"/>
+    <w:lvl w:ilvl="0" w:tplc="04090001">
+      <w:start w:val="1"/>
+      <w:numFmt w:val="bullet"/>
+      <w:lvlText w:val=""/>
+      <w:lvlJc w:val="left"/>
+      <w:pPr>
+        <w:ind w:left="360" w:hanging="360"/>
+      </w:pPr>
+      <w:rPr>
+        <w:rFonts w:ascii="Symbol" w:hAnsi="Symbol" w:hint="default"/>
+      </w:rPr>
+    </w:lvl>
+    <w:lvl w:ilvl="1" w:tplc="FD38D38E">
+      <w:numFmt w:val="bullet"/>
+      <w:lvlText w:val=""/>
+      <w:lvlJc w:val="left"/>
+      <w:pPr>
+        <w:ind w:left="1080" w:hanging="360"/>
+      </w:pPr>
+      <w:rPr>
+        <w:rFonts w:ascii="Symbol" w:eastAsiaTheme="minorHAnsi" w:hAnsi="Symbol" w:cstheme="minorBidi" w:hint="default"/>
+      </w:rPr>
+    </w:lvl>
+    <w:lvl w:ilvl="2" w:tplc="0409001B" w:tentative="1">
+      <w:start w:val="1"/>
+      <w:numFmt w:val="lowerRoman"/>
+      <w:lvlText w:val="%3."/>
+      <w:lvlJc w:val="right"/>
+      <w:pPr>
+        <w:ind w:left="1800" w:hanging="180"/>
+      </w:pPr>
+    </w:lvl>
+    <w:lvl w:ilvl="3" w:tplc="0409000F" w:tentative="1">
+      <w:start w:val="1"/>
+      <w:numFmt w:val="decimal"/>
+      <w:lvlText w:val="%4."/>
+      <w:lvlJc w:val="left"/>
+      <w:pPr>
+        <w:ind w:left="2520" w:hanging="360"/>
+      </w:pPr>
+    </w:lvl>
+    <w:lvl w:ilvl="4" w:tplc="04090019" w:tentative="1">
+      <w:start w:val="1"/>
+      <w:numFmt w:val="lowerLetter"/>
+      <w:lvlText w:val="%5."/>
+      <w:lvlJc w:val="left"/>
+      <w:pPr>
+        <w:ind w:left="3240" w:hanging="360"/>
+      </w:pPr>
+    </w:lvl>
+    <w:lvl w:ilvl="5" w:tplc="0409001B" w:tentative="1">
+      <w:start w:val="1"/>
+      <w:numFmt w:val="lowerRoman"/>
+      <w:lvlText w:val="%6."/>
+      <w:lvlJc w:val="right"/>
+      <w:pPr>
+        <w:ind w:left="3960" w:hanging="180"/>
+      </w:pPr>
+    </w:lvl>
+    <w:lvl w:ilvl="6" w:tplc="0409000F" w:tentative="1">
+      <w:start w:val="1"/>
+      <w:numFmt w:val="decimal"/>
+      <w:lvlText w:val="%7."/>
+      <w:lvlJc w:val="left"/>
+      <w:pPr>
+        <w:ind w:left="4680" w:hanging="360"/>
+      </w:pPr>
+    </w:lvl>
+    <w:lvl w:ilvl="7" w:tplc="04090019" w:tentative="1">
+      <w:start w:val="1"/>
+      <w:numFmt w:val="lowerLetter"/>
+      <w:lvlText w:val="%8."/>
+      <w:lvlJc w:val="left"/>
+      <w:pPr>
+        <w:ind w:left="5400" w:hanging="360"/>
+      </w:pPr>
+    </w:lvl>
+    <w:lvl w:ilvl="8" w:tplc="0409001B" w:tentative="1">
+      <w:start w:val="1"/>
+      <w:numFmt w:val="lowerRoman"/>
+      <w:lvlText w:val="%9."/>
+      <w:lvlJc w:val="right"/>
+      <w:pPr>
+        <w:ind w:left="6120" w:hanging="180"/>
+      </w:pPr>
+    </w:lvl>
+  </w:abstractNum>
+  <w:num w:numId="1">
+    <w:abstractNumId w:val="2"/>
+  </w:num>
+  <w:num w:numId="2">
+    <w:abstractNumId w:val="7"/>
+  </w:num>
+  <w:num w:numId="3">
     <w:abstractNumId w:val="1"/>
   </w:num>
-  <w:num w:numId="2" w16cid:durableId="1806659858">
+  <w:num w:numId="4">
     <w:abstractNumId w:val="4"/>
   </w:num>
-  <w:num w:numId="3" w16cid:durableId="207189025">
+  <w:num w:numId="5">
+    <w:abstractNumId w:val="5"/>
+  </w:num>
+  <w:num w:numId="6">
     <w:abstractNumId w:val="0"/>
   </w:num>
-  <w:num w:numId="4" w16cid:durableId="649795185">
-    <w:abstractNumId w:val="2"/>
+  <w:num w:numId="7">
+    <w:abstractNumId w:val="8"/>
   </w:num>
-  <w:num w:numId="5" w16cid:durableId="705108618">
+  <w:num w:numId="8">
     <w:abstractNumId w:val="3"/>
+  </w:num>
+  <w:num w:numId="9">
+    <w:abstractNumId w:val="6"/>
+  </w:num>
+  <w:num w:numId="10">
+    <w:abstractNumId w:val="9"/>
   </w:num>
 </w:numbering>
 </file>
@@ -4385,7 +7232,7 @@
   <w:style w:type="paragraph" w:default="1" w:styleId="Normal">
     <w:name w:val="Normal"/>
     <w:qFormat/>
-    <w:rsid w:val="00B97D53"/>
+    <w:rsid w:val="008F4A13"/>
     <w:rPr>
       <w:lang w:val="ro-RO"/>
     </w:rPr>
@@ -4450,6 +7297,25 @@
       <w:ind w:left="720"/>
       <w:contextualSpacing/>
     </w:pPr>
+  </w:style>
+  <w:style w:type="table" w:styleId="TableGrid">
+    <w:name w:val="Table Grid"/>
+    <w:basedOn w:val="TableNormal"/>
+    <w:uiPriority w:val="39"/>
+    <w:rsid w:val="001B5097"/>
+    <w:pPr>
+      <w:spacing w:after="0" w:line="240" w:lineRule="auto"/>
+    </w:pPr>
+    <w:tblPr>
+      <w:tblBorders>
+        <w:top w:val="single" w:sz="4" w:space="0" w:color="auto"/>
+        <w:left w:val="single" w:sz="4" w:space="0" w:color="auto"/>
+        <w:bottom w:val="single" w:sz="4" w:space="0" w:color="auto"/>
+        <w:right w:val="single" w:sz="4" w:space="0" w:color="auto"/>
+        <w:insideH w:val="single" w:sz="4" w:space="0" w:color="auto"/>
+        <w:insideV w:val="single" w:sz="4" w:space="0" w:color="auto"/>
+      </w:tblBorders>
+    </w:tblPr>
   </w:style>
 </w:styles>
 </file>

</xml_diff>